<commit_message>
Started working on a better story
</commit_message>
<xml_diff>
--- a/Dokumentacio1.docx
+++ b/Dokumentacio1.docx
@@ -100,6 +100,104 @@
           <w:lang w:val="hu-HU"/>
         </w:rPr>
         <w:tab/>
+      </w:r>
+      <w:r>
+        <w:rPr>
+          <w:szCs w:val="24"/>
+          <w:lang w:val="hu-HU"/>
+        </w:rPr>
+        <w:t>235</w:t>
+      </w:r>
+      <w:r>
+        <w:rPr>
+          <w:szCs w:val="24"/>
+          <w:lang w:val="hu-HU"/>
+        </w:rPr>
+        <w:t>1</w:t>
+      </w:r>
+      <w:r>
+        <w:rPr>
+          <w:szCs w:val="24"/>
+          <w:lang w:val="hu-HU"/>
+        </w:rPr>
+        <w:t>-ben az emberiség</w:t>
+      </w:r>
+      <w:r>
+        <w:rPr>
+          <w:szCs w:val="24"/>
+          <w:lang w:val="hu-HU"/>
+        </w:rPr>
+        <w:t>nek sikerül</w:t>
+      </w:r>
+      <w:r>
+        <w:rPr>
+          <w:szCs w:val="24"/>
+          <w:lang w:val="hu-HU"/>
+        </w:rPr>
+        <w:t xml:space="preserve"> megoldani az interplanetáris utazás problémáját</w:t>
+      </w:r>
+      <w:r>
+        <w:rPr>
+          <w:szCs w:val="24"/>
+          <w:lang w:val="hu-HU"/>
+        </w:rPr>
+        <w:t>, így 23</w:t>
+      </w:r>
+      <w:r>
+        <w:rPr>
+          <w:szCs w:val="24"/>
+          <w:lang w:val="hu-HU"/>
+        </w:rPr>
+        <w:t>60</w:t>
+      </w:r>
+      <w:r>
+        <w:rPr>
+          <w:szCs w:val="24"/>
+          <w:lang w:val="hu-HU"/>
+        </w:rPr>
+        <w:t>-ban útra indítanak egy ór</w:t>
+      </w:r>
+      <w:r>
+        <w:rPr>
+          <w:szCs w:val="24"/>
+          <w:lang w:val="hu-HU"/>
+        </w:rPr>
+        <w:t>iási, önfenntartó űrhajót annak érdekében, hogy több bolygót kolonizáljunk és más galaxisokat közelebbről megvizsgálhassunk.</w:t>
+      </w:r>
+      <w:r>
+        <w:rPr>
+          <w:szCs w:val="24"/>
+          <w:lang w:val="hu-HU"/>
+        </w:rPr>
+        <w:t xml:space="preserve"> </w:t>
+      </w:r>
+      <w:r>
+        <w:rPr>
+          <w:szCs w:val="24"/>
+          <w:lang w:val="hu-HU"/>
+        </w:rPr>
+        <w:t>Az űrhajó több modulból áll</w:t>
+      </w:r>
+      <w:r>
+        <w:rPr>
+          <w:szCs w:val="24"/>
+          <w:lang w:val="hu-HU"/>
+        </w:rPr>
+        <w:t xml:space="preserve">. </w:t>
+      </w:r>
+      <w:r>
+        <w:rPr>
+          <w:szCs w:val="24"/>
+          <w:lang w:val="hu-HU"/>
+        </w:rPr>
+        <w:t xml:space="preserve">Minden modul </w:t>
+      </w:r>
+      <w:r>
+        <w:rPr>
+          <w:szCs w:val="24"/>
+          <w:lang w:val="hu-HU"/>
+        </w:rPr>
+        <w:t xml:space="preserve">az utazás útvonalának különböző pontjain fognak lekapcsolódni az anyahajóról </w:t>
       </w:r>
       <w:bookmarkStart w:id="0" w:name="_GoBack"/>
       <w:bookmarkEnd w:id="0"/>

</xml_diff>

<commit_message>
Kinda done with the story
</commit_message>
<xml_diff>
--- a/Dokumentacio1.docx
+++ b/Dokumentacio1.docx
@@ -190,15 +190,211 @@
           <w:szCs w:val="24"/>
           <w:lang w:val="hu-HU"/>
         </w:rPr>
-        <w:t xml:space="preserve">Minden modul </w:t>
-      </w:r>
-      <w:r>
-        <w:rPr>
-          <w:szCs w:val="24"/>
-          <w:lang w:val="hu-HU"/>
-        </w:rPr>
-        <w:t xml:space="preserve">az utazás útvonalának különböző pontjain fognak lekapcsolódni az anyahajóról </w:t>
-      </w:r>
+        <w:t>A</w:t>
+      </w:r>
+      <w:r>
+        <w:rPr>
+          <w:szCs w:val="24"/>
+          <w:lang w:val="hu-HU"/>
+        </w:rPr>
+        <w:t xml:space="preserve"> modul</w:t>
+      </w:r>
+      <w:r>
+        <w:rPr>
+          <w:szCs w:val="24"/>
+          <w:lang w:val="hu-HU"/>
+        </w:rPr>
+        <w:t>ok</w:t>
+      </w:r>
+      <w:r>
+        <w:rPr>
+          <w:szCs w:val="24"/>
+          <w:lang w:val="hu-HU"/>
+        </w:rPr>
+        <w:t xml:space="preserve"> </w:t>
+      </w:r>
+      <w:r>
+        <w:rPr>
+          <w:szCs w:val="24"/>
+          <w:lang w:val="hu-HU"/>
+        </w:rPr>
+        <w:t>az utazás útvonalának különböző pontjain fogn</w:t>
+      </w:r>
+      <w:r>
+        <w:rPr>
+          <w:szCs w:val="24"/>
+          <w:lang w:val="hu-HU"/>
+        </w:rPr>
+        <w:t xml:space="preserve">ak lekapcsolódni az anyahajóról, hogy a megfelelő </w:t>
+      </w:r>
+      <w:r>
+        <w:rPr>
+          <w:szCs w:val="24"/>
+          <w:lang w:val="hu-HU"/>
+        </w:rPr>
+        <w:t>bolygóhoz jussanak.</w:t>
+      </w:r>
+      <w:r>
+        <w:rPr>
+          <w:szCs w:val="24"/>
+          <w:lang w:val="hu-HU"/>
+        </w:rPr>
+        <w:t xml:space="preserve"> </w:t>
+      </w:r>
+      <w:r>
+        <w:rPr>
+          <w:szCs w:val="24"/>
+          <w:lang w:val="hu-HU"/>
+        </w:rPr>
+        <w:t xml:space="preserve">Ugyanakkor, a hosszú utazás során </w:t>
+      </w:r>
+      <w:r>
+        <w:rPr>
+          <w:szCs w:val="24"/>
+          <w:lang w:val="hu-HU"/>
+        </w:rPr>
+        <w:t>aszteroidákból bányásznak nyers anyagokat amikből új modulokat tudnak építeni es csatolni az űrhajóhoz.</w:t>
+      </w:r>
+      <w:r>
+        <w:rPr>
+          <w:szCs w:val="24"/>
+          <w:lang w:val="hu-HU"/>
+        </w:rPr>
+        <w:t xml:space="preserve"> Továbbá, </w:t>
+      </w:r>
+      <w:r>
+        <w:rPr>
+          <w:szCs w:val="24"/>
+          <w:lang w:val="hu-HU"/>
+        </w:rPr>
+        <w:t xml:space="preserve">a mesterséges gravitáció létrehozása érdekében </w:t>
+      </w:r>
+      <w:r>
+        <w:rPr>
+          <w:szCs w:val="24"/>
+          <w:lang w:val="hu-HU"/>
+        </w:rPr>
+        <w:t>az ű</w:t>
+      </w:r>
+      <w:r>
+        <w:rPr>
+          <w:szCs w:val="24"/>
+          <w:lang w:val="hu-HU"/>
+        </w:rPr>
+        <w:t>rhajó struktúrája körkörös lesz, amint az alábbi ábrán látható.</w:t>
+      </w:r>
+    </w:p>
+    <w:p>
+      <w:pPr>
+        <w:jc w:val="both"/>
+        <w:rPr>
+          <w:szCs w:val="24"/>
+          <w:lang w:val="hu-HU"/>
+        </w:rPr>
+      </w:pPr>
+      <w:r>
+        <w:rPr>
+          <w:noProof/>
+          <w:szCs w:val="24"/>
+        </w:rPr>
+        <w:drawing>
+          <wp:inline distT="0" distB="0" distL="0" distR="0">
+            <wp:extent cx="4572000" cy="2571750"/>
+            <wp:effectExtent l="0" t="0" r="0" b="0"/>
+            <wp:docPr id="1" name="Picture 1"/>
+            <wp:cNvGraphicFramePr>
+              <a:graphicFrameLocks xmlns:a="http://schemas.openxmlformats.org/drawingml/2006/main" noChangeAspect="1"/>
+            </wp:cNvGraphicFramePr>
+            <a:graphic xmlns:a="http://schemas.openxmlformats.org/drawingml/2006/main">
+              <a:graphicData uri="http://schemas.openxmlformats.org/drawingml/2006/picture">
+                <pic:pic xmlns:pic="http://schemas.openxmlformats.org/drawingml/2006/picture">
+                  <pic:nvPicPr>
+                    <pic:cNvPr id="0" name="giphy.gif"/>
+                    <pic:cNvPicPr/>
+                  </pic:nvPicPr>
+                  <pic:blipFill>
+                    <a:blip r:embed="rId5">
+                      <a:extLst>
+                        <a:ext uri="{28A0092B-C50C-407E-A947-70E740481C1C}">
+                          <a14:useLocalDpi xmlns:a14="http://schemas.microsoft.com/office/drawing/2010/main" val="0"/>
+                        </a:ext>
+                      </a:extLst>
+                    </a:blip>
+                    <a:stretch>
+                      <a:fillRect/>
+                    </a:stretch>
+                  </pic:blipFill>
+                  <pic:spPr>
+                    <a:xfrm>
+                      <a:off x="0" y="0"/>
+                      <a:ext cx="4572000" cy="2571750"/>
+                    </a:xfrm>
+                    <a:prstGeom prst="rect">
+                      <a:avLst/>
+                    </a:prstGeom>
+                  </pic:spPr>
+                </pic:pic>
+              </a:graphicData>
+            </a:graphic>
+          </wp:inline>
+        </w:drawing>
+      </w:r>
+      <w:r>
+        <w:rPr>
+          <w:noProof/>
+          <w:szCs w:val="24"/>
+        </w:rPr>
+        <w:drawing>
+          <wp:inline distT="0" distB="0" distL="0" distR="0">
+            <wp:extent cx="5734050" cy="2886075"/>
+            <wp:effectExtent l="0" t="0" r="0" b="9525"/>
+            <wp:docPr id="2" name="Picture 2"/>
+            <wp:cNvGraphicFramePr>
+              <a:graphicFrameLocks xmlns:a="http://schemas.openxmlformats.org/drawingml/2006/main" noChangeAspect="1"/>
+            </wp:cNvGraphicFramePr>
+            <a:graphic xmlns:a="http://schemas.openxmlformats.org/drawingml/2006/main">
+              <a:graphicData uri="http://schemas.openxmlformats.org/drawingml/2006/picture">
+                <pic:pic xmlns:pic="http://schemas.openxmlformats.org/drawingml/2006/picture">
+                  <pic:nvPicPr>
+                    <pic:cNvPr id="0" name="main-qimg-fbe360b1bf67a433eec1f8fd4deb36a5.png"/>
+                    <pic:cNvPicPr/>
+                  </pic:nvPicPr>
+                  <pic:blipFill>
+                    <a:blip r:embed="rId6">
+                      <a:extLst>
+                        <a:ext uri="{28A0092B-C50C-407E-A947-70E740481C1C}">
+                          <a14:useLocalDpi xmlns:a14="http://schemas.microsoft.com/office/drawing/2010/main" val="0"/>
+                        </a:ext>
+                      </a:extLst>
+                    </a:blip>
+                    <a:stretch>
+                      <a:fillRect/>
+                    </a:stretch>
+                  </pic:blipFill>
+                  <pic:spPr>
+                    <a:xfrm>
+                      <a:off x="0" y="0"/>
+                      <a:ext cx="5734050" cy="2886075"/>
+                    </a:xfrm>
+                    <a:prstGeom prst="rect">
+                      <a:avLst/>
+                    </a:prstGeom>
+                  </pic:spPr>
+                </pic:pic>
+              </a:graphicData>
+            </a:graphic>
+          </wp:inline>
+        </w:drawing>
+      </w:r>
+    </w:p>
+    <w:p>
+      <w:pPr>
+        <w:jc w:val="both"/>
+        <w:rPr>
+          <w:szCs w:val="24"/>
+          <w:lang w:val="hu-HU"/>
+        </w:rPr>
+      </w:pPr>
       <w:bookmarkStart w:id="0" w:name="_GoBack"/>
       <w:bookmarkEnd w:id="0"/>
     </w:p>
@@ -399,6 +595,36 @@
     <w:semiHidden/>
     <w:unhideWhenUsed/>
   </w:style>
+  <w:style w:type="paragraph" w:styleId="BalloonText">
+    <w:name w:val="Balloon Text"/>
+    <w:basedOn w:val="Normal"/>
+    <w:link w:val="BalloonTextChar"/>
+    <w:uiPriority w:val="99"/>
+    <w:semiHidden/>
+    <w:unhideWhenUsed/>
+    <w:rsid w:val="006329B4"/>
+    <w:pPr>
+      <w:spacing w:after="0" w:line="240" w:lineRule="auto"/>
+    </w:pPr>
+    <w:rPr>
+      <w:rFonts w:ascii="Tahoma" w:hAnsi="Tahoma" w:cs="Tahoma"/>
+      <w:sz w:val="16"/>
+      <w:szCs w:val="16"/>
+    </w:rPr>
+  </w:style>
+  <w:style w:type="character" w:customStyle="1" w:styleId="BalloonTextChar">
+    <w:name w:val="Balloon Text Char"/>
+    <w:basedOn w:val="DefaultParagraphFont"/>
+    <w:link w:val="BalloonText"/>
+    <w:uiPriority w:val="99"/>
+    <w:semiHidden/>
+    <w:rsid w:val="006329B4"/>
+    <w:rPr>
+      <w:rFonts w:ascii="Tahoma" w:hAnsi="Tahoma" w:cs="Tahoma"/>
+      <w:sz w:val="16"/>
+      <w:szCs w:val="16"/>
+    </w:rPr>
+  </w:style>
 </w:styles>
 </file>
 
@@ -588,6 +814,36 @@
     <w:uiPriority w:val="99"/>
     <w:semiHidden/>
     <w:unhideWhenUsed/>
+  </w:style>
+  <w:style w:type="paragraph" w:styleId="BalloonText">
+    <w:name w:val="Balloon Text"/>
+    <w:basedOn w:val="Normal"/>
+    <w:link w:val="BalloonTextChar"/>
+    <w:uiPriority w:val="99"/>
+    <w:semiHidden/>
+    <w:unhideWhenUsed/>
+    <w:rsid w:val="006329B4"/>
+    <w:pPr>
+      <w:spacing w:after="0" w:line="240" w:lineRule="auto"/>
+    </w:pPr>
+    <w:rPr>
+      <w:rFonts w:ascii="Tahoma" w:hAnsi="Tahoma" w:cs="Tahoma"/>
+      <w:sz w:val="16"/>
+      <w:szCs w:val="16"/>
+    </w:rPr>
+  </w:style>
+  <w:style w:type="character" w:customStyle="1" w:styleId="BalloonTextChar">
+    <w:name w:val="Balloon Text Char"/>
+    <w:basedOn w:val="DefaultParagraphFont"/>
+    <w:link w:val="BalloonText"/>
+    <w:uiPriority w:val="99"/>
+    <w:semiHidden/>
+    <w:rsid w:val="006329B4"/>
+    <w:rPr>
+      <w:rFonts w:ascii="Tahoma" w:hAnsi="Tahoma" w:cs="Tahoma"/>
+      <w:sz w:val="16"/>
+      <w:szCs w:val="16"/>
+    </w:rPr>
   </w:style>
 </w:styles>
 </file>

</xml_diff>

<commit_message>
Finished story, need to rewrite .h file
</commit_message>
<xml_diff>
--- a/Dokumentacio1.docx
+++ b/Dokumentacio1.docx
@@ -246,7 +246,14 @@
           <w:szCs w:val="24"/>
           <w:lang w:val="hu-HU"/>
         </w:rPr>
-        <w:t xml:space="preserve">Ugyanakkor, a hosszú utazás során </w:t>
+        <w:t xml:space="preserve">Ugyanakkor, az </w:t>
+      </w:r>
+      <w:r>
+        <w:rPr>
+          <w:szCs w:val="24"/>
+          <w:lang w:val="hu-HU"/>
+        </w:rPr>
+        <w:t xml:space="preserve">utazás során </w:t>
       </w:r>
       <w:r>
         <w:rPr>
@@ -282,6 +289,57 @@
           <w:lang w:val="hu-HU"/>
         </w:rPr>
         <w:t>rhajó struktúrája körkörös lesz, amint az alábbi ábrán látható.</w:t>
+      </w:r>
+    </w:p>
+    <w:p>
+      <w:pPr>
+        <w:jc w:val="both"/>
+        <w:rPr>
+          <w:szCs w:val="24"/>
+          <w:lang w:val="hu-HU"/>
+        </w:rPr>
+      </w:pPr>
+      <w:r>
+        <w:rPr>
+          <w:szCs w:val="24"/>
+          <w:lang w:val="hu-HU"/>
+        </w:rPr>
+        <w:tab/>
+      </w:r>
+      <w:r>
+        <w:rPr>
+          <w:szCs w:val="24"/>
+          <w:lang w:val="hu-HU"/>
+        </w:rPr>
+        <w:t>Mivel az utazás nagyon hosszadalmas lesz, ez az idő alatt születhetnek gyerekek</w:t>
+      </w:r>
+      <w:r>
+        <w:rPr>
+          <w:szCs w:val="24"/>
+          <w:lang w:val="hu-HU"/>
+        </w:rPr>
+        <w:t xml:space="preserve">; </w:t>
+      </w:r>
+      <w:r>
+        <w:rPr>
+          <w:szCs w:val="24"/>
+          <w:lang w:val="hu-HU"/>
+        </w:rPr>
+        <w:t>szimul</w:t>
+      </w:r>
+      <w:r>
+        <w:rPr>
+          <w:szCs w:val="24"/>
+          <w:lang w:val="hu-HU"/>
+        </w:rPr>
+        <w:t>áljuk egy év eltelését és ha születik gyerek, határozzuk meg, hogy milyen szakterületen fogják kiképezni. Ugyanakkor, halálesetek is történhetnek</w:t>
+      </w:r>
+      <w:r>
+        <w:rPr>
+          <w:szCs w:val="24"/>
+          <w:lang w:val="hu-HU"/>
+        </w:rPr>
+        <w:t>; ezeket a személyeket távolítsuk el a lakosság nyilvántartásból.</w:t>
       </w:r>
     </w:p>
     <w:p>
@@ -339,11 +397,21 @@
           </wp:inline>
         </w:drawing>
       </w:r>
+    </w:p>
+    <w:p>
+      <w:pPr>
+        <w:jc w:val="both"/>
+        <w:rPr>
+          <w:szCs w:val="24"/>
+          <w:lang w:val="hu-HU"/>
+        </w:rPr>
+      </w:pPr>
       <w:r>
         <w:rPr>
           <w:noProof/>
           <w:szCs w:val="24"/>
         </w:rPr>
+        <w:lastRenderedPageBreak/>
         <w:drawing>
           <wp:inline distT="0" distB="0" distL="0" distR="0">
             <wp:extent cx="5734050" cy="2886075"/>
@@ -386,6 +454,230 @@
           </wp:inline>
         </w:drawing>
       </w:r>
+    </w:p>
+    <w:p>
+      <w:pPr>
+        <w:jc w:val="both"/>
+        <w:rPr>
+          <w:sz w:val="36"/>
+          <w:szCs w:val="36"/>
+          <w:u w:val="single"/>
+          <w:lang w:val="hu-HU"/>
+        </w:rPr>
+      </w:pPr>
+      <w:r>
+        <w:rPr>
+          <w:sz w:val="36"/>
+          <w:szCs w:val="36"/>
+          <w:lang w:val="hu-HU"/>
+        </w:rPr>
+        <w:tab/>
+      </w:r>
+      <w:r>
+        <w:rPr>
+          <w:sz w:val="36"/>
+          <w:szCs w:val="36"/>
+          <w:lang w:val="hu-HU"/>
+        </w:rPr>
+        <w:tab/>
+      </w:r>
+      <w:r>
+        <w:rPr>
+          <w:sz w:val="36"/>
+          <w:szCs w:val="36"/>
+          <w:u w:val="single"/>
+          <w:lang w:val="hu-HU"/>
+        </w:rPr>
+        <w:t>Követelmény</w:t>
+      </w:r>
+      <w:r>
+        <w:rPr>
+          <w:sz w:val="36"/>
+          <w:szCs w:val="36"/>
+          <w:u w:val="single"/>
+          <w:lang w:val="hu-HU"/>
+        </w:rPr>
+        <w:t>ek</w:t>
+      </w:r>
+    </w:p>
+    <w:p>
+      <w:pPr>
+        <w:jc w:val="both"/>
+        <w:rPr>
+          <w:szCs w:val="24"/>
+          <w:lang w:val="hu-HU"/>
+        </w:rPr>
+      </w:pPr>
+      <w:r>
+        <w:rPr>
+          <w:szCs w:val="24"/>
+          <w:lang w:val="hu-HU"/>
+        </w:rPr>
+        <w:tab/>
+      </w:r>
+      <w:r>
+        <w:rPr>
+          <w:szCs w:val="24"/>
+          <w:lang w:val="hu-HU"/>
+        </w:rPr>
+        <w:t>Az úttörőknek szükségük lesz nyilván</w:t>
+      </w:r>
+      <w:r>
+        <w:rPr>
+          <w:szCs w:val="24"/>
+          <w:lang w:val="hu-HU"/>
+        </w:rPr>
+        <w:t>tartani minden</w:t>
+      </w:r>
+      <w:r>
+        <w:rPr>
+          <w:szCs w:val="24"/>
+          <w:lang w:val="hu-HU"/>
+        </w:rPr>
+        <w:t xml:space="preserve"> modul lakosságát</w:t>
+      </w:r>
+      <w:r>
+        <w:rPr>
+          <w:szCs w:val="24"/>
+          <w:lang w:val="hu-HU"/>
+        </w:rPr>
+        <w:t xml:space="preserve"> (foglalkozás, név, kor)</w:t>
+      </w:r>
+      <w:r>
+        <w:rPr>
+          <w:szCs w:val="24"/>
+          <w:lang w:val="hu-HU"/>
+        </w:rPr>
+        <w:t xml:space="preserve">. </w:t>
+      </w:r>
+      <w:r>
+        <w:rPr>
+          <w:szCs w:val="24"/>
+          <w:lang w:val="hu-HU"/>
+        </w:rPr>
+        <w:t xml:space="preserve">Írjunk alkalmazást amely segít nyilvántartani az űrhajó lakosságát. </w:t>
+      </w:r>
+      <w:r>
+        <w:rPr>
+          <w:szCs w:val="24"/>
+          <w:lang w:val="hu-HU"/>
+        </w:rPr>
+        <w:t>Tegyük lehetővé a mo</w:t>
+      </w:r>
+      <w:r>
+        <w:rPr>
+          <w:szCs w:val="24"/>
+          <w:lang w:val="hu-HU"/>
+        </w:rPr>
+        <w:t>dulok lakosságának módosítását (</w:t>
+      </w:r>
+      <w:r>
+        <w:rPr>
+          <w:szCs w:val="24"/>
+          <w:lang w:val="hu-HU"/>
+        </w:rPr>
+        <w:t xml:space="preserve">személy hozzáadása, illetve </w:t>
+      </w:r>
+      <w:r>
+        <w:rPr>
+          <w:szCs w:val="24"/>
+          <w:lang w:val="hu-HU"/>
+        </w:rPr>
+        <w:t>eltávolítása a nyilvántartásból</w:t>
+      </w:r>
+      <w:r>
+        <w:rPr>
+          <w:szCs w:val="24"/>
+          <w:lang w:val="hu-HU"/>
+        </w:rPr>
+        <w:t>), új mod</w:t>
+      </w:r>
+      <w:r>
+        <w:rPr>
+          <w:szCs w:val="24"/>
+          <w:lang w:val="hu-HU"/>
+        </w:rPr>
+        <w:t>ul hozzáadását</w:t>
+      </w:r>
+      <w:r>
+        <w:rPr>
+          <w:szCs w:val="24"/>
+          <w:lang w:val="hu-HU"/>
+        </w:rPr>
+        <w:t>, illet</w:t>
+      </w:r>
+      <w:r>
+        <w:rPr>
+          <w:szCs w:val="24"/>
+          <w:lang w:val="hu-HU"/>
+        </w:rPr>
+        <w:t>ve eltávolítását, a lakosság lekérdezését és</w:t>
+      </w:r>
+      <w:r>
+        <w:rPr>
+          <w:szCs w:val="24"/>
+          <w:lang w:val="hu-HU"/>
+        </w:rPr>
+        <w:t xml:space="preserve"> ezen kívül pedig</w:t>
+      </w:r>
+      <w:r>
+        <w:rPr>
+          <w:szCs w:val="24"/>
+          <w:lang w:val="hu-HU"/>
+        </w:rPr>
+        <w:t xml:space="preserve"> </w:t>
+      </w:r>
+      <w:r>
+        <w:rPr>
+          <w:szCs w:val="24"/>
+          <w:lang w:val="hu-HU"/>
+        </w:rPr>
+        <w:t xml:space="preserve">bármilyen </w:t>
+      </w:r>
+      <w:r>
+        <w:rPr>
+          <w:szCs w:val="24"/>
+          <w:lang w:val="hu-HU"/>
+        </w:rPr>
+        <w:t>más m</w:t>
+      </w:r>
+      <w:r>
+        <w:rPr>
+          <w:szCs w:val="24"/>
+          <w:lang w:val="hu-HU"/>
+        </w:rPr>
+        <w:t>ű</w:t>
+      </w:r>
+      <w:r>
+        <w:rPr>
+          <w:szCs w:val="24"/>
+          <w:lang w:val="hu-HU"/>
+        </w:rPr>
+        <w:t>veletet, amelyet hasznosnak találunk.</w:t>
+      </w:r>
+      <w:r>
+        <w:rPr>
+          <w:szCs w:val="24"/>
+          <w:lang w:val="hu-HU"/>
+        </w:rPr>
+        <w:t xml:space="preserve"> </w:t>
+      </w:r>
+      <w:r>
+        <w:rPr>
+          <w:szCs w:val="24"/>
+          <w:lang w:val="hu-HU"/>
+        </w:rPr>
+        <w:t>Ügyeljünk arra, hogy ne engedjük egy modul leválását az űrhajóról ha nem található legalább egy orvos, egy mérnök és egy biológus a modul személyzete között, mivel ezen szakismeretek abszolút szükségesek a túléléshez.</w:t>
+      </w:r>
+    </w:p>
+    <w:p>
+      <w:pPr>
+        <w:jc w:val="both"/>
+        <w:rPr>
+          <w:szCs w:val="24"/>
+          <w:lang w:val="hu-HU"/>
+        </w:rPr>
+      </w:pPr>
     </w:p>
     <w:p>
       <w:pPr>

</xml_diff>

<commit_message>
I think i finally finished the code
</commit_message>
<xml_diff>
--- a/Dokumentacio1.docx
+++ b/Dokumentacio1.docx
@@ -678,6 +678,13 @@
           <w:lang w:val="hu-HU"/>
         </w:rPr>
       </w:pPr>
+      <w:r>
+        <w:rPr>
+          <w:szCs w:val="24"/>
+          <w:lang w:val="hu-HU"/>
+        </w:rPr>
+        <w:tab/>
+      </w:r>
     </w:p>
     <w:p>
       <w:pPr>
@@ -687,6 +694,34 @@
           <w:lang w:val="hu-HU"/>
         </w:rPr>
       </w:pPr>
+    </w:p>
+    <w:p>
+      <w:pPr>
+        <w:jc w:val="both"/>
+        <w:rPr>
+          <w:szCs w:val="24"/>
+        </w:rPr>
+      </w:pPr>
+      <w:r>
+        <w:rPr>
+          <w:szCs w:val="24"/>
+        </w:rPr>
+        <w:t>szemelyzet aktualizalasa</w:t>
+      </w:r>
+    </w:p>
+    <w:p>
+      <w:pPr>
+        <w:jc w:val="both"/>
+        <w:rPr>
+          <w:szCs w:val="24"/>
+        </w:rPr>
+      </w:pPr>
+      <w:r>
+        <w:rPr>
+          <w:szCs w:val="24"/>
+        </w:rPr>
+        <w:t>telik az ido (1 ev =&gt; mindenkit kell oregiteni), random meghal, szuletik valaki</w:t>
+      </w:r>
       <w:bookmarkStart w:id="0" w:name="_GoBack"/>
       <w:bookmarkEnd w:id="0"/>
     </w:p>

</xml_diff>

<commit_message>
Didnt change much yet
</commit_message>
<xml_diff>
--- a/Dokumentacio1.docx
+++ b/Dokumentacio1.docx
@@ -90,6 +90,7 @@
       <w:pPr>
         <w:jc w:val="both"/>
         <w:rPr>
+          <w:noProof/>
           <w:szCs w:val="24"/>
           <w:lang w:val="hu-HU"/>
         </w:rPr>
@@ -301,45 +302,50 @@
       </w:pPr>
       <w:r>
         <w:rPr>
-          <w:szCs w:val="24"/>
-          <w:lang w:val="hu-HU"/>
-        </w:rPr>
-        <w:tab/>
-      </w:r>
-      <w:r>
-        <w:rPr>
-          <w:szCs w:val="24"/>
-          <w:lang w:val="hu-HU"/>
-        </w:rPr>
-        <w:t>Mivel az utazás nagyon hosszadalmas lesz, ez az idő alatt születhetnek gyerekek</w:t>
-      </w:r>
-      <w:r>
-        <w:rPr>
-          <w:szCs w:val="24"/>
-          <w:lang w:val="hu-HU"/>
-        </w:rPr>
-        <w:t xml:space="preserve">; </w:t>
-      </w:r>
-      <w:r>
-        <w:rPr>
-          <w:szCs w:val="24"/>
-          <w:lang w:val="hu-HU"/>
-        </w:rPr>
-        <w:t>szimul</w:t>
-      </w:r>
-      <w:r>
-        <w:rPr>
-          <w:szCs w:val="24"/>
-          <w:lang w:val="hu-HU"/>
-        </w:rPr>
-        <w:t>áljuk egy év eltelését és ha születik gyerek, határozzuk meg, hogy milyen szakterületen fogják kiképezni. Ugyanakkor, halálesetek is történhetnek</w:t>
-      </w:r>
-      <w:r>
-        <w:rPr>
-          <w:szCs w:val="24"/>
-          <w:lang w:val="hu-HU"/>
-        </w:rPr>
-        <w:t>; ezeket a személyeket távolítsuk el a lakosság nyilvántartásból.</w:t>
+          <w:noProof/>
+          <w:szCs w:val="24"/>
+        </w:rPr>
+        <w:drawing>
+          <wp:inline distT="0" distB="0" distL="0" distR="0" wp14:anchorId="5812D822" wp14:editId="65FA6279">
+            <wp:extent cx="5734050" cy="2886075"/>
+            <wp:effectExtent l="0" t="0" r="0" b="9525"/>
+            <wp:docPr id="2" name="Picture 2"/>
+            <wp:cNvGraphicFramePr>
+              <a:graphicFrameLocks xmlns:a="http://schemas.openxmlformats.org/drawingml/2006/main" noChangeAspect="1"/>
+            </wp:cNvGraphicFramePr>
+            <a:graphic xmlns:a="http://schemas.openxmlformats.org/drawingml/2006/main">
+              <a:graphicData uri="http://schemas.openxmlformats.org/drawingml/2006/picture">
+                <pic:pic xmlns:pic="http://schemas.openxmlformats.org/drawingml/2006/picture">
+                  <pic:nvPicPr>
+                    <pic:cNvPr id="0" name="main-qimg-fbe360b1bf67a433eec1f8fd4deb36a5.png"/>
+                    <pic:cNvPicPr/>
+                  </pic:nvPicPr>
+                  <pic:blipFill>
+                    <a:blip r:embed="rId5">
+                      <a:extLst>
+                        <a:ext uri="{28A0092B-C50C-407E-A947-70E740481C1C}">
+                          <a14:useLocalDpi xmlns:a14="http://schemas.microsoft.com/office/drawing/2010/main" val="0"/>
+                        </a:ext>
+                      </a:extLst>
+                    </a:blip>
+                    <a:stretch>
+                      <a:fillRect/>
+                    </a:stretch>
+                  </pic:blipFill>
+                  <pic:spPr>
+                    <a:xfrm>
+                      <a:off x="0" y="0"/>
+                      <a:ext cx="5734050" cy="2886075"/>
+                    </a:xfrm>
+                    <a:prstGeom prst="rect">
+                      <a:avLst/>
+                    </a:prstGeom>
+                  </pic:spPr>
+                </pic:pic>
+              </a:graphicData>
+            </a:graphic>
+          </wp:inline>
+        </w:drawing>
       </w:r>
     </w:p>
     <w:p>
@@ -355,8 +361,9 @@
           <w:noProof/>
           <w:szCs w:val="24"/>
         </w:rPr>
+        <w:lastRenderedPageBreak/>
         <w:drawing>
-          <wp:inline distT="0" distB="0" distL="0" distR="0">
+          <wp:inline distT="0" distB="0" distL="0" distR="0" wp14:anchorId="733D8AA8" wp14:editId="1AFD52AF">
             <wp:extent cx="4572000" cy="2571750"/>
             <wp:effectExtent l="0" t="0" r="0" b="0"/>
             <wp:docPr id="1" name="Picture 1"/>
@@ -371,7 +378,7 @@
                     <pic:cNvPicPr/>
                   </pic:nvPicPr>
                   <pic:blipFill>
-                    <a:blip r:embed="rId5">
+                    <a:blip r:embed="rId6">
                       <a:extLst>
                         <a:ext uri="{28A0092B-C50C-407E-A947-70E740481C1C}">
                           <a14:useLocalDpi xmlns:a14="http://schemas.microsoft.com/office/drawing/2010/main" val="0"/>
@@ -406,54 +413,6 @@
           <w:lang w:val="hu-HU"/>
         </w:rPr>
       </w:pPr>
-      <w:r>
-        <w:rPr>
-          <w:noProof/>
-          <w:szCs w:val="24"/>
-        </w:rPr>
-        <w:lastRenderedPageBreak/>
-        <w:drawing>
-          <wp:inline distT="0" distB="0" distL="0" distR="0">
-            <wp:extent cx="5734050" cy="2886075"/>
-            <wp:effectExtent l="0" t="0" r="0" b="9525"/>
-            <wp:docPr id="2" name="Picture 2"/>
-            <wp:cNvGraphicFramePr>
-              <a:graphicFrameLocks xmlns:a="http://schemas.openxmlformats.org/drawingml/2006/main" noChangeAspect="1"/>
-            </wp:cNvGraphicFramePr>
-            <a:graphic xmlns:a="http://schemas.openxmlformats.org/drawingml/2006/main">
-              <a:graphicData uri="http://schemas.openxmlformats.org/drawingml/2006/picture">
-                <pic:pic xmlns:pic="http://schemas.openxmlformats.org/drawingml/2006/picture">
-                  <pic:nvPicPr>
-                    <pic:cNvPr id="0" name="main-qimg-fbe360b1bf67a433eec1f8fd4deb36a5.png"/>
-                    <pic:cNvPicPr/>
-                  </pic:nvPicPr>
-                  <pic:blipFill>
-                    <a:blip r:embed="rId6">
-                      <a:extLst>
-                        <a:ext uri="{28A0092B-C50C-407E-A947-70E740481C1C}">
-                          <a14:useLocalDpi xmlns:a14="http://schemas.microsoft.com/office/drawing/2010/main" val="0"/>
-                        </a:ext>
-                      </a:extLst>
-                    </a:blip>
-                    <a:stretch>
-                      <a:fillRect/>
-                    </a:stretch>
-                  </pic:blipFill>
-                  <pic:spPr>
-                    <a:xfrm>
-                      <a:off x="0" y="0"/>
-                      <a:ext cx="5734050" cy="2886075"/>
-                    </a:xfrm>
-                    <a:prstGeom prst="rect">
-                      <a:avLst/>
-                    </a:prstGeom>
-                  </pic:spPr>
-                </pic:pic>
-              </a:graphicData>
-            </a:graphic>
-          </wp:inline>
-        </w:drawing>
-      </w:r>
     </w:p>
     <w:p>
       <w:pPr>
@@ -555,7 +514,21 @@
           <w:szCs w:val="24"/>
           <w:lang w:val="hu-HU"/>
         </w:rPr>
-        <w:t xml:space="preserve">Írjunk alkalmazást amely segít nyilvántartani az űrhajó lakosságát. </w:t>
+        <w:t xml:space="preserve">Írjunk alkalmazást </w:t>
+      </w:r>
+      <w:r>
+        <w:rPr>
+          <w:szCs w:val="24"/>
+          <w:lang w:val="hu-HU"/>
+        </w:rPr>
+        <w:t>ezzel a céllal</w:t>
+      </w:r>
+      <w:r>
+        <w:rPr>
+          <w:szCs w:val="24"/>
+          <w:lang w:val="hu-HU"/>
+        </w:rPr>
+        <w:t xml:space="preserve">. </w:t>
       </w:r>
       <w:r>
         <w:rPr>
@@ -660,14 +633,7 @@
           <w:szCs w:val="24"/>
           <w:lang w:val="hu-HU"/>
         </w:rPr>
-        <w:t xml:space="preserve"> </w:t>
-      </w:r>
-      <w:r>
-        <w:rPr>
-          <w:szCs w:val="24"/>
-          <w:lang w:val="hu-HU"/>
-        </w:rPr>
-        <w:t>Ügyeljünk arra, hogy ne engedjük egy modul leválását az űrhajóról ha nem található legalább egy orvos, egy mérnök és egy biológus a modul személyzete között, mivel ezen szakismeretek abszolút szükségesek a túléléshez.</w:t>
+        <w:tab/>
       </w:r>
     </w:p>
     <w:p>
@@ -675,53 +641,9 @@
         <w:jc w:val="both"/>
         <w:rPr>
           <w:szCs w:val="24"/>
-          <w:lang w:val="hu-HU"/>
+          <w:lang w:val="sv-SE"/>
         </w:rPr>
       </w:pPr>
-      <w:r>
-        <w:rPr>
-          <w:szCs w:val="24"/>
-          <w:lang w:val="hu-HU"/>
-        </w:rPr>
-        <w:tab/>
-      </w:r>
-    </w:p>
-    <w:p>
-      <w:pPr>
-        <w:jc w:val="both"/>
-        <w:rPr>
-          <w:szCs w:val="24"/>
-          <w:lang w:val="hu-HU"/>
-        </w:rPr>
-      </w:pPr>
-    </w:p>
-    <w:p>
-      <w:pPr>
-        <w:jc w:val="both"/>
-        <w:rPr>
-          <w:szCs w:val="24"/>
-        </w:rPr>
-      </w:pPr>
-      <w:r>
-        <w:rPr>
-          <w:szCs w:val="24"/>
-        </w:rPr>
-        <w:t>szemelyzet aktualizalasa</w:t>
-      </w:r>
-    </w:p>
-    <w:p>
-      <w:pPr>
-        <w:jc w:val="both"/>
-        <w:rPr>
-          <w:szCs w:val="24"/>
-        </w:rPr>
-      </w:pPr>
-      <w:r>
-        <w:rPr>
-          <w:szCs w:val="24"/>
-        </w:rPr>
-        <w:t>telik az ido (1 ev =&gt; mindenkit kell oregiteni), random meghal, szuletik valaki</w:t>
-      </w:r>
       <w:bookmarkStart w:id="0" w:name="_GoBack"/>
       <w:bookmarkEnd w:id="0"/>
     </w:p>

</xml_diff>

<commit_message>
Kb fele a muveleteknek le van irva
</commit_message>
<xml_diff>
--- a/Dokumentacio1.docx
+++ b/Dokumentacio1.docx
@@ -321,7 +321,7 @@
                     <pic:cNvPicPr/>
                   </pic:nvPicPr>
                   <pic:blipFill>
-                    <a:blip r:embed="rId5">
+                    <a:blip r:embed="rId6">
                       <a:extLst>
                         <a:ext uri="{28A0092B-C50C-407E-A947-70E740481C1C}">
                           <a14:useLocalDpi xmlns:a14="http://schemas.microsoft.com/office/drawing/2010/main" val="0"/>
@@ -378,7 +378,7 @@
                     <pic:cNvPicPr/>
                   </pic:nvPicPr>
                   <pic:blipFill>
-                    <a:blip r:embed="rId6">
+                    <a:blip r:embed="rId7">
                       <a:extLst>
                         <a:ext uri="{28A0092B-C50C-407E-A947-70E740481C1C}">
                           <a14:useLocalDpi xmlns:a14="http://schemas.microsoft.com/office/drawing/2010/main" val="0"/>
@@ -967,6 +967,7 @@
     </w:p>
     <w:p>
       <w:pPr>
+        <w:spacing w:after="0"/>
         <w:jc w:val="both"/>
         <w:rPr>
           <w:szCs w:val="36"/>
@@ -975,10 +976,512 @@
       </w:pPr>
       <w:r>
         <w:rPr>
-          <w:szCs w:val="36"/>
-          <w:lang w:val="hu-HU"/>
-        </w:rPr>
-        <w:tab/>
+          <w:b/>
+          <w:szCs w:val="36"/>
+          <w:lang w:val="hu-HU"/>
+        </w:rPr>
+        <w:t>Beolvas</w:t>
+      </w:r>
+      <w:r>
+        <w:rPr>
+          <w:b/>
+          <w:szCs w:val="36"/>
+          <w:lang w:val="hu-HU"/>
+        </w:rPr>
+        <w:t xml:space="preserve">: </w:t>
+      </w:r>
+      <w:r>
+        <w:rPr>
+          <w:szCs w:val="36"/>
+          <w:lang w:val="hu-HU"/>
+        </w:rPr>
+        <w:t>a felhasználó választása szerint vagy állományból, vagy billentyűzetről, be lesz olvasva a modulok száma, illetve minden modul lak</w:t>
+      </w:r>
+      <w:r>
+        <w:rPr>
+          <w:szCs w:val="36"/>
+          <w:lang w:val="hu-HU"/>
+        </w:rPr>
+        <w:t>o</w:t>
+      </w:r>
+      <w:r>
+        <w:rPr>
+          <w:szCs w:val="36"/>
+          <w:lang w:val="hu-HU"/>
+        </w:rPr>
+        <w:t>sának az adatai (foglalkozás, név, kor).</w:t>
+      </w:r>
+    </w:p>
+    <w:p>
+      <w:pPr>
+        <w:pStyle w:val="ListParagraph"/>
+        <w:numPr>
+          <w:ilvl w:val="0"/>
+          <w:numId w:val="2"/>
+        </w:numPr>
+        <w:spacing w:after="0"/>
+        <w:jc w:val="both"/>
+        <w:rPr>
+          <w:szCs w:val="36"/>
+          <w:lang w:val="hu-HU"/>
+        </w:rPr>
+      </w:pPr>
+      <w:r>
+        <w:rPr>
+          <w:szCs w:val="36"/>
+          <w:lang w:val="hu-HU"/>
+        </w:rPr>
+        <w:t xml:space="preserve">Előfeltételek: </w:t>
+      </w:r>
+      <w:r>
+        <w:rPr>
+          <w:szCs w:val="36"/>
+          <w:lang w:val="hu-HU"/>
+        </w:rPr>
+        <w:t>-</w:t>
+      </w:r>
+    </w:p>
+    <w:p>
+      <w:pPr>
+        <w:pStyle w:val="ListParagraph"/>
+        <w:numPr>
+          <w:ilvl w:val="0"/>
+          <w:numId w:val="2"/>
+        </w:numPr>
+        <w:jc w:val="both"/>
+        <w:rPr>
+          <w:szCs w:val="36"/>
+          <w:lang w:val="hu-HU"/>
+        </w:rPr>
+      </w:pPr>
+      <w:r>
+        <w:rPr>
+          <w:szCs w:val="36"/>
+          <w:lang w:val="hu-HU"/>
+        </w:rPr>
+        <w:t xml:space="preserve">Utófeltételek: </w:t>
+      </w:r>
+      <w:r>
+        <w:rPr>
+          <w:szCs w:val="36"/>
+          <w:lang w:val="hu-HU"/>
+        </w:rPr>
+        <w:t>ha a beolvasott adatok helyesek, akkor ezeket tárolni fogja a memóriában</w:t>
+      </w:r>
+      <w:r>
+        <w:rPr>
+          <w:szCs w:val="36"/>
+          <w:lang w:val="hu-HU"/>
+        </w:rPr>
+        <w:t xml:space="preserve"> és sikeres beolvasást jelző értéket térít vissza</w:t>
+      </w:r>
+      <w:r>
+        <w:rPr>
+          <w:szCs w:val="36"/>
+          <w:lang w:val="hu-HU"/>
+        </w:rPr>
+        <w:t>, különben hibajelző értéket térít vissza.</w:t>
+      </w:r>
+    </w:p>
+    <w:p>
+      <w:pPr>
+        <w:spacing w:after="0"/>
+        <w:jc w:val="both"/>
+        <w:rPr>
+          <w:szCs w:val="36"/>
+          <w:lang w:val="hu-HU"/>
+        </w:rPr>
+      </w:pPr>
+      <w:r>
+        <w:rPr>
+          <w:b/>
+          <w:szCs w:val="36"/>
+          <w:lang w:val="hu-HU"/>
+        </w:rPr>
+        <w:t>Egy modul kiírása:</w:t>
+      </w:r>
+      <w:r>
+        <w:rPr>
+          <w:szCs w:val="36"/>
+          <w:lang w:val="hu-HU"/>
+        </w:rPr>
+        <w:t xml:space="preserve"> </w:t>
+      </w:r>
+      <w:r>
+        <w:rPr>
+          <w:szCs w:val="36"/>
+          <w:lang w:val="hu-HU"/>
+        </w:rPr>
+        <w:t>kiírja egy adott indexű modul lakosainak számát</w:t>
+      </w:r>
+      <w:r>
+        <w:rPr>
+          <w:szCs w:val="36"/>
+          <w:lang w:val="hu-HU"/>
+        </w:rPr>
+        <w:t xml:space="preserve"> és mindeniknek az adatait </w:t>
+      </w:r>
+      <w:r>
+        <w:rPr>
+          <w:szCs w:val="36"/>
+          <w:lang w:val="hu-HU"/>
+        </w:rPr>
+        <w:t>(foglalkozás, név, kor).</w:t>
+      </w:r>
+    </w:p>
+    <w:p>
+      <w:pPr>
+        <w:pStyle w:val="ListParagraph"/>
+        <w:numPr>
+          <w:ilvl w:val="0"/>
+          <w:numId w:val="5"/>
+        </w:numPr>
+        <w:spacing w:after="0"/>
+        <w:jc w:val="both"/>
+        <w:rPr>
+          <w:szCs w:val="36"/>
+          <w:lang w:val="hu-HU"/>
+        </w:rPr>
+      </w:pPr>
+      <w:r>
+        <w:rPr>
+          <w:szCs w:val="36"/>
+          <w:lang w:val="hu-HU"/>
+        </w:rPr>
+        <w:t xml:space="preserve">Előfeltételek: </w:t>
+      </w:r>
+      <w:r>
+        <w:rPr>
+          <w:szCs w:val="36"/>
+          <w:lang w:val="hu-HU"/>
+        </w:rPr>
+        <w:t xml:space="preserve">a körkörös lista ne legyen üres, </w:t>
+      </w:r>
+      <w:r>
+        <w:rPr>
+          <w:szCs w:val="36"/>
+          <w:lang w:val="hu-HU"/>
+        </w:rPr>
+        <w:t>a megadott index helyes legyen, azaz ne legyen nagyobb, mint a pillanatnyilag létező modulok darabszáma és ne legyen kisebb, mint 1.</w:t>
+      </w:r>
+    </w:p>
+    <w:p>
+      <w:pPr>
+        <w:pStyle w:val="ListParagraph"/>
+        <w:numPr>
+          <w:ilvl w:val="0"/>
+          <w:numId w:val="5"/>
+        </w:numPr>
+        <w:jc w:val="both"/>
+        <w:rPr>
+          <w:szCs w:val="36"/>
+          <w:lang w:val="hu-HU"/>
+        </w:rPr>
+      </w:pPr>
+      <w:r>
+        <w:rPr>
+          <w:szCs w:val="36"/>
+          <w:lang w:val="hu-HU"/>
+        </w:rPr>
+        <w:t xml:space="preserve">Utófeltételek: </w:t>
+      </w:r>
+      <w:r>
+        <w:rPr>
+          <w:szCs w:val="36"/>
+          <w:lang w:val="hu-HU"/>
+        </w:rPr>
+        <w:t>-</w:t>
+      </w:r>
+    </w:p>
+    <w:p>
+      <w:pPr>
+        <w:spacing w:after="0"/>
+        <w:jc w:val="both"/>
+        <w:rPr>
+          <w:szCs w:val="36"/>
+          <w:lang w:val="hu-HU"/>
+        </w:rPr>
+      </w:pPr>
+      <w:r>
+        <w:rPr>
+          <w:b/>
+          <w:szCs w:val="36"/>
+          <w:lang w:val="hu-HU"/>
+        </w:rPr>
+        <w:t>Összes modul kiírása:</w:t>
+      </w:r>
+      <w:r>
+        <w:rPr>
+          <w:szCs w:val="36"/>
+          <w:lang w:val="hu-HU"/>
+        </w:rPr>
+        <w:t xml:space="preserve"> </w:t>
+      </w:r>
+      <w:r>
+        <w:rPr>
+          <w:szCs w:val="36"/>
+          <w:lang w:val="hu-HU"/>
+        </w:rPr>
+        <w:t>kiírja minden modul esetén a modul sorszámát, a lakóinak számát és mind</w:t>
+      </w:r>
+      <w:r>
+        <w:rPr>
+          <w:szCs w:val="36"/>
+          <w:lang w:val="hu-HU"/>
+        </w:rPr>
+        <w:t>e</w:t>
+      </w:r>
+      <w:r>
+        <w:rPr>
+          <w:szCs w:val="36"/>
+          <w:lang w:val="hu-HU"/>
+        </w:rPr>
+        <w:t xml:space="preserve">nik lakónak az </w:t>
+      </w:r>
+      <w:r>
+        <w:rPr>
+          <w:szCs w:val="36"/>
+          <w:lang w:val="hu-HU"/>
+        </w:rPr>
+        <w:t>adatait (foglalkozás, név, kor).</w:t>
+      </w:r>
+    </w:p>
+    <w:p>
+      <w:pPr>
+        <w:pStyle w:val="ListParagraph"/>
+        <w:numPr>
+          <w:ilvl w:val="0"/>
+          <w:numId w:val="6"/>
+        </w:numPr>
+        <w:spacing w:after="0"/>
+        <w:jc w:val="both"/>
+        <w:rPr>
+          <w:szCs w:val="36"/>
+          <w:lang w:val="hu-HU"/>
+        </w:rPr>
+      </w:pPr>
+      <w:r>
+        <w:rPr>
+          <w:szCs w:val="36"/>
+          <w:lang w:val="hu-HU"/>
+        </w:rPr>
+        <w:t xml:space="preserve">Előfeltételek: </w:t>
+      </w:r>
+      <w:r>
+        <w:rPr>
+          <w:szCs w:val="36"/>
+          <w:lang w:val="hu-HU"/>
+        </w:rPr>
+        <w:t>a körkörös lista ne legyen üres.</w:t>
+      </w:r>
+    </w:p>
+    <w:p>
+      <w:pPr>
+        <w:pStyle w:val="ListParagraph"/>
+        <w:numPr>
+          <w:ilvl w:val="0"/>
+          <w:numId w:val="6"/>
+        </w:numPr>
+        <w:jc w:val="both"/>
+        <w:rPr>
+          <w:szCs w:val="36"/>
+          <w:lang w:val="hu-HU"/>
+        </w:rPr>
+      </w:pPr>
+      <w:r>
+        <w:rPr>
+          <w:szCs w:val="36"/>
+          <w:lang w:val="hu-HU"/>
+        </w:rPr>
+        <w:t xml:space="preserve">Utófeltételek: </w:t>
+      </w:r>
+      <w:r>
+        <w:rPr>
+          <w:szCs w:val="36"/>
+          <w:lang w:val="hu-HU"/>
+        </w:rPr>
+        <w:t>-</w:t>
+      </w:r>
+    </w:p>
+    <w:p>
+      <w:pPr>
+        <w:spacing w:after="0"/>
+        <w:jc w:val="both"/>
+        <w:rPr>
+          <w:szCs w:val="36"/>
+          <w:lang w:val="hu-HU"/>
+        </w:rPr>
+      </w:pPr>
+      <w:r>
+        <w:rPr>
+          <w:b/>
+          <w:szCs w:val="36"/>
+          <w:lang w:val="hu-HU"/>
+        </w:rPr>
+        <w:t>Üres-e:</w:t>
+      </w:r>
+      <w:r>
+        <w:rPr>
+          <w:szCs w:val="36"/>
+          <w:lang w:val="hu-HU"/>
+        </w:rPr>
+        <w:t xml:space="preserve"> ellenőrzi, hogy a körkörös lista üres vagy sem.</w:t>
+      </w:r>
+    </w:p>
+    <w:p>
+      <w:pPr>
+        <w:pStyle w:val="ListParagraph"/>
+        <w:numPr>
+          <w:ilvl w:val="0"/>
+          <w:numId w:val="3"/>
+        </w:numPr>
+        <w:spacing w:after="0"/>
+        <w:jc w:val="both"/>
+        <w:rPr>
+          <w:szCs w:val="36"/>
+          <w:lang w:val="hu-HU"/>
+        </w:rPr>
+      </w:pPr>
+      <w:r>
+        <w:rPr>
+          <w:szCs w:val="36"/>
+          <w:lang w:val="hu-HU"/>
+        </w:rPr>
+        <w:t>Előfeltételek: -</w:t>
+      </w:r>
+    </w:p>
+    <w:p>
+      <w:pPr>
+        <w:pStyle w:val="ListParagraph"/>
+        <w:numPr>
+          <w:ilvl w:val="0"/>
+          <w:numId w:val="3"/>
+        </w:numPr>
+        <w:jc w:val="both"/>
+        <w:rPr>
+          <w:szCs w:val="36"/>
+          <w:lang w:val="hu-HU"/>
+        </w:rPr>
+      </w:pPr>
+      <w:r>
+        <w:rPr>
+          <w:szCs w:val="36"/>
+          <w:lang w:val="hu-HU"/>
+        </w:rPr>
+        <w:t xml:space="preserve">Utófeltételek: </w:t>
+      </w:r>
+      <w:r>
+        <w:rPr>
+          <w:szCs w:val="36"/>
+          <w:lang w:val="hu-HU"/>
+        </w:rPr>
+        <w:t>ha a modulok száma nulla, true értéket térít vissza, különben false értéket.</w:t>
+      </w:r>
+    </w:p>
+    <w:p>
+      <w:pPr>
+        <w:spacing w:after="0"/>
+        <w:jc w:val="both"/>
+        <w:rPr>
+          <w:szCs w:val="36"/>
+          <w:lang w:val="hu-HU"/>
+        </w:rPr>
+      </w:pPr>
+      <w:r>
+        <w:rPr>
+          <w:b/>
+          <w:szCs w:val="36"/>
+          <w:lang w:val="hu-HU"/>
+        </w:rPr>
+        <w:t>Tele van-e:</w:t>
+      </w:r>
+      <w:r>
+        <w:rPr>
+          <w:szCs w:val="36"/>
+          <w:lang w:val="hu-HU"/>
+        </w:rPr>
+        <w:t xml:space="preserve"> </w:t>
+      </w:r>
+      <w:r>
+        <w:rPr>
+          <w:szCs w:val="36"/>
+          <w:lang w:val="hu-HU"/>
+        </w:rPr>
+        <w:t>ellenőrzi, hogy a körkörös lista maximális számú modult tartalmaz, vagy sem.</w:t>
+      </w:r>
+    </w:p>
+    <w:p>
+      <w:pPr>
+        <w:pStyle w:val="ListParagraph"/>
+        <w:numPr>
+          <w:ilvl w:val="0"/>
+          <w:numId w:val="4"/>
+        </w:numPr>
+        <w:spacing w:after="0"/>
+        <w:jc w:val="both"/>
+        <w:rPr>
+          <w:szCs w:val="36"/>
+          <w:lang w:val="hu-HU"/>
+        </w:rPr>
+      </w:pPr>
+      <w:r>
+        <w:rPr>
+          <w:szCs w:val="36"/>
+          <w:lang w:val="hu-HU"/>
+        </w:rPr>
+        <w:t>Előfeltételek: -</w:t>
+      </w:r>
+    </w:p>
+    <w:p>
+      <w:pPr>
+        <w:pStyle w:val="ListParagraph"/>
+        <w:numPr>
+          <w:ilvl w:val="0"/>
+          <w:numId w:val="4"/>
+        </w:numPr>
+        <w:jc w:val="both"/>
+        <w:rPr>
+          <w:szCs w:val="36"/>
+          <w:lang w:val="hu-HU"/>
+        </w:rPr>
+      </w:pPr>
+      <w:r>
+        <w:rPr>
+          <w:szCs w:val="36"/>
+          <w:lang w:val="hu-HU"/>
+        </w:rPr>
+        <w:t xml:space="preserve">Utófeltételek: </w:t>
+      </w:r>
+      <w:r>
+        <w:rPr>
+          <w:szCs w:val="36"/>
+          <w:lang w:val="hu-HU"/>
+        </w:rPr>
+        <w:t>ha a modulok száma megegyezik a maximális megengedett modulok számával, akkor true értéket térít, különben false értéket.</w:t>
+      </w:r>
+    </w:p>
+    <w:p>
+      <w:pPr>
+        <w:jc w:val="both"/>
+        <w:rPr>
+          <w:szCs w:val="36"/>
+          <w:lang w:val="hu-HU"/>
+        </w:rPr>
+      </w:pPr>
+      <w:r>
+        <w:rPr>
+          <w:b/>
+          <w:szCs w:val="36"/>
+          <w:lang w:val="hu-HU"/>
+        </w:rPr>
+        <w:t>Modulok számának lekérdezése:</w:t>
+      </w:r>
+      <w:r>
+        <w:rPr>
+          <w:szCs w:val="36"/>
+          <w:lang w:val="hu-HU"/>
+        </w:rPr>
+        <w:t xml:space="preserve"> </w:t>
       </w:r>
       <w:bookmarkStart w:id="0" w:name="_GoBack"/>
       <w:bookmarkEnd w:id="0"/>
@@ -991,6 +1494,707 @@
     </w:sectPr>
   </w:body>
 </w:document>
+</file>
+
+<file path=word/numbering.xml><?xml version="1.0" encoding="utf-8"?>
+<w:numbering xmlns:wpc="http://schemas.microsoft.com/office/word/2010/wordprocessingCanvas" xmlns:mc="http://schemas.openxmlformats.org/markup-compatibility/2006" xmlns:o="urn:schemas-microsoft-com:office:office" xmlns:r="http://schemas.openxmlformats.org/officeDocument/2006/relationships" xmlns:m="http://schemas.openxmlformats.org/officeDocument/2006/math" xmlns:v="urn:schemas-microsoft-com:vml" xmlns:wp14="http://schemas.microsoft.com/office/word/2010/wordprocessingDrawing" xmlns:wp="http://schemas.openxmlformats.org/drawingml/2006/wordprocessingDrawing" xmlns:w10="urn:schemas-microsoft-com:office:word" xmlns:w="http://schemas.openxmlformats.org/wordprocessingml/2006/main" xmlns:w14="http://schemas.microsoft.com/office/word/2010/wordml" xmlns:wpg="http://schemas.microsoft.com/office/word/2010/wordprocessingGroup" xmlns:wpi="http://schemas.microsoft.com/office/word/2010/wordprocessingInk" xmlns:wne="http://schemas.microsoft.com/office/word/2006/wordml" xmlns:wps="http://schemas.microsoft.com/office/word/2010/wordprocessingShape" mc:Ignorable="w14 wp14">
+  <w:abstractNum w:abstractNumId="0">
+    <w:nsid w:val="0DA369D4"/>
+    <w:multiLevelType w:val="hybridMultilevel"/>
+    <w:tmpl w:val="79D8B8B4"/>
+    <w:lvl w:ilvl="0" w:tplc="04090001">
+      <w:start w:val="1"/>
+      <w:numFmt w:val="bullet"/>
+      <w:lvlText w:val=""/>
+      <w:lvlJc w:val="left"/>
+      <w:pPr>
+        <w:ind w:left="360" w:hanging="360"/>
+      </w:pPr>
+      <w:rPr>
+        <w:rFonts w:ascii="Symbol" w:hAnsi="Symbol" w:hint="default"/>
+      </w:rPr>
+    </w:lvl>
+    <w:lvl w:ilvl="1" w:tplc="04090003" w:tentative="1">
+      <w:start w:val="1"/>
+      <w:numFmt w:val="bullet"/>
+      <w:lvlText w:val="o"/>
+      <w:lvlJc w:val="left"/>
+      <w:pPr>
+        <w:ind w:left="1080" w:hanging="360"/>
+      </w:pPr>
+      <w:rPr>
+        <w:rFonts w:ascii="Courier New" w:hAnsi="Courier New" w:cs="Courier New" w:hint="default"/>
+      </w:rPr>
+    </w:lvl>
+    <w:lvl w:ilvl="2" w:tplc="04090005" w:tentative="1">
+      <w:start w:val="1"/>
+      <w:numFmt w:val="bullet"/>
+      <w:lvlText w:val=""/>
+      <w:lvlJc w:val="left"/>
+      <w:pPr>
+        <w:ind w:left="1800" w:hanging="360"/>
+      </w:pPr>
+      <w:rPr>
+        <w:rFonts w:ascii="Wingdings" w:hAnsi="Wingdings" w:hint="default"/>
+      </w:rPr>
+    </w:lvl>
+    <w:lvl w:ilvl="3" w:tplc="04090001" w:tentative="1">
+      <w:start w:val="1"/>
+      <w:numFmt w:val="bullet"/>
+      <w:lvlText w:val=""/>
+      <w:lvlJc w:val="left"/>
+      <w:pPr>
+        <w:ind w:left="2520" w:hanging="360"/>
+      </w:pPr>
+      <w:rPr>
+        <w:rFonts w:ascii="Symbol" w:hAnsi="Symbol" w:hint="default"/>
+      </w:rPr>
+    </w:lvl>
+    <w:lvl w:ilvl="4" w:tplc="04090003" w:tentative="1">
+      <w:start w:val="1"/>
+      <w:numFmt w:val="bullet"/>
+      <w:lvlText w:val="o"/>
+      <w:lvlJc w:val="left"/>
+      <w:pPr>
+        <w:ind w:left="3240" w:hanging="360"/>
+      </w:pPr>
+      <w:rPr>
+        <w:rFonts w:ascii="Courier New" w:hAnsi="Courier New" w:cs="Courier New" w:hint="default"/>
+      </w:rPr>
+    </w:lvl>
+    <w:lvl w:ilvl="5" w:tplc="04090005" w:tentative="1">
+      <w:start w:val="1"/>
+      <w:numFmt w:val="bullet"/>
+      <w:lvlText w:val=""/>
+      <w:lvlJc w:val="left"/>
+      <w:pPr>
+        <w:ind w:left="3960" w:hanging="360"/>
+      </w:pPr>
+      <w:rPr>
+        <w:rFonts w:ascii="Wingdings" w:hAnsi="Wingdings" w:hint="default"/>
+      </w:rPr>
+    </w:lvl>
+    <w:lvl w:ilvl="6" w:tplc="04090001" w:tentative="1">
+      <w:start w:val="1"/>
+      <w:numFmt w:val="bullet"/>
+      <w:lvlText w:val=""/>
+      <w:lvlJc w:val="left"/>
+      <w:pPr>
+        <w:ind w:left="4680" w:hanging="360"/>
+      </w:pPr>
+      <w:rPr>
+        <w:rFonts w:ascii="Symbol" w:hAnsi="Symbol" w:hint="default"/>
+      </w:rPr>
+    </w:lvl>
+    <w:lvl w:ilvl="7" w:tplc="04090003" w:tentative="1">
+      <w:start w:val="1"/>
+      <w:numFmt w:val="bullet"/>
+      <w:lvlText w:val="o"/>
+      <w:lvlJc w:val="left"/>
+      <w:pPr>
+        <w:ind w:left="5400" w:hanging="360"/>
+      </w:pPr>
+      <w:rPr>
+        <w:rFonts w:ascii="Courier New" w:hAnsi="Courier New" w:cs="Courier New" w:hint="default"/>
+      </w:rPr>
+    </w:lvl>
+    <w:lvl w:ilvl="8" w:tplc="04090005" w:tentative="1">
+      <w:start w:val="1"/>
+      <w:numFmt w:val="bullet"/>
+      <w:lvlText w:val=""/>
+      <w:lvlJc w:val="left"/>
+      <w:pPr>
+        <w:ind w:left="6120" w:hanging="360"/>
+      </w:pPr>
+      <w:rPr>
+        <w:rFonts w:ascii="Wingdings" w:hAnsi="Wingdings" w:hint="default"/>
+      </w:rPr>
+    </w:lvl>
+  </w:abstractNum>
+  <w:abstractNum w:abstractNumId="1">
+    <w:nsid w:val="22C64EB3"/>
+    <w:multiLevelType w:val="hybridMultilevel"/>
+    <w:tmpl w:val="C4F6C98E"/>
+    <w:lvl w:ilvl="0" w:tplc="04090001">
+      <w:start w:val="1"/>
+      <w:numFmt w:val="bullet"/>
+      <w:lvlText w:val=""/>
+      <w:lvlJc w:val="left"/>
+      <w:pPr>
+        <w:ind w:left="360" w:hanging="360"/>
+      </w:pPr>
+      <w:rPr>
+        <w:rFonts w:ascii="Symbol" w:hAnsi="Symbol" w:hint="default"/>
+      </w:rPr>
+    </w:lvl>
+    <w:lvl w:ilvl="1" w:tplc="04090003" w:tentative="1">
+      <w:start w:val="1"/>
+      <w:numFmt w:val="bullet"/>
+      <w:lvlText w:val="o"/>
+      <w:lvlJc w:val="left"/>
+      <w:pPr>
+        <w:ind w:left="1080" w:hanging="360"/>
+      </w:pPr>
+      <w:rPr>
+        <w:rFonts w:ascii="Courier New" w:hAnsi="Courier New" w:cs="Courier New" w:hint="default"/>
+      </w:rPr>
+    </w:lvl>
+    <w:lvl w:ilvl="2" w:tplc="04090005" w:tentative="1">
+      <w:start w:val="1"/>
+      <w:numFmt w:val="bullet"/>
+      <w:lvlText w:val=""/>
+      <w:lvlJc w:val="left"/>
+      <w:pPr>
+        <w:ind w:left="1800" w:hanging="360"/>
+      </w:pPr>
+      <w:rPr>
+        <w:rFonts w:ascii="Wingdings" w:hAnsi="Wingdings" w:hint="default"/>
+      </w:rPr>
+    </w:lvl>
+    <w:lvl w:ilvl="3" w:tplc="04090001" w:tentative="1">
+      <w:start w:val="1"/>
+      <w:numFmt w:val="bullet"/>
+      <w:lvlText w:val=""/>
+      <w:lvlJc w:val="left"/>
+      <w:pPr>
+        <w:ind w:left="2520" w:hanging="360"/>
+      </w:pPr>
+      <w:rPr>
+        <w:rFonts w:ascii="Symbol" w:hAnsi="Symbol" w:hint="default"/>
+      </w:rPr>
+    </w:lvl>
+    <w:lvl w:ilvl="4" w:tplc="04090003" w:tentative="1">
+      <w:start w:val="1"/>
+      <w:numFmt w:val="bullet"/>
+      <w:lvlText w:val="o"/>
+      <w:lvlJc w:val="left"/>
+      <w:pPr>
+        <w:ind w:left="3240" w:hanging="360"/>
+      </w:pPr>
+      <w:rPr>
+        <w:rFonts w:ascii="Courier New" w:hAnsi="Courier New" w:cs="Courier New" w:hint="default"/>
+      </w:rPr>
+    </w:lvl>
+    <w:lvl w:ilvl="5" w:tplc="04090005" w:tentative="1">
+      <w:start w:val="1"/>
+      <w:numFmt w:val="bullet"/>
+      <w:lvlText w:val=""/>
+      <w:lvlJc w:val="left"/>
+      <w:pPr>
+        <w:ind w:left="3960" w:hanging="360"/>
+      </w:pPr>
+      <w:rPr>
+        <w:rFonts w:ascii="Wingdings" w:hAnsi="Wingdings" w:hint="default"/>
+      </w:rPr>
+    </w:lvl>
+    <w:lvl w:ilvl="6" w:tplc="04090001" w:tentative="1">
+      <w:start w:val="1"/>
+      <w:numFmt w:val="bullet"/>
+      <w:lvlText w:val=""/>
+      <w:lvlJc w:val="left"/>
+      <w:pPr>
+        <w:ind w:left="4680" w:hanging="360"/>
+      </w:pPr>
+      <w:rPr>
+        <w:rFonts w:ascii="Symbol" w:hAnsi="Symbol" w:hint="default"/>
+      </w:rPr>
+    </w:lvl>
+    <w:lvl w:ilvl="7" w:tplc="04090003" w:tentative="1">
+      <w:start w:val="1"/>
+      <w:numFmt w:val="bullet"/>
+      <w:lvlText w:val="o"/>
+      <w:lvlJc w:val="left"/>
+      <w:pPr>
+        <w:ind w:left="5400" w:hanging="360"/>
+      </w:pPr>
+      <w:rPr>
+        <w:rFonts w:ascii="Courier New" w:hAnsi="Courier New" w:cs="Courier New" w:hint="default"/>
+      </w:rPr>
+    </w:lvl>
+    <w:lvl w:ilvl="8" w:tplc="04090005" w:tentative="1">
+      <w:start w:val="1"/>
+      <w:numFmt w:val="bullet"/>
+      <w:lvlText w:val=""/>
+      <w:lvlJc w:val="left"/>
+      <w:pPr>
+        <w:ind w:left="6120" w:hanging="360"/>
+      </w:pPr>
+      <w:rPr>
+        <w:rFonts w:ascii="Wingdings" w:hAnsi="Wingdings" w:hint="default"/>
+      </w:rPr>
+    </w:lvl>
+  </w:abstractNum>
+  <w:abstractNum w:abstractNumId="2">
+    <w:nsid w:val="41D544A8"/>
+    <w:multiLevelType w:val="hybridMultilevel"/>
+    <w:tmpl w:val="552C10DE"/>
+    <w:lvl w:ilvl="0" w:tplc="04090001">
+      <w:start w:val="1"/>
+      <w:numFmt w:val="bullet"/>
+      <w:lvlText w:val=""/>
+      <w:lvlJc w:val="left"/>
+      <w:pPr>
+        <w:ind w:left="360" w:hanging="360"/>
+      </w:pPr>
+      <w:rPr>
+        <w:rFonts w:ascii="Symbol" w:hAnsi="Symbol" w:hint="default"/>
+      </w:rPr>
+    </w:lvl>
+    <w:lvl w:ilvl="1" w:tplc="04090003" w:tentative="1">
+      <w:start w:val="1"/>
+      <w:numFmt w:val="bullet"/>
+      <w:lvlText w:val="o"/>
+      <w:lvlJc w:val="left"/>
+      <w:pPr>
+        <w:ind w:left="1080" w:hanging="360"/>
+      </w:pPr>
+      <w:rPr>
+        <w:rFonts w:ascii="Courier New" w:hAnsi="Courier New" w:cs="Courier New" w:hint="default"/>
+      </w:rPr>
+    </w:lvl>
+    <w:lvl w:ilvl="2" w:tplc="04090005" w:tentative="1">
+      <w:start w:val="1"/>
+      <w:numFmt w:val="bullet"/>
+      <w:lvlText w:val=""/>
+      <w:lvlJc w:val="left"/>
+      <w:pPr>
+        <w:ind w:left="1800" w:hanging="360"/>
+      </w:pPr>
+      <w:rPr>
+        <w:rFonts w:ascii="Wingdings" w:hAnsi="Wingdings" w:hint="default"/>
+      </w:rPr>
+    </w:lvl>
+    <w:lvl w:ilvl="3" w:tplc="04090001" w:tentative="1">
+      <w:start w:val="1"/>
+      <w:numFmt w:val="bullet"/>
+      <w:lvlText w:val=""/>
+      <w:lvlJc w:val="left"/>
+      <w:pPr>
+        <w:ind w:left="2520" w:hanging="360"/>
+      </w:pPr>
+      <w:rPr>
+        <w:rFonts w:ascii="Symbol" w:hAnsi="Symbol" w:hint="default"/>
+      </w:rPr>
+    </w:lvl>
+    <w:lvl w:ilvl="4" w:tplc="04090003" w:tentative="1">
+      <w:start w:val="1"/>
+      <w:numFmt w:val="bullet"/>
+      <w:lvlText w:val="o"/>
+      <w:lvlJc w:val="left"/>
+      <w:pPr>
+        <w:ind w:left="3240" w:hanging="360"/>
+      </w:pPr>
+      <w:rPr>
+        <w:rFonts w:ascii="Courier New" w:hAnsi="Courier New" w:cs="Courier New" w:hint="default"/>
+      </w:rPr>
+    </w:lvl>
+    <w:lvl w:ilvl="5" w:tplc="04090005" w:tentative="1">
+      <w:start w:val="1"/>
+      <w:numFmt w:val="bullet"/>
+      <w:lvlText w:val=""/>
+      <w:lvlJc w:val="left"/>
+      <w:pPr>
+        <w:ind w:left="3960" w:hanging="360"/>
+      </w:pPr>
+      <w:rPr>
+        <w:rFonts w:ascii="Wingdings" w:hAnsi="Wingdings" w:hint="default"/>
+      </w:rPr>
+    </w:lvl>
+    <w:lvl w:ilvl="6" w:tplc="04090001" w:tentative="1">
+      <w:start w:val="1"/>
+      <w:numFmt w:val="bullet"/>
+      <w:lvlText w:val=""/>
+      <w:lvlJc w:val="left"/>
+      <w:pPr>
+        <w:ind w:left="4680" w:hanging="360"/>
+      </w:pPr>
+      <w:rPr>
+        <w:rFonts w:ascii="Symbol" w:hAnsi="Symbol" w:hint="default"/>
+      </w:rPr>
+    </w:lvl>
+    <w:lvl w:ilvl="7" w:tplc="04090003" w:tentative="1">
+      <w:start w:val="1"/>
+      <w:numFmt w:val="bullet"/>
+      <w:lvlText w:val="o"/>
+      <w:lvlJc w:val="left"/>
+      <w:pPr>
+        <w:ind w:left="5400" w:hanging="360"/>
+      </w:pPr>
+      <w:rPr>
+        <w:rFonts w:ascii="Courier New" w:hAnsi="Courier New" w:cs="Courier New" w:hint="default"/>
+      </w:rPr>
+    </w:lvl>
+    <w:lvl w:ilvl="8" w:tplc="04090005" w:tentative="1">
+      <w:start w:val="1"/>
+      <w:numFmt w:val="bullet"/>
+      <w:lvlText w:val=""/>
+      <w:lvlJc w:val="left"/>
+      <w:pPr>
+        <w:ind w:left="6120" w:hanging="360"/>
+      </w:pPr>
+      <w:rPr>
+        <w:rFonts w:ascii="Wingdings" w:hAnsi="Wingdings" w:hint="default"/>
+      </w:rPr>
+    </w:lvl>
+  </w:abstractNum>
+  <w:abstractNum w:abstractNumId="3">
+    <w:nsid w:val="4B246952"/>
+    <w:multiLevelType w:val="hybridMultilevel"/>
+    <w:tmpl w:val="88A821E4"/>
+    <w:lvl w:ilvl="0" w:tplc="04090001">
+      <w:start w:val="1"/>
+      <w:numFmt w:val="bullet"/>
+      <w:lvlText w:val=""/>
+      <w:lvlJc w:val="left"/>
+      <w:pPr>
+        <w:ind w:left="360" w:hanging="360"/>
+      </w:pPr>
+      <w:rPr>
+        <w:rFonts w:ascii="Symbol" w:hAnsi="Symbol" w:hint="default"/>
+      </w:rPr>
+    </w:lvl>
+    <w:lvl w:ilvl="1" w:tplc="04090003" w:tentative="1">
+      <w:start w:val="1"/>
+      <w:numFmt w:val="bullet"/>
+      <w:lvlText w:val="o"/>
+      <w:lvlJc w:val="left"/>
+      <w:pPr>
+        <w:ind w:left="1080" w:hanging="360"/>
+      </w:pPr>
+      <w:rPr>
+        <w:rFonts w:ascii="Courier New" w:hAnsi="Courier New" w:cs="Courier New" w:hint="default"/>
+      </w:rPr>
+    </w:lvl>
+    <w:lvl w:ilvl="2" w:tplc="04090005" w:tentative="1">
+      <w:start w:val="1"/>
+      <w:numFmt w:val="bullet"/>
+      <w:lvlText w:val=""/>
+      <w:lvlJc w:val="left"/>
+      <w:pPr>
+        <w:ind w:left="1800" w:hanging="360"/>
+      </w:pPr>
+      <w:rPr>
+        <w:rFonts w:ascii="Wingdings" w:hAnsi="Wingdings" w:hint="default"/>
+      </w:rPr>
+    </w:lvl>
+    <w:lvl w:ilvl="3" w:tplc="04090001" w:tentative="1">
+      <w:start w:val="1"/>
+      <w:numFmt w:val="bullet"/>
+      <w:lvlText w:val=""/>
+      <w:lvlJc w:val="left"/>
+      <w:pPr>
+        <w:ind w:left="2520" w:hanging="360"/>
+      </w:pPr>
+      <w:rPr>
+        <w:rFonts w:ascii="Symbol" w:hAnsi="Symbol" w:hint="default"/>
+      </w:rPr>
+    </w:lvl>
+    <w:lvl w:ilvl="4" w:tplc="04090003" w:tentative="1">
+      <w:start w:val="1"/>
+      <w:numFmt w:val="bullet"/>
+      <w:lvlText w:val="o"/>
+      <w:lvlJc w:val="left"/>
+      <w:pPr>
+        <w:ind w:left="3240" w:hanging="360"/>
+      </w:pPr>
+      <w:rPr>
+        <w:rFonts w:ascii="Courier New" w:hAnsi="Courier New" w:cs="Courier New" w:hint="default"/>
+      </w:rPr>
+    </w:lvl>
+    <w:lvl w:ilvl="5" w:tplc="04090005" w:tentative="1">
+      <w:start w:val="1"/>
+      <w:numFmt w:val="bullet"/>
+      <w:lvlText w:val=""/>
+      <w:lvlJc w:val="left"/>
+      <w:pPr>
+        <w:ind w:left="3960" w:hanging="360"/>
+      </w:pPr>
+      <w:rPr>
+        <w:rFonts w:ascii="Wingdings" w:hAnsi="Wingdings" w:hint="default"/>
+      </w:rPr>
+    </w:lvl>
+    <w:lvl w:ilvl="6" w:tplc="04090001" w:tentative="1">
+      <w:start w:val="1"/>
+      <w:numFmt w:val="bullet"/>
+      <w:lvlText w:val=""/>
+      <w:lvlJc w:val="left"/>
+      <w:pPr>
+        <w:ind w:left="4680" w:hanging="360"/>
+      </w:pPr>
+      <w:rPr>
+        <w:rFonts w:ascii="Symbol" w:hAnsi="Symbol" w:hint="default"/>
+      </w:rPr>
+    </w:lvl>
+    <w:lvl w:ilvl="7" w:tplc="04090003" w:tentative="1">
+      <w:start w:val="1"/>
+      <w:numFmt w:val="bullet"/>
+      <w:lvlText w:val="o"/>
+      <w:lvlJc w:val="left"/>
+      <w:pPr>
+        <w:ind w:left="5400" w:hanging="360"/>
+      </w:pPr>
+      <w:rPr>
+        <w:rFonts w:ascii="Courier New" w:hAnsi="Courier New" w:cs="Courier New" w:hint="default"/>
+      </w:rPr>
+    </w:lvl>
+    <w:lvl w:ilvl="8" w:tplc="04090005" w:tentative="1">
+      <w:start w:val="1"/>
+      <w:numFmt w:val="bullet"/>
+      <w:lvlText w:val=""/>
+      <w:lvlJc w:val="left"/>
+      <w:pPr>
+        <w:ind w:left="6120" w:hanging="360"/>
+      </w:pPr>
+      <w:rPr>
+        <w:rFonts w:ascii="Wingdings" w:hAnsi="Wingdings" w:hint="default"/>
+      </w:rPr>
+    </w:lvl>
+  </w:abstractNum>
+  <w:abstractNum w:abstractNumId="4">
+    <w:nsid w:val="4E9F6DAA"/>
+    <w:multiLevelType w:val="hybridMultilevel"/>
+    <w:tmpl w:val="BD8C3FAC"/>
+    <w:lvl w:ilvl="0" w:tplc="04090001">
+      <w:start w:val="1"/>
+      <w:numFmt w:val="bullet"/>
+      <w:lvlText w:val=""/>
+      <w:lvlJc w:val="left"/>
+      <w:pPr>
+        <w:ind w:left="360" w:hanging="360"/>
+      </w:pPr>
+      <w:rPr>
+        <w:rFonts w:ascii="Symbol" w:hAnsi="Symbol" w:hint="default"/>
+      </w:rPr>
+    </w:lvl>
+    <w:lvl w:ilvl="1" w:tplc="04090003" w:tentative="1">
+      <w:start w:val="1"/>
+      <w:numFmt w:val="bullet"/>
+      <w:lvlText w:val="o"/>
+      <w:lvlJc w:val="left"/>
+      <w:pPr>
+        <w:ind w:left="1080" w:hanging="360"/>
+      </w:pPr>
+      <w:rPr>
+        <w:rFonts w:ascii="Courier New" w:hAnsi="Courier New" w:cs="Courier New" w:hint="default"/>
+      </w:rPr>
+    </w:lvl>
+    <w:lvl w:ilvl="2" w:tplc="04090005" w:tentative="1">
+      <w:start w:val="1"/>
+      <w:numFmt w:val="bullet"/>
+      <w:lvlText w:val=""/>
+      <w:lvlJc w:val="left"/>
+      <w:pPr>
+        <w:ind w:left="1800" w:hanging="360"/>
+      </w:pPr>
+      <w:rPr>
+        <w:rFonts w:ascii="Wingdings" w:hAnsi="Wingdings" w:hint="default"/>
+      </w:rPr>
+    </w:lvl>
+    <w:lvl w:ilvl="3" w:tplc="04090001" w:tentative="1">
+      <w:start w:val="1"/>
+      <w:numFmt w:val="bullet"/>
+      <w:lvlText w:val=""/>
+      <w:lvlJc w:val="left"/>
+      <w:pPr>
+        <w:ind w:left="2520" w:hanging="360"/>
+      </w:pPr>
+      <w:rPr>
+        <w:rFonts w:ascii="Symbol" w:hAnsi="Symbol" w:hint="default"/>
+      </w:rPr>
+    </w:lvl>
+    <w:lvl w:ilvl="4" w:tplc="04090003" w:tentative="1">
+      <w:start w:val="1"/>
+      <w:numFmt w:val="bullet"/>
+      <w:lvlText w:val="o"/>
+      <w:lvlJc w:val="left"/>
+      <w:pPr>
+        <w:ind w:left="3240" w:hanging="360"/>
+      </w:pPr>
+      <w:rPr>
+        <w:rFonts w:ascii="Courier New" w:hAnsi="Courier New" w:cs="Courier New" w:hint="default"/>
+      </w:rPr>
+    </w:lvl>
+    <w:lvl w:ilvl="5" w:tplc="04090005" w:tentative="1">
+      <w:start w:val="1"/>
+      <w:numFmt w:val="bullet"/>
+      <w:lvlText w:val=""/>
+      <w:lvlJc w:val="left"/>
+      <w:pPr>
+        <w:ind w:left="3960" w:hanging="360"/>
+      </w:pPr>
+      <w:rPr>
+        <w:rFonts w:ascii="Wingdings" w:hAnsi="Wingdings" w:hint="default"/>
+      </w:rPr>
+    </w:lvl>
+    <w:lvl w:ilvl="6" w:tplc="04090001" w:tentative="1">
+      <w:start w:val="1"/>
+      <w:numFmt w:val="bullet"/>
+      <w:lvlText w:val=""/>
+      <w:lvlJc w:val="left"/>
+      <w:pPr>
+        <w:ind w:left="4680" w:hanging="360"/>
+      </w:pPr>
+      <w:rPr>
+        <w:rFonts w:ascii="Symbol" w:hAnsi="Symbol" w:hint="default"/>
+      </w:rPr>
+    </w:lvl>
+    <w:lvl w:ilvl="7" w:tplc="04090003" w:tentative="1">
+      <w:start w:val="1"/>
+      <w:numFmt w:val="bullet"/>
+      <w:lvlText w:val="o"/>
+      <w:lvlJc w:val="left"/>
+      <w:pPr>
+        <w:ind w:left="5400" w:hanging="360"/>
+      </w:pPr>
+      <w:rPr>
+        <w:rFonts w:ascii="Courier New" w:hAnsi="Courier New" w:cs="Courier New" w:hint="default"/>
+      </w:rPr>
+    </w:lvl>
+    <w:lvl w:ilvl="8" w:tplc="04090005" w:tentative="1">
+      <w:start w:val="1"/>
+      <w:numFmt w:val="bullet"/>
+      <w:lvlText w:val=""/>
+      <w:lvlJc w:val="left"/>
+      <w:pPr>
+        <w:ind w:left="6120" w:hanging="360"/>
+      </w:pPr>
+      <w:rPr>
+        <w:rFonts w:ascii="Wingdings" w:hAnsi="Wingdings" w:hint="default"/>
+      </w:rPr>
+    </w:lvl>
+  </w:abstractNum>
+  <w:abstractNum w:abstractNumId="5">
+    <w:nsid w:val="603E03A1"/>
+    <w:multiLevelType w:val="hybridMultilevel"/>
+    <w:tmpl w:val="D68E8F2A"/>
+    <w:lvl w:ilvl="0" w:tplc="04090001">
+      <w:start w:val="1"/>
+      <w:numFmt w:val="bullet"/>
+      <w:lvlText w:val=""/>
+      <w:lvlJc w:val="left"/>
+      <w:pPr>
+        <w:ind w:left="360" w:hanging="360"/>
+      </w:pPr>
+      <w:rPr>
+        <w:rFonts w:ascii="Symbol" w:hAnsi="Symbol" w:hint="default"/>
+      </w:rPr>
+    </w:lvl>
+    <w:lvl w:ilvl="1" w:tplc="04090003" w:tentative="1">
+      <w:start w:val="1"/>
+      <w:numFmt w:val="bullet"/>
+      <w:lvlText w:val="o"/>
+      <w:lvlJc w:val="left"/>
+      <w:pPr>
+        <w:ind w:left="1080" w:hanging="360"/>
+      </w:pPr>
+      <w:rPr>
+        <w:rFonts w:ascii="Courier New" w:hAnsi="Courier New" w:cs="Courier New" w:hint="default"/>
+      </w:rPr>
+    </w:lvl>
+    <w:lvl w:ilvl="2" w:tplc="04090005" w:tentative="1">
+      <w:start w:val="1"/>
+      <w:numFmt w:val="bullet"/>
+      <w:lvlText w:val=""/>
+      <w:lvlJc w:val="left"/>
+      <w:pPr>
+        <w:ind w:left="1800" w:hanging="360"/>
+      </w:pPr>
+      <w:rPr>
+        <w:rFonts w:ascii="Wingdings" w:hAnsi="Wingdings" w:hint="default"/>
+      </w:rPr>
+    </w:lvl>
+    <w:lvl w:ilvl="3" w:tplc="04090001" w:tentative="1">
+      <w:start w:val="1"/>
+      <w:numFmt w:val="bullet"/>
+      <w:lvlText w:val=""/>
+      <w:lvlJc w:val="left"/>
+      <w:pPr>
+        <w:ind w:left="2520" w:hanging="360"/>
+      </w:pPr>
+      <w:rPr>
+        <w:rFonts w:ascii="Symbol" w:hAnsi="Symbol" w:hint="default"/>
+      </w:rPr>
+    </w:lvl>
+    <w:lvl w:ilvl="4" w:tplc="04090003" w:tentative="1">
+      <w:start w:val="1"/>
+      <w:numFmt w:val="bullet"/>
+      <w:lvlText w:val="o"/>
+      <w:lvlJc w:val="left"/>
+      <w:pPr>
+        <w:ind w:left="3240" w:hanging="360"/>
+      </w:pPr>
+      <w:rPr>
+        <w:rFonts w:ascii="Courier New" w:hAnsi="Courier New" w:cs="Courier New" w:hint="default"/>
+      </w:rPr>
+    </w:lvl>
+    <w:lvl w:ilvl="5" w:tplc="04090005" w:tentative="1">
+      <w:start w:val="1"/>
+      <w:numFmt w:val="bullet"/>
+      <w:lvlText w:val=""/>
+      <w:lvlJc w:val="left"/>
+      <w:pPr>
+        <w:ind w:left="3960" w:hanging="360"/>
+      </w:pPr>
+      <w:rPr>
+        <w:rFonts w:ascii="Wingdings" w:hAnsi="Wingdings" w:hint="default"/>
+      </w:rPr>
+    </w:lvl>
+    <w:lvl w:ilvl="6" w:tplc="04090001" w:tentative="1">
+      <w:start w:val="1"/>
+      <w:numFmt w:val="bullet"/>
+      <w:lvlText w:val=""/>
+      <w:lvlJc w:val="left"/>
+      <w:pPr>
+        <w:ind w:left="4680" w:hanging="360"/>
+      </w:pPr>
+      <w:rPr>
+        <w:rFonts w:ascii="Symbol" w:hAnsi="Symbol" w:hint="default"/>
+      </w:rPr>
+    </w:lvl>
+    <w:lvl w:ilvl="7" w:tplc="04090003" w:tentative="1">
+      <w:start w:val="1"/>
+      <w:numFmt w:val="bullet"/>
+      <w:lvlText w:val="o"/>
+      <w:lvlJc w:val="left"/>
+      <w:pPr>
+        <w:ind w:left="5400" w:hanging="360"/>
+      </w:pPr>
+      <w:rPr>
+        <w:rFonts w:ascii="Courier New" w:hAnsi="Courier New" w:cs="Courier New" w:hint="default"/>
+      </w:rPr>
+    </w:lvl>
+    <w:lvl w:ilvl="8" w:tplc="04090005" w:tentative="1">
+      <w:start w:val="1"/>
+      <w:numFmt w:val="bullet"/>
+      <w:lvlText w:val=""/>
+      <w:lvlJc w:val="left"/>
+      <w:pPr>
+        <w:ind w:left="6120" w:hanging="360"/>
+      </w:pPr>
+      <w:rPr>
+        <w:rFonts w:ascii="Wingdings" w:hAnsi="Wingdings" w:hint="default"/>
+      </w:rPr>
+    </w:lvl>
+  </w:abstractNum>
+  <w:num w:numId="1">
+    <w:abstractNumId w:val="4"/>
+  </w:num>
+  <w:num w:numId="2">
+    <w:abstractNumId w:val="0"/>
+  </w:num>
+  <w:num w:numId="3">
+    <w:abstractNumId w:val="2"/>
+  </w:num>
+  <w:num w:numId="4">
+    <w:abstractNumId w:val="5"/>
+  </w:num>
+  <w:num w:numId="5">
+    <w:abstractNumId w:val="1"/>
+  </w:num>
+  <w:num w:numId="6">
+    <w:abstractNumId w:val="3"/>
+  </w:num>
+</w:numbering>
 </file>
 
 <file path=word/styles.xml><?xml version="1.0" encoding="utf-8"?>
@@ -1210,6 +2414,17 @@
       <w:szCs w:val="16"/>
     </w:rPr>
   </w:style>
+  <w:style w:type="paragraph" w:styleId="ListParagraph">
+    <w:name w:val="List Paragraph"/>
+    <w:basedOn w:val="Normal"/>
+    <w:uiPriority w:val="34"/>
+    <w:qFormat/>
+    <w:rsid w:val="00C02074"/>
+    <w:pPr>
+      <w:ind w:left="720"/>
+      <w:contextualSpacing/>
+    </w:pPr>
+  </w:style>
 </w:styles>
 </file>
 
@@ -1429,6 +2644,17 @@
       <w:sz w:val="16"/>
       <w:szCs w:val="16"/>
     </w:rPr>
+  </w:style>
+  <w:style w:type="paragraph" w:styleId="ListParagraph">
+    <w:name w:val="List Paragraph"/>
+    <w:basedOn w:val="Normal"/>
+    <w:uiPriority w:val="34"/>
+    <w:qFormat/>
+    <w:rsid w:val="00C02074"/>
+    <w:pPr>
+      <w:ind w:left="720"/>
+      <w:contextualSpacing/>
+    </w:pPr>
   </w:style>
 </w:styles>
 </file>

</xml_diff>

<commit_message>
Changed Cspont to Modul in the code text
</commit_message>
<xml_diff>
--- a/Dokumentacio1.docx
+++ b/Dokumentacio1.docx
@@ -1462,6 +1462,7 @@
     </w:p>
     <w:p>
       <w:pPr>
+        <w:spacing w:after="0"/>
         <w:jc w:val="both"/>
         <w:rPr>
           <w:szCs w:val="36"/>
@@ -1483,6 +1484,72 @@
         </w:rPr>
         <w:t xml:space="preserve"> </w:t>
       </w:r>
+      <w:r>
+        <w:rPr>
+          <w:szCs w:val="36"/>
+          <w:lang w:val="hu-HU"/>
+        </w:rPr>
+        <w:t xml:space="preserve">visszatéríti </w:t>
+      </w:r>
+      <w:r>
+        <w:rPr>
+          <w:szCs w:val="36"/>
+          <w:lang w:val="hu-HU"/>
+        </w:rPr>
+        <w:t>a pillanatnyilag létező modulok számát.</w:t>
+      </w:r>
+    </w:p>
+    <w:p>
+      <w:pPr>
+        <w:pStyle w:val="ListParagraph"/>
+        <w:numPr>
+          <w:ilvl w:val="0"/>
+          <w:numId w:val="7"/>
+        </w:numPr>
+        <w:spacing w:after="0"/>
+        <w:jc w:val="both"/>
+        <w:rPr>
+          <w:szCs w:val="36"/>
+          <w:lang w:val="hu-HU"/>
+        </w:rPr>
+      </w:pPr>
+      <w:r>
+        <w:rPr>
+          <w:szCs w:val="36"/>
+          <w:lang w:val="hu-HU"/>
+        </w:rPr>
+        <w:t>Előfeltételek: -</w:t>
+      </w:r>
+    </w:p>
+    <w:p>
+      <w:pPr>
+        <w:pStyle w:val="ListParagraph"/>
+        <w:numPr>
+          <w:ilvl w:val="0"/>
+          <w:numId w:val="7"/>
+        </w:numPr>
+        <w:jc w:val="both"/>
+        <w:rPr>
+          <w:szCs w:val="36"/>
+          <w:lang w:val="hu-HU"/>
+        </w:rPr>
+      </w:pPr>
+      <w:r>
+        <w:rPr>
+          <w:szCs w:val="36"/>
+          <w:lang w:val="hu-HU"/>
+        </w:rPr>
+        <w:t>Utófeltételek: -</w:t>
+      </w:r>
+    </w:p>
+    <w:p>
+      <w:pPr>
+        <w:jc w:val="both"/>
+        <w:rPr>
+          <w:szCs w:val="36"/>
+          <w:lang w:val="hu-HU"/>
+        </w:rPr>
+      </w:pPr>
       <w:bookmarkStart w:id="0" w:name="_GoBack"/>
       <w:bookmarkEnd w:id="0"/>
     </w:p>
@@ -2067,6 +2134,119 @@
     <w:nsid w:val="603E03A1"/>
     <w:multiLevelType w:val="hybridMultilevel"/>
     <w:tmpl w:val="D68E8F2A"/>
+    <w:lvl w:ilvl="0" w:tplc="04090001">
+      <w:start w:val="1"/>
+      <w:numFmt w:val="bullet"/>
+      <w:lvlText w:val=""/>
+      <w:lvlJc w:val="left"/>
+      <w:pPr>
+        <w:ind w:left="360" w:hanging="360"/>
+      </w:pPr>
+      <w:rPr>
+        <w:rFonts w:ascii="Symbol" w:hAnsi="Symbol" w:hint="default"/>
+      </w:rPr>
+    </w:lvl>
+    <w:lvl w:ilvl="1" w:tplc="04090003" w:tentative="1">
+      <w:start w:val="1"/>
+      <w:numFmt w:val="bullet"/>
+      <w:lvlText w:val="o"/>
+      <w:lvlJc w:val="left"/>
+      <w:pPr>
+        <w:ind w:left="1080" w:hanging="360"/>
+      </w:pPr>
+      <w:rPr>
+        <w:rFonts w:ascii="Courier New" w:hAnsi="Courier New" w:cs="Courier New" w:hint="default"/>
+      </w:rPr>
+    </w:lvl>
+    <w:lvl w:ilvl="2" w:tplc="04090005" w:tentative="1">
+      <w:start w:val="1"/>
+      <w:numFmt w:val="bullet"/>
+      <w:lvlText w:val=""/>
+      <w:lvlJc w:val="left"/>
+      <w:pPr>
+        <w:ind w:left="1800" w:hanging="360"/>
+      </w:pPr>
+      <w:rPr>
+        <w:rFonts w:ascii="Wingdings" w:hAnsi="Wingdings" w:hint="default"/>
+      </w:rPr>
+    </w:lvl>
+    <w:lvl w:ilvl="3" w:tplc="04090001" w:tentative="1">
+      <w:start w:val="1"/>
+      <w:numFmt w:val="bullet"/>
+      <w:lvlText w:val=""/>
+      <w:lvlJc w:val="left"/>
+      <w:pPr>
+        <w:ind w:left="2520" w:hanging="360"/>
+      </w:pPr>
+      <w:rPr>
+        <w:rFonts w:ascii="Symbol" w:hAnsi="Symbol" w:hint="default"/>
+      </w:rPr>
+    </w:lvl>
+    <w:lvl w:ilvl="4" w:tplc="04090003" w:tentative="1">
+      <w:start w:val="1"/>
+      <w:numFmt w:val="bullet"/>
+      <w:lvlText w:val="o"/>
+      <w:lvlJc w:val="left"/>
+      <w:pPr>
+        <w:ind w:left="3240" w:hanging="360"/>
+      </w:pPr>
+      <w:rPr>
+        <w:rFonts w:ascii="Courier New" w:hAnsi="Courier New" w:cs="Courier New" w:hint="default"/>
+      </w:rPr>
+    </w:lvl>
+    <w:lvl w:ilvl="5" w:tplc="04090005" w:tentative="1">
+      <w:start w:val="1"/>
+      <w:numFmt w:val="bullet"/>
+      <w:lvlText w:val=""/>
+      <w:lvlJc w:val="left"/>
+      <w:pPr>
+        <w:ind w:left="3960" w:hanging="360"/>
+      </w:pPr>
+      <w:rPr>
+        <w:rFonts w:ascii="Wingdings" w:hAnsi="Wingdings" w:hint="default"/>
+      </w:rPr>
+    </w:lvl>
+    <w:lvl w:ilvl="6" w:tplc="04090001" w:tentative="1">
+      <w:start w:val="1"/>
+      <w:numFmt w:val="bullet"/>
+      <w:lvlText w:val=""/>
+      <w:lvlJc w:val="left"/>
+      <w:pPr>
+        <w:ind w:left="4680" w:hanging="360"/>
+      </w:pPr>
+      <w:rPr>
+        <w:rFonts w:ascii="Symbol" w:hAnsi="Symbol" w:hint="default"/>
+      </w:rPr>
+    </w:lvl>
+    <w:lvl w:ilvl="7" w:tplc="04090003" w:tentative="1">
+      <w:start w:val="1"/>
+      <w:numFmt w:val="bullet"/>
+      <w:lvlText w:val="o"/>
+      <w:lvlJc w:val="left"/>
+      <w:pPr>
+        <w:ind w:left="5400" w:hanging="360"/>
+      </w:pPr>
+      <w:rPr>
+        <w:rFonts w:ascii="Courier New" w:hAnsi="Courier New" w:cs="Courier New" w:hint="default"/>
+      </w:rPr>
+    </w:lvl>
+    <w:lvl w:ilvl="8" w:tplc="04090005" w:tentative="1">
+      <w:start w:val="1"/>
+      <w:numFmt w:val="bullet"/>
+      <w:lvlText w:val=""/>
+      <w:lvlJc w:val="left"/>
+      <w:pPr>
+        <w:ind w:left="6120" w:hanging="360"/>
+      </w:pPr>
+      <w:rPr>
+        <w:rFonts w:ascii="Wingdings" w:hAnsi="Wingdings" w:hint="default"/>
+      </w:rPr>
+    </w:lvl>
+  </w:abstractNum>
+  <w:abstractNum w:abstractNumId="6">
+    <w:nsid w:val="7B61053C"/>
+    <w:multiLevelType w:val="hybridMultilevel"/>
+    <w:tmpl w:val="21ECC2D8"/>
     <w:lvl w:ilvl="0" w:tplc="04090001">
       <w:start w:val="1"/>
       <w:numFmt w:val="bullet"/>
@@ -2193,6 +2373,9 @@
   </w:num>
   <w:num w:numId="6">
     <w:abstractNumId w:val="3"/>
+  </w:num>
+  <w:num w:numId="7">
+    <w:abstractNumId w:val="6"/>
   </w:num>
 </w:numbering>
 </file>

</xml_diff>

<commit_message>
ujModulBeszurBillentyuzetrol: kicsereltem a kiirt szoveget amikor keri h modul ele v utan szurja be. Dokumentacioval keszen vagyok a muveletek leirasaval
</commit_message>
<xml_diff>
--- a/Dokumentacio1.docx
+++ b/Dokumentacio1.docx
@@ -1544,6 +1544,936 @@
     </w:p>
     <w:p>
       <w:pPr>
+        <w:spacing w:after="0"/>
+        <w:jc w:val="both"/>
+        <w:rPr>
+          <w:szCs w:val="36"/>
+          <w:lang w:val="hu-HU"/>
+        </w:rPr>
+      </w:pPr>
+      <w:r>
+        <w:rPr>
+          <w:b/>
+          <w:szCs w:val="36"/>
+          <w:lang w:val="hu-HU"/>
+        </w:rPr>
+        <w:t>Modul törlése:</w:t>
+      </w:r>
+      <w:r>
+        <w:rPr>
+          <w:szCs w:val="36"/>
+          <w:lang w:val="hu-HU"/>
+        </w:rPr>
+        <w:t xml:space="preserve"> </w:t>
+      </w:r>
+      <w:r>
+        <w:rPr>
+          <w:szCs w:val="36"/>
+          <w:lang w:val="hu-HU"/>
+        </w:rPr>
+        <w:t xml:space="preserve">egy adott indexű modult töröl a </w:t>
+      </w:r>
+      <w:r>
+        <w:rPr>
+          <w:szCs w:val="36"/>
+          <w:lang w:val="hu-HU"/>
+        </w:rPr>
+        <w:t xml:space="preserve">körkörös </w:t>
+      </w:r>
+      <w:r>
+        <w:rPr>
+          <w:szCs w:val="36"/>
+          <w:lang w:val="hu-HU"/>
+        </w:rPr>
+        <w:t>listából.</w:t>
+      </w:r>
+    </w:p>
+    <w:p>
+      <w:pPr>
+        <w:pStyle w:val="ListParagraph"/>
+        <w:numPr>
+          <w:ilvl w:val="0"/>
+          <w:numId w:val="8"/>
+        </w:numPr>
+        <w:spacing w:after="0"/>
+        <w:jc w:val="both"/>
+        <w:rPr>
+          <w:szCs w:val="36"/>
+          <w:lang w:val="hu-HU"/>
+        </w:rPr>
+      </w:pPr>
+      <w:r>
+        <w:rPr>
+          <w:szCs w:val="36"/>
+          <w:lang w:val="hu-HU"/>
+        </w:rPr>
+        <w:t xml:space="preserve">Előfeltételek: </w:t>
+      </w:r>
+      <w:r>
+        <w:rPr>
+          <w:szCs w:val="36"/>
+          <w:lang w:val="hu-HU"/>
+        </w:rPr>
+        <w:t>a körkörös lista ne legyen üres, a megadott index helyes legyen, azaz ne legyen nagyobb, mint a pillanatnyilag létező modulok darabszáma és ne legyen kisebb, mint 1.</w:t>
+      </w:r>
+    </w:p>
+    <w:p>
+      <w:pPr>
+        <w:pStyle w:val="ListParagraph"/>
+        <w:numPr>
+          <w:ilvl w:val="0"/>
+          <w:numId w:val="8"/>
+        </w:numPr>
+        <w:jc w:val="both"/>
+        <w:rPr>
+          <w:szCs w:val="36"/>
+          <w:lang w:val="hu-HU"/>
+        </w:rPr>
+      </w:pPr>
+      <w:r>
+        <w:rPr>
+          <w:szCs w:val="36"/>
+          <w:lang w:val="hu-HU"/>
+        </w:rPr>
+        <w:t xml:space="preserve">Utófeltételek: </w:t>
+      </w:r>
+      <w:r>
+        <w:rPr>
+          <w:szCs w:val="36"/>
+          <w:lang w:val="hu-HU"/>
+        </w:rPr>
+        <w:t>-</w:t>
+      </w:r>
+    </w:p>
+    <w:p>
+      <w:pPr>
+        <w:spacing w:after="0"/>
+        <w:jc w:val="both"/>
+        <w:rPr>
+          <w:szCs w:val="36"/>
+          <w:lang w:val="hu-HU"/>
+        </w:rPr>
+      </w:pPr>
+      <w:r>
+        <w:rPr>
+          <w:b/>
+          <w:szCs w:val="36"/>
+          <w:lang w:val="hu-HU"/>
+        </w:rPr>
+        <w:t>Adott indexű modul lekérdezése:</w:t>
+      </w:r>
+      <w:r>
+        <w:rPr>
+          <w:szCs w:val="36"/>
+          <w:lang w:val="hu-HU"/>
+        </w:rPr>
+        <w:t xml:space="preserve"> </w:t>
+      </w:r>
+      <w:r>
+        <w:rPr>
+          <w:szCs w:val="36"/>
+          <w:lang w:val="hu-HU"/>
+        </w:rPr>
+        <w:t>visszatérít egy mutatót az adott idnexű modulra.</w:t>
+      </w:r>
+    </w:p>
+    <w:p>
+      <w:pPr>
+        <w:pStyle w:val="ListParagraph"/>
+        <w:numPr>
+          <w:ilvl w:val="0"/>
+          <w:numId w:val="9"/>
+        </w:numPr>
+        <w:spacing w:after="0"/>
+        <w:jc w:val="both"/>
+        <w:rPr>
+          <w:szCs w:val="36"/>
+          <w:lang w:val="hu-HU"/>
+        </w:rPr>
+      </w:pPr>
+      <w:r>
+        <w:rPr>
+          <w:szCs w:val="36"/>
+          <w:lang w:val="hu-HU"/>
+        </w:rPr>
+        <w:t xml:space="preserve">Előfeltételek: </w:t>
+      </w:r>
+      <w:r>
+        <w:rPr>
+          <w:szCs w:val="36"/>
+          <w:lang w:val="hu-HU"/>
+        </w:rPr>
+        <w:t>a megadott index helyes legyen, azaz ne legyen nagyobb, mint a pillanatnyilag létező modulok darabszáma és ne legyen kisebb, mint 1.</w:t>
+      </w:r>
+    </w:p>
+    <w:p>
+      <w:pPr>
+        <w:pStyle w:val="ListParagraph"/>
+        <w:numPr>
+          <w:ilvl w:val="0"/>
+          <w:numId w:val="9"/>
+        </w:numPr>
+        <w:jc w:val="both"/>
+        <w:rPr>
+          <w:szCs w:val="36"/>
+          <w:lang w:val="hu-HU"/>
+        </w:rPr>
+      </w:pPr>
+      <w:r>
+        <w:rPr>
+          <w:szCs w:val="36"/>
+          <w:lang w:val="hu-HU"/>
+        </w:rPr>
+        <w:t>Utófeltételek: -</w:t>
+      </w:r>
+    </w:p>
+    <w:p>
+      <w:pPr>
+        <w:spacing w:after="0"/>
+        <w:jc w:val="both"/>
+        <w:rPr>
+          <w:szCs w:val="36"/>
+          <w:lang w:val="hu-HU"/>
+        </w:rPr>
+      </w:pPr>
+      <w:r>
+        <w:rPr>
+          <w:b/>
+          <w:szCs w:val="36"/>
+          <w:lang w:val="hu-HU"/>
+        </w:rPr>
+        <w:lastRenderedPageBreak/>
+        <w:t>Új modul beolvasása:</w:t>
+      </w:r>
+      <w:r>
+        <w:rPr>
+          <w:szCs w:val="36"/>
+          <w:lang w:val="hu-HU"/>
+        </w:rPr>
+        <w:t xml:space="preserve"> </w:t>
+      </w:r>
+      <w:r>
+        <w:rPr>
+          <w:szCs w:val="36"/>
+          <w:lang w:val="hu-HU"/>
+        </w:rPr>
+        <w:t xml:space="preserve">létrehoz egy modult </w:t>
+      </w:r>
+      <w:r>
+        <w:rPr>
+          <w:szCs w:val="36"/>
+          <w:lang w:val="hu-HU"/>
+        </w:rPr>
+        <w:t xml:space="preserve">a felhasználó </w:t>
+      </w:r>
+      <w:r>
+        <w:rPr>
+          <w:szCs w:val="36"/>
+          <w:lang w:val="hu-HU"/>
+        </w:rPr>
+        <w:t>által megadott lakosok számával</w:t>
+      </w:r>
+      <w:r>
+        <w:rPr>
+          <w:szCs w:val="36"/>
+          <w:lang w:val="hu-HU"/>
+        </w:rPr>
+        <w:t xml:space="preserve">, </w:t>
+      </w:r>
+      <w:r>
+        <w:rPr>
+          <w:szCs w:val="36"/>
+          <w:lang w:val="hu-HU"/>
+        </w:rPr>
+        <w:t xml:space="preserve">és </w:t>
+      </w:r>
+      <w:r>
+        <w:rPr>
+          <w:szCs w:val="36"/>
+          <w:lang w:val="hu-HU"/>
+        </w:rPr>
+        <w:t xml:space="preserve">mindeniknek az </w:t>
+      </w:r>
+      <w:r>
+        <w:rPr>
+          <w:szCs w:val="36"/>
+          <w:lang w:val="hu-HU"/>
+        </w:rPr>
+        <w:t>adataival</w:t>
+      </w:r>
+      <w:r>
+        <w:rPr>
+          <w:szCs w:val="36"/>
+          <w:lang w:val="hu-HU"/>
+        </w:rPr>
+        <w:t>(foglalkozás, név, kor)</w:t>
+      </w:r>
+      <w:r>
+        <w:rPr>
+          <w:szCs w:val="36"/>
+          <w:lang w:val="hu-HU"/>
+        </w:rPr>
+        <w:t>, majd visszatérít egy mutatót erre az új modulra.</w:t>
+      </w:r>
+    </w:p>
+    <w:p>
+      <w:pPr>
+        <w:pStyle w:val="ListParagraph"/>
+        <w:numPr>
+          <w:ilvl w:val="0"/>
+          <w:numId w:val="10"/>
+        </w:numPr>
+        <w:spacing w:after="0"/>
+        <w:jc w:val="both"/>
+        <w:rPr>
+          <w:szCs w:val="36"/>
+          <w:lang w:val="hu-HU"/>
+        </w:rPr>
+      </w:pPr>
+      <w:r>
+        <w:rPr>
+          <w:szCs w:val="36"/>
+          <w:lang w:val="hu-HU"/>
+        </w:rPr>
+        <w:t>Előfeltételek: -</w:t>
+      </w:r>
+    </w:p>
+    <w:p>
+      <w:pPr>
+        <w:pStyle w:val="ListParagraph"/>
+        <w:numPr>
+          <w:ilvl w:val="0"/>
+          <w:numId w:val="10"/>
+        </w:numPr>
+        <w:jc w:val="both"/>
+        <w:rPr>
+          <w:szCs w:val="36"/>
+          <w:lang w:val="hu-HU"/>
+        </w:rPr>
+      </w:pPr>
+      <w:r>
+        <w:rPr>
+          <w:szCs w:val="36"/>
+          <w:lang w:val="hu-HU"/>
+        </w:rPr>
+        <w:t xml:space="preserve">Utófeltételek: </w:t>
+      </w:r>
+      <w:r>
+        <w:rPr>
+          <w:szCs w:val="36"/>
+          <w:lang w:val="hu-HU"/>
+        </w:rPr>
+        <w:t>a lakosos száma ne legyen negatív, a megadott kor természetes szám legyen</w:t>
+      </w:r>
+    </w:p>
+    <w:p>
+      <w:pPr>
+        <w:spacing w:after="0"/>
+        <w:jc w:val="both"/>
+        <w:rPr>
+          <w:szCs w:val="36"/>
+          <w:lang w:val="hu-HU"/>
+        </w:rPr>
+      </w:pPr>
+      <w:r>
+        <w:rPr>
+          <w:b/>
+          <w:szCs w:val="36"/>
+          <w:lang w:val="hu-HU"/>
+        </w:rPr>
+        <w:t>Új modul beszúrása:</w:t>
+      </w:r>
+      <w:r>
+        <w:rPr>
+          <w:szCs w:val="36"/>
+          <w:lang w:val="hu-HU"/>
+        </w:rPr>
+        <w:t xml:space="preserve"> </w:t>
+      </w:r>
+    </w:p>
+    <w:p>
+      <w:pPr>
+        <w:pStyle w:val="ListParagraph"/>
+        <w:numPr>
+          <w:ilvl w:val="0"/>
+          <w:numId w:val="11"/>
+        </w:numPr>
+        <w:spacing w:after="0"/>
+        <w:jc w:val="both"/>
+        <w:rPr>
+          <w:szCs w:val="36"/>
+          <w:lang w:val="hu-HU"/>
+        </w:rPr>
+      </w:pPr>
+      <w:r>
+        <w:rPr>
+          <w:szCs w:val="36"/>
+          <w:lang w:val="hu-HU"/>
+        </w:rPr>
+        <w:t>Előfeltételek: a körkörös lista ne legyen tele</w:t>
+      </w:r>
+    </w:p>
+    <w:p>
+      <w:pPr>
+        <w:pStyle w:val="ListParagraph"/>
+        <w:numPr>
+          <w:ilvl w:val="0"/>
+          <w:numId w:val="11"/>
+        </w:numPr>
+        <w:jc w:val="both"/>
+        <w:rPr>
+          <w:szCs w:val="36"/>
+          <w:lang w:val="hu-HU"/>
+        </w:rPr>
+      </w:pPr>
+      <w:r>
+        <w:rPr>
+          <w:szCs w:val="36"/>
+          <w:lang w:val="hu-HU"/>
+        </w:rPr>
+        <w:t xml:space="preserve">Utófeltételek: </w:t>
+      </w:r>
+      <w:r>
+        <w:rPr>
+          <w:szCs w:val="36"/>
+          <w:lang w:val="hu-HU"/>
+        </w:rPr>
+        <w:t xml:space="preserve">legyen sikeres az új modul beolvasása és a megadott hely ahova be szeretnénk szúrni is legyen helyes, vagyis </w:t>
+      </w:r>
+      <w:r>
+        <w:rPr>
+          <w:szCs w:val="36"/>
+          <w:lang w:val="hu-HU"/>
+        </w:rPr>
+        <w:t xml:space="preserve">a megadott index </w:t>
+      </w:r>
+      <w:r>
+        <w:rPr>
+          <w:szCs w:val="36"/>
+          <w:lang w:val="hu-HU"/>
+        </w:rPr>
+        <w:t>legyen helyes</w:t>
+      </w:r>
+      <w:r>
+        <w:rPr>
+          <w:szCs w:val="36"/>
+          <w:lang w:val="hu-HU"/>
+        </w:rPr>
+        <w:t xml:space="preserve"> </w:t>
+      </w:r>
+      <w:r>
+        <w:rPr>
+          <w:szCs w:val="36"/>
+          <w:lang w:val="hu-HU"/>
+        </w:rPr>
+        <w:t>(</w:t>
+      </w:r>
+      <w:r>
+        <w:rPr>
+          <w:szCs w:val="36"/>
+          <w:lang w:val="hu-HU"/>
+        </w:rPr>
+        <w:t>azaz ne legyen nagyobb, mint a pillanatnyilag létező modulok darabszáma és ne legyen kisebb, mint 1</w:t>
+      </w:r>
+      <w:r>
+        <w:rPr>
+          <w:szCs w:val="36"/>
+          <w:lang w:val="hu-HU"/>
+        </w:rPr>
+        <w:t xml:space="preserve">), illetve a felhasználó választása arra nézve, hogy modul elé vagy után szeretné beszúrni, egyezzen </w:t>
+      </w:r>
+      <w:r>
+        <w:rPr>
+          <w:szCs w:val="36"/>
+          <w:lang w:val="hu-HU"/>
+        </w:rPr>
+        <w:t>meg a felkínált lehetőséges egyikével („ele</w:t>
+      </w:r>
+      <w:r>
+        <w:rPr>
+          <w:szCs w:val="36"/>
+          <w:lang w:val="hu-HU"/>
+        </w:rPr>
+        <w:t>” vagy „</w:t>
+      </w:r>
+      <w:r>
+        <w:rPr>
+          <w:szCs w:val="36"/>
+          <w:lang w:val="hu-HU"/>
+        </w:rPr>
+        <w:t>utan”).</w:t>
+      </w:r>
+    </w:p>
+    <w:p>
+      <w:pPr>
+        <w:spacing w:after="0"/>
+        <w:jc w:val="both"/>
+        <w:rPr>
+          <w:szCs w:val="36"/>
+          <w:lang w:val="hu-HU"/>
+        </w:rPr>
+      </w:pPr>
+      <w:r>
+        <w:rPr>
+          <w:b/>
+          <w:szCs w:val="36"/>
+          <w:lang w:val="hu-HU"/>
+        </w:rPr>
+        <w:t>Adott modul után való beszúrás:</w:t>
+      </w:r>
+      <w:r>
+        <w:rPr>
+          <w:szCs w:val="36"/>
+          <w:lang w:val="hu-HU"/>
+        </w:rPr>
+        <w:t xml:space="preserve"> </w:t>
+      </w:r>
+      <w:r>
+        <w:rPr>
+          <w:szCs w:val="36"/>
+          <w:lang w:val="hu-HU"/>
+        </w:rPr>
+        <w:t>egy adott új modult beszúr a körkörös listába egy másik adott modul után.</w:t>
+      </w:r>
+    </w:p>
+    <w:p>
+      <w:pPr>
+        <w:pStyle w:val="ListParagraph"/>
+        <w:numPr>
+          <w:ilvl w:val="0"/>
+          <w:numId w:val="12"/>
+        </w:numPr>
+        <w:spacing w:after="0"/>
+        <w:jc w:val="both"/>
+        <w:rPr>
+          <w:szCs w:val="36"/>
+          <w:lang w:val="hu-HU"/>
+        </w:rPr>
+      </w:pPr>
+      <w:r>
+        <w:rPr>
+          <w:szCs w:val="36"/>
+          <w:lang w:val="hu-HU"/>
+        </w:rPr>
+        <w:t>Előfeltételek:</w:t>
+      </w:r>
+      <w:r>
+        <w:rPr>
+          <w:szCs w:val="36"/>
+          <w:lang w:val="hu-HU"/>
+        </w:rPr>
+        <w:t xml:space="preserve"> </w:t>
+      </w:r>
+      <w:r>
+        <w:rPr>
+          <w:szCs w:val="36"/>
+          <w:lang w:val="hu-HU"/>
+        </w:rPr>
+        <w:t>A megadott mutatók ne legyenek null mutatók és a megfelelő modulra mutassanak.</w:t>
+      </w:r>
+    </w:p>
+    <w:p>
+      <w:pPr>
+        <w:pStyle w:val="ListParagraph"/>
+        <w:numPr>
+          <w:ilvl w:val="0"/>
+          <w:numId w:val="12"/>
+        </w:numPr>
+        <w:jc w:val="both"/>
+        <w:rPr>
+          <w:szCs w:val="36"/>
+          <w:lang w:val="hu-HU"/>
+        </w:rPr>
+      </w:pPr>
+      <w:r>
+        <w:rPr>
+          <w:szCs w:val="36"/>
+          <w:lang w:val="hu-HU"/>
+        </w:rPr>
+        <w:t>Utófeltételek: -</w:t>
+      </w:r>
+    </w:p>
+    <w:p>
+      <w:pPr>
+        <w:spacing w:after="0"/>
+        <w:jc w:val="both"/>
+        <w:rPr>
+          <w:szCs w:val="36"/>
+          <w:lang w:val="hu-HU"/>
+        </w:rPr>
+      </w:pPr>
+      <w:r>
+        <w:rPr>
+          <w:b/>
+          <w:szCs w:val="36"/>
+          <w:lang w:val="hu-HU"/>
+        </w:rPr>
+        <w:t xml:space="preserve">Adott modul </w:t>
+      </w:r>
+      <w:r>
+        <w:rPr>
+          <w:b/>
+          <w:szCs w:val="36"/>
+          <w:lang w:val="hu-HU"/>
+        </w:rPr>
+        <w:t>elé</w:t>
+      </w:r>
+      <w:r>
+        <w:rPr>
+          <w:b/>
+          <w:szCs w:val="36"/>
+          <w:lang w:val="hu-HU"/>
+        </w:rPr>
+        <w:t xml:space="preserve"> való beszúrás:</w:t>
+      </w:r>
+      <w:r>
+        <w:rPr>
+          <w:szCs w:val="36"/>
+          <w:lang w:val="hu-HU"/>
+        </w:rPr>
+        <w:t xml:space="preserve"> egy adott új modult beszúr a körkörös listába egy másik adott modul </w:t>
+      </w:r>
+      <w:r>
+        <w:rPr>
+          <w:szCs w:val="36"/>
+          <w:lang w:val="hu-HU"/>
+        </w:rPr>
+        <w:t>elé</w:t>
+      </w:r>
+      <w:r>
+        <w:rPr>
+          <w:szCs w:val="36"/>
+          <w:lang w:val="hu-HU"/>
+        </w:rPr>
+        <w:t>.</w:t>
+      </w:r>
+    </w:p>
+    <w:p>
+      <w:pPr>
+        <w:pStyle w:val="ListParagraph"/>
+        <w:numPr>
+          <w:ilvl w:val="0"/>
+          <w:numId w:val="12"/>
+        </w:numPr>
+        <w:spacing w:after="0"/>
+        <w:jc w:val="both"/>
+        <w:rPr>
+          <w:szCs w:val="36"/>
+          <w:lang w:val="hu-HU"/>
+        </w:rPr>
+      </w:pPr>
+      <w:r>
+        <w:rPr>
+          <w:szCs w:val="36"/>
+          <w:lang w:val="hu-HU"/>
+        </w:rPr>
+        <w:t>Előfeltételek: A megadott mutatók ne legyenek null mutatók és a megfelelő modulra mutassanak.</w:t>
+      </w:r>
+    </w:p>
+    <w:p>
+      <w:pPr>
+        <w:pStyle w:val="ListParagraph"/>
+        <w:numPr>
+          <w:ilvl w:val="0"/>
+          <w:numId w:val="12"/>
+        </w:numPr>
+        <w:jc w:val="both"/>
+        <w:rPr>
+          <w:szCs w:val="36"/>
+          <w:lang w:val="hu-HU"/>
+        </w:rPr>
+      </w:pPr>
+      <w:r>
+        <w:rPr>
+          <w:szCs w:val="36"/>
+          <w:lang w:val="hu-HU"/>
+        </w:rPr>
+        <w:t>Utófeltételek: -</w:t>
+      </w:r>
+    </w:p>
+    <w:p>
+      <w:pPr>
+        <w:spacing w:after="0"/>
+        <w:jc w:val="both"/>
+        <w:rPr>
+          <w:szCs w:val="36"/>
+          <w:lang w:val="hu-HU"/>
+        </w:rPr>
+      </w:pPr>
+      <w:r>
+        <w:rPr>
+          <w:b/>
+          <w:szCs w:val="36"/>
+          <w:lang w:val="hu-HU"/>
+        </w:rPr>
+        <w:t>Új személy hozzáadása a nyilvántartáshoz:</w:t>
+      </w:r>
+      <w:r>
+        <w:rPr>
+          <w:szCs w:val="36"/>
+          <w:lang w:val="hu-HU"/>
+        </w:rPr>
+        <w:t xml:space="preserve"> </w:t>
+      </w:r>
+      <w:r>
+        <w:rPr>
+          <w:szCs w:val="36"/>
+          <w:lang w:val="hu-HU"/>
+        </w:rPr>
+        <w:t>beolvassa az új személy foglalkozását és nevét</w:t>
+      </w:r>
+      <w:r>
+        <w:rPr>
+          <w:szCs w:val="36"/>
+          <w:lang w:val="hu-HU"/>
+        </w:rPr>
+        <w:t xml:space="preserve"> és hozzáadja a kivál</w:t>
+      </w:r>
+      <w:r>
+        <w:rPr>
+          <w:szCs w:val="36"/>
+          <w:lang w:val="hu-HU"/>
+        </w:rPr>
+        <w:t>asztott modul nyilvántartásához.</w:t>
+      </w:r>
+    </w:p>
+    <w:p>
+      <w:pPr>
+        <w:pStyle w:val="ListParagraph"/>
+        <w:numPr>
+          <w:ilvl w:val="0"/>
+          <w:numId w:val="13"/>
+        </w:numPr>
+        <w:spacing w:after="0"/>
+        <w:jc w:val="both"/>
+        <w:rPr>
+          <w:szCs w:val="36"/>
+          <w:lang w:val="hu-HU"/>
+        </w:rPr>
+      </w:pPr>
+      <w:r>
+        <w:rPr>
+          <w:szCs w:val="36"/>
+          <w:lang w:val="hu-HU"/>
+        </w:rPr>
+        <w:t>Előfeltételek: -</w:t>
+      </w:r>
+    </w:p>
+    <w:p>
+      <w:pPr>
+        <w:pStyle w:val="ListParagraph"/>
+        <w:numPr>
+          <w:ilvl w:val="0"/>
+          <w:numId w:val="13"/>
+        </w:numPr>
+        <w:jc w:val="both"/>
+        <w:rPr>
+          <w:szCs w:val="36"/>
+          <w:lang w:val="hu-HU"/>
+        </w:rPr>
+      </w:pPr>
+      <w:r>
+        <w:rPr>
+          <w:szCs w:val="36"/>
+          <w:lang w:val="hu-HU"/>
+        </w:rPr>
+        <w:t xml:space="preserve">Utófeltételek: </w:t>
+      </w:r>
+      <w:r>
+        <w:rPr>
+          <w:szCs w:val="36"/>
+          <w:lang w:val="hu-HU"/>
+        </w:rPr>
+        <w:t xml:space="preserve">a megadott modul indexe helyes legyen, </w:t>
+      </w:r>
+      <w:r>
+        <w:rPr>
+          <w:szCs w:val="36"/>
+          <w:lang w:val="hu-HU"/>
+        </w:rPr>
+        <w:t>azaz ne legyen nagyobb, mint a pillanatnyilag létező modulok darabszáma és ne legyen kisebb, mint 1</w:t>
+      </w:r>
+      <w:r>
+        <w:rPr>
+          <w:szCs w:val="36"/>
+          <w:lang w:val="hu-HU"/>
+        </w:rPr>
+        <w:t>.</w:t>
+      </w:r>
+    </w:p>
+    <w:p>
+      <w:pPr>
+        <w:spacing w:after="0"/>
+        <w:jc w:val="both"/>
+        <w:rPr>
+          <w:szCs w:val="36"/>
+          <w:lang w:val="hu-HU"/>
+        </w:rPr>
+      </w:pPr>
+      <w:r>
+        <w:rPr>
+          <w:b/>
+          <w:szCs w:val="36"/>
+          <w:lang w:val="hu-HU"/>
+        </w:rPr>
+        <w:t>Személy törlése a nyilvántartásból:</w:t>
+      </w:r>
+      <w:r>
+        <w:rPr>
+          <w:szCs w:val="36"/>
+          <w:lang w:val="hu-HU"/>
+        </w:rPr>
+        <w:t xml:space="preserve"> </w:t>
+      </w:r>
+      <w:r>
+        <w:rPr>
+          <w:szCs w:val="36"/>
+          <w:lang w:val="hu-HU"/>
+        </w:rPr>
+        <w:t>beolvassa a személy foglalkozását és nevét, majd az adott indexű modulból kitörli ezt.</w:t>
+      </w:r>
+    </w:p>
+    <w:p>
+      <w:pPr>
+        <w:pStyle w:val="ListParagraph"/>
+        <w:numPr>
+          <w:ilvl w:val="0"/>
+          <w:numId w:val="14"/>
+        </w:numPr>
+        <w:spacing w:after="0"/>
+        <w:jc w:val="both"/>
+        <w:rPr>
+          <w:szCs w:val="36"/>
+          <w:lang w:val="hu-HU"/>
+        </w:rPr>
+      </w:pPr>
+      <w:r>
+        <w:rPr>
+          <w:szCs w:val="36"/>
+          <w:lang w:val="hu-HU"/>
+        </w:rPr>
+        <w:t xml:space="preserve">Előfeltételek: a megadott index legyen helyes, </w:t>
+      </w:r>
+      <w:r>
+        <w:rPr>
+          <w:szCs w:val="36"/>
+          <w:lang w:val="hu-HU"/>
+        </w:rPr>
+        <w:t>azaz ne legyen nagyobb, mint a pillanatnyilag létező modulok darabszáma és ne legyen kisebb, mint 1</w:t>
+      </w:r>
+      <w:r>
+        <w:rPr>
+          <w:szCs w:val="36"/>
+          <w:lang w:val="hu-HU"/>
+        </w:rPr>
+        <w:t>.</w:t>
+      </w:r>
+    </w:p>
+    <w:p>
+      <w:pPr>
+        <w:pStyle w:val="ListParagraph"/>
+        <w:numPr>
+          <w:ilvl w:val="0"/>
+          <w:numId w:val="14"/>
+        </w:numPr>
+        <w:jc w:val="both"/>
+        <w:rPr>
+          <w:szCs w:val="36"/>
+          <w:lang w:val="hu-HU"/>
+        </w:rPr>
+      </w:pPr>
+      <w:r>
+        <w:rPr>
+          <w:szCs w:val="36"/>
+          <w:lang w:val="hu-HU"/>
+        </w:rPr>
+        <w:t xml:space="preserve">Utófeltételek: </w:t>
+      </w:r>
+      <w:r>
+        <w:rPr>
+          <w:szCs w:val="36"/>
+          <w:lang w:val="hu-HU"/>
+        </w:rPr>
+        <w:t>a megadott foglalkozású és indexű személy kell szerepeljen az adott indexű modul nyilvántartásában</w:t>
+      </w:r>
+    </w:p>
+    <w:p>
+      <w:pPr>
+        <w:spacing w:after="0"/>
+        <w:jc w:val="both"/>
+        <w:rPr>
+          <w:szCs w:val="36"/>
+          <w:lang w:val="hu-HU"/>
+        </w:rPr>
+      </w:pPr>
+      <w:r>
+        <w:rPr>
+          <w:b/>
+          <w:szCs w:val="36"/>
+          <w:lang w:val="hu-HU"/>
+        </w:rPr>
+        <w:t>Év eltelése:</w:t>
+      </w:r>
+      <w:r>
+        <w:rPr>
+          <w:szCs w:val="36"/>
+          <w:lang w:val="hu-HU"/>
+        </w:rPr>
+        <w:t xml:space="preserve"> </w:t>
+      </w:r>
+      <w:r>
+        <w:rPr>
+          <w:szCs w:val="36"/>
+          <w:lang w:val="hu-HU"/>
+        </w:rPr>
+        <w:t>a modul összes lakójának az életkorát növeljük eggyel.</w:t>
+      </w:r>
+    </w:p>
+    <w:p>
+      <w:pPr>
+        <w:pStyle w:val="ListParagraph"/>
+        <w:numPr>
+          <w:ilvl w:val="0"/>
+          <w:numId w:val="15"/>
+        </w:numPr>
+        <w:spacing w:after="0"/>
+        <w:jc w:val="both"/>
+        <w:rPr>
+          <w:szCs w:val="36"/>
+          <w:lang w:val="hu-HU"/>
+        </w:rPr>
+      </w:pPr>
+      <w:r>
+        <w:rPr>
+          <w:szCs w:val="36"/>
+          <w:lang w:val="hu-HU"/>
+        </w:rPr>
+        <w:t>Előfeltételek: -</w:t>
+      </w:r>
+    </w:p>
+    <w:p>
+      <w:pPr>
+        <w:pStyle w:val="ListParagraph"/>
+        <w:numPr>
+          <w:ilvl w:val="0"/>
+          <w:numId w:val="15"/>
+        </w:numPr>
+        <w:jc w:val="both"/>
+        <w:rPr>
+          <w:szCs w:val="36"/>
+          <w:lang w:val="hu-HU"/>
+        </w:rPr>
+      </w:pPr>
+      <w:r>
+        <w:rPr>
+          <w:szCs w:val="36"/>
+          <w:lang w:val="hu-HU"/>
+        </w:rPr>
+        <w:t>Utófeltételek: -</w:t>
+      </w:r>
+    </w:p>
+    <w:p>
+      <w:pPr>
         <w:jc w:val="both"/>
         <w:rPr>
           <w:szCs w:val="36"/>
@@ -1566,6 +2496,232 @@
 <file path=word/numbering.xml><?xml version="1.0" encoding="utf-8"?>
 <w:numbering xmlns:wpc="http://schemas.microsoft.com/office/word/2010/wordprocessingCanvas" xmlns:mc="http://schemas.openxmlformats.org/markup-compatibility/2006" xmlns:o="urn:schemas-microsoft-com:office:office" xmlns:r="http://schemas.openxmlformats.org/officeDocument/2006/relationships" xmlns:m="http://schemas.openxmlformats.org/officeDocument/2006/math" xmlns:v="urn:schemas-microsoft-com:vml" xmlns:wp14="http://schemas.microsoft.com/office/word/2010/wordprocessingDrawing" xmlns:wp="http://schemas.openxmlformats.org/drawingml/2006/wordprocessingDrawing" xmlns:w10="urn:schemas-microsoft-com:office:word" xmlns:w="http://schemas.openxmlformats.org/wordprocessingml/2006/main" xmlns:w14="http://schemas.microsoft.com/office/word/2010/wordml" xmlns:wpg="http://schemas.microsoft.com/office/word/2010/wordprocessingGroup" xmlns:wpi="http://schemas.microsoft.com/office/word/2010/wordprocessingInk" xmlns:wne="http://schemas.microsoft.com/office/word/2006/wordml" xmlns:wps="http://schemas.microsoft.com/office/word/2010/wordprocessingShape" mc:Ignorable="w14 wp14">
   <w:abstractNum w:abstractNumId="0">
+    <w:nsid w:val="05222A1E"/>
+    <w:multiLevelType w:val="hybridMultilevel"/>
+    <w:tmpl w:val="F6B41AAA"/>
+    <w:lvl w:ilvl="0" w:tplc="04090001">
+      <w:start w:val="1"/>
+      <w:numFmt w:val="bullet"/>
+      <w:lvlText w:val=""/>
+      <w:lvlJc w:val="left"/>
+      <w:pPr>
+        <w:ind w:left="360" w:hanging="360"/>
+      </w:pPr>
+      <w:rPr>
+        <w:rFonts w:ascii="Symbol" w:hAnsi="Symbol" w:hint="default"/>
+      </w:rPr>
+    </w:lvl>
+    <w:lvl w:ilvl="1" w:tplc="04090003" w:tentative="1">
+      <w:start w:val="1"/>
+      <w:numFmt w:val="bullet"/>
+      <w:lvlText w:val="o"/>
+      <w:lvlJc w:val="left"/>
+      <w:pPr>
+        <w:ind w:left="1080" w:hanging="360"/>
+      </w:pPr>
+      <w:rPr>
+        <w:rFonts w:ascii="Courier New" w:hAnsi="Courier New" w:cs="Courier New" w:hint="default"/>
+      </w:rPr>
+    </w:lvl>
+    <w:lvl w:ilvl="2" w:tplc="04090005" w:tentative="1">
+      <w:start w:val="1"/>
+      <w:numFmt w:val="bullet"/>
+      <w:lvlText w:val=""/>
+      <w:lvlJc w:val="left"/>
+      <w:pPr>
+        <w:ind w:left="1800" w:hanging="360"/>
+      </w:pPr>
+      <w:rPr>
+        <w:rFonts w:ascii="Wingdings" w:hAnsi="Wingdings" w:hint="default"/>
+      </w:rPr>
+    </w:lvl>
+    <w:lvl w:ilvl="3" w:tplc="04090001" w:tentative="1">
+      <w:start w:val="1"/>
+      <w:numFmt w:val="bullet"/>
+      <w:lvlText w:val=""/>
+      <w:lvlJc w:val="left"/>
+      <w:pPr>
+        <w:ind w:left="2520" w:hanging="360"/>
+      </w:pPr>
+      <w:rPr>
+        <w:rFonts w:ascii="Symbol" w:hAnsi="Symbol" w:hint="default"/>
+      </w:rPr>
+    </w:lvl>
+    <w:lvl w:ilvl="4" w:tplc="04090003" w:tentative="1">
+      <w:start w:val="1"/>
+      <w:numFmt w:val="bullet"/>
+      <w:lvlText w:val="o"/>
+      <w:lvlJc w:val="left"/>
+      <w:pPr>
+        <w:ind w:left="3240" w:hanging="360"/>
+      </w:pPr>
+      <w:rPr>
+        <w:rFonts w:ascii="Courier New" w:hAnsi="Courier New" w:cs="Courier New" w:hint="default"/>
+      </w:rPr>
+    </w:lvl>
+    <w:lvl w:ilvl="5" w:tplc="04090005" w:tentative="1">
+      <w:start w:val="1"/>
+      <w:numFmt w:val="bullet"/>
+      <w:lvlText w:val=""/>
+      <w:lvlJc w:val="left"/>
+      <w:pPr>
+        <w:ind w:left="3960" w:hanging="360"/>
+      </w:pPr>
+      <w:rPr>
+        <w:rFonts w:ascii="Wingdings" w:hAnsi="Wingdings" w:hint="default"/>
+      </w:rPr>
+    </w:lvl>
+    <w:lvl w:ilvl="6" w:tplc="04090001" w:tentative="1">
+      <w:start w:val="1"/>
+      <w:numFmt w:val="bullet"/>
+      <w:lvlText w:val=""/>
+      <w:lvlJc w:val="left"/>
+      <w:pPr>
+        <w:ind w:left="4680" w:hanging="360"/>
+      </w:pPr>
+      <w:rPr>
+        <w:rFonts w:ascii="Symbol" w:hAnsi="Symbol" w:hint="default"/>
+      </w:rPr>
+    </w:lvl>
+    <w:lvl w:ilvl="7" w:tplc="04090003" w:tentative="1">
+      <w:start w:val="1"/>
+      <w:numFmt w:val="bullet"/>
+      <w:lvlText w:val="o"/>
+      <w:lvlJc w:val="left"/>
+      <w:pPr>
+        <w:ind w:left="5400" w:hanging="360"/>
+      </w:pPr>
+      <w:rPr>
+        <w:rFonts w:ascii="Courier New" w:hAnsi="Courier New" w:cs="Courier New" w:hint="default"/>
+      </w:rPr>
+    </w:lvl>
+    <w:lvl w:ilvl="8" w:tplc="04090005" w:tentative="1">
+      <w:start w:val="1"/>
+      <w:numFmt w:val="bullet"/>
+      <w:lvlText w:val=""/>
+      <w:lvlJc w:val="left"/>
+      <w:pPr>
+        <w:ind w:left="6120" w:hanging="360"/>
+      </w:pPr>
+      <w:rPr>
+        <w:rFonts w:ascii="Wingdings" w:hAnsi="Wingdings" w:hint="default"/>
+      </w:rPr>
+    </w:lvl>
+  </w:abstractNum>
+  <w:abstractNum w:abstractNumId="1">
+    <w:nsid w:val="06A46AE7"/>
+    <w:multiLevelType w:val="hybridMultilevel"/>
+    <w:tmpl w:val="CE066C98"/>
+    <w:lvl w:ilvl="0" w:tplc="04090001">
+      <w:start w:val="1"/>
+      <w:numFmt w:val="bullet"/>
+      <w:lvlText w:val=""/>
+      <w:lvlJc w:val="left"/>
+      <w:pPr>
+        <w:ind w:left="360" w:hanging="360"/>
+      </w:pPr>
+      <w:rPr>
+        <w:rFonts w:ascii="Symbol" w:hAnsi="Symbol" w:hint="default"/>
+      </w:rPr>
+    </w:lvl>
+    <w:lvl w:ilvl="1" w:tplc="04090003" w:tentative="1">
+      <w:start w:val="1"/>
+      <w:numFmt w:val="bullet"/>
+      <w:lvlText w:val="o"/>
+      <w:lvlJc w:val="left"/>
+      <w:pPr>
+        <w:ind w:left="1080" w:hanging="360"/>
+      </w:pPr>
+      <w:rPr>
+        <w:rFonts w:ascii="Courier New" w:hAnsi="Courier New" w:cs="Courier New" w:hint="default"/>
+      </w:rPr>
+    </w:lvl>
+    <w:lvl w:ilvl="2" w:tplc="04090005" w:tentative="1">
+      <w:start w:val="1"/>
+      <w:numFmt w:val="bullet"/>
+      <w:lvlText w:val=""/>
+      <w:lvlJc w:val="left"/>
+      <w:pPr>
+        <w:ind w:left="1800" w:hanging="360"/>
+      </w:pPr>
+      <w:rPr>
+        <w:rFonts w:ascii="Wingdings" w:hAnsi="Wingdings" w:hint="default"/>
+      </w:rPr>
+    </w:lvl>
+    <w:lvl w:ilvl="3" w:tplc="04090001" w:tentative="1">
+      <w:start w:val="1"/>
+      <w:numFmt w:val="bullet"/>
+      <w:lvlText w:val=""/>
+      <w:lvlJc w:val="left"/>
+      <w:pPr>
+        <w:ind w:left="2520" w:hanging="360"/>
+      </w:pPr>
+      <w:rPr>
+        <w:rFonts w:ascii="Symbol" w:hAnsi="Symbol" w:hint="default"/>
+      </w:rPr>
+    </w:lvl>
+    <w:lvl w:ilvl="4" w:tplc="04090003" w:tentative="1">
+      <w:start w:val="1"/>
+      <w:numFmt w:val="bullet"/>
+      <w:lvlText w:val="o"/>
+      <w:lvlJc w:val="left"/>
+      <w:pPr>
+        <w:ind w:left="3240" w:hanging="360"/>
+      </w:pPr>
+      <w:rPr>
+        <w:rFonts w:ascii="Courier New" w:hAnsi="Courier New" w:cs="Courier New" w:hint="default"/>
+      </w:rPr>
+    </w:lvl>
+    <w:lvl w:ilvl="5" w:tplc="04090005" w:tentative="1">
+      <w:start w:val="1"/>
+      <w:numFmt w:val="bullet"/>
+      <w:lvlText w:val=""/>
+      <w:lvlJc w:val="left"/>
+      <w:pPr>
+        <w:ind w:left="3960" w:hanging="360"/>
+      </w:pPr>
+      <w:rPr>
+        <w:rFonts w:ascii="Wingdings" w:hAnsi="Wingdings" w:hint="default"/>
+      </w:rPr>
+    </w:lvl>
+    <w:lvl w:ilvl="6" w:tplc="04090001" w:tentative="1">
+      <w:start w:val="1"/>
+      <w:numFmt w:val="bullet"/>
+      <w:lvlText w:val=""/>
+      <w:lvlJc w:val="left"/>
+      <w:pPr>
+        <w:ind w:left="4680" w:hanging="360"/>
+      </w:pPr>
+      <w:rPr>
+        <w:rFonts w:ascii="Symbol" w:hAnsi="Symbol" w:hint="default"/>
+      </w:rPr>
+    </w:lvl>
+    <w:lvl w:ilvl="7" w:tplc="04090003" w:tentative="1">
+      <w:start w:val="1"/>
+      <w:numFmt w:val="bullet"/>
+      <w:lvlText w:val="o"/>
+      <w:lvlJc w:val="left"/>
+      <w:pPr>
+        <w:ind w:left="5400" w:hanging="360"/>
+      </w:pPr>
+      <w:rPr>
+        <w:rFonts w:ascii="Courier New" w:hAnsi="Courier New" w:cs="Courier New" w:hint="default"/>
+      </w:rPr>
+    </w:lvl>
+    <w:lvl w:ilvl="8" w:tplc="04090005" w:tentative="1">
+      <w:start w:val="1"/>
+      <w:numFmt w:val="bullet"/>
+      <w:lvlText w:val=""/>
+      <w:lvlJc w:val="left"/>
+      <w:pPr>
+        <w:ind w:left="6120" w:hanging="360"/>
+      </w:pPr>
+      <w:rPr>
+        <w:rFonts w:ascii="Wingdings" w:hAnsi="Wingdings" w:hint="default"/>
+      </w:rPr>
+    </w:lvl>
+  </w:abstractNum>
+  <w:abstractNum w:abstractNumId="2">
     <w:nsid w:val="0DA369D4"/>
     <w:multiLevelType w:val="hybridMultilevel"/>
     <w:tmpl w:val="79D8B8B4"/>
@@ -1678,7 +2834,233 @@
       </w:rPr>
     </w:lvl>
   </w:abstractNum>
-  <w:abstractNum w:abstractNumId="1">
+  <w:abstractNum w:abstractNumId="3">
+    <w:nsid w:val="176A61C6"/>
+    <w:multiLevelType w:val="hybridMultilevel"/>
+    <w:tmpl w:val="4A868C18"/>
+    <w:lvl w:ilvl="0" w:tplc="04090001">
+      <w:start w:val="1"/>
+      <w:numFmt w:val="bullet"/>
+      <w:lvlText w:val=""/>
+      <w:lvlJc w:val="left"/>
+      <w:pPr>
+        <w:ind w:left="360" w:hanging="360"/>
+      </w:pPr>
+      <w:rPr>
+        <w:rFonts w:ascii="Symbol" w:hAnsi="Symbol" w:hint="default"/>
+      </w:rPr>
+    </w:lvl>
+    <w:lvl w:ilvl="1" w:tplc="04090003" w:tentative="1">
+      <w:start w:val="1"/>
+      <w:numFmt w:val="bullet"/>
+      <w:lvlText w:val="o"/>
+      <w:lvlJc w:val="left"/>
+      <w:pPr>
+        <w:ind w:left="1080" w:hanging="360"/>
+      </w:pPr>
+      <w:rPr>
+        <w:rFonts w:ascii="Courier New" w:hAnsi="Courier New" w:cs="Courier New" w:hint="default"/>
+      </w:rPr>
+    </w:lvl>
+    <w:lvl w:ilvl="2" w:tplc="04090005" w:tentative="1">
+      <w:start w:val="1"/>
+      <w:numFmt w:val="bullet"/>
+      <w:lvlText w:val=""/>
+      <w:lvlJc w:val="left"/>
+      <w:pPr>
+        <w:ind w:left="1800" w:hanging="360"/>
+      </w:pPr>
+      <w:rPr>
+        <w:rFonts w:ascii="Wingdings" w:hAnsi="Wingdings" w:hint="default"/>
+      </w:rPr>
+    </w:lvl>
+    <w:lvl w:ilvl="3" w:tplc="04090001" w:tentative="1">
+      <w:start w:val="1"/>
+      <w:numFmt w:val="bullet"/>
+      <w:lvlText w:val=""/>
+      <w:lvlJc w:val="left"/>
+      <w:pPr>
+        <w:ind w:left="2520" w:hanging="360"/>
+      </w:pPr>
+      <w:rPr>
+        <w:rFonts w:ascii="Symbol" w:hAnsi="Symbol" w:hint="default"/>
+      </w:rPr>
+    </w:lvl>
+    <w:lvl w:ilvl="4" w:tplc="04090003" w:tentative="1">
+      <w:start w:val="1"/>
+      <w:numFmt w:val="bullet"/>
+      <w:lvlText w:val="o"/>
+      <w:lvlJc w:val="left"/>
+      <w:pPr>
+        <w:ind w:left="3240" w:hanging="360"/>
+      </w:pPr>
+      <w:rPr>
+        <w:rFonts w:ascii="Courier New" w:hAnsi="Courier New" w:cs="Courier New" w:hint="default"/>
+      </w:rPr>
+    </w:lvl>
+    <w:lvl w:ilvl="5" w:tplc="04090005" w:tentative="1">
+      <w:start w:val="1"/>
+      <w:numFmt w:val="bullet"/>
+      <w:lvlText w:val=""/>
+      <w:lvlJc w:val="left"/>
+      <w:pPr>
+        <w:ind w:left="3960" w:hanging="360"/>
+      </w:pPr>
+      <w:rPr>
+        <w:rFonts w:ascii="Wingdings" w:hAnsi="Wingdings" w:hint="default"/>
+      </w:rPr>
+    </w:lvl>
+    <w:lvl w:ilvl="6" w:tplc="04090001" w:tentative="1">
+      <w:start w:val="1"/>
+      <w:numFmt w:val="bullet"/>
+      <w:lvlText w:val=""/>
+      <w:lvlJc w:val="left"/>
+      <w:pPr>
+        <w:ind w:left="4680" w:hanging="360"/>
+      </w:pPr>
+      <w:rPr>
+        <w:rFonts w:ascii="Symbol" w:hAnsi="Symbol" w:hint="default"/>
+      </w:rPr>
+    </w:lvl>
+    <w:lvl w:ilvl="7" w:tplc="04090003" w:tentative="1">
+      <w:start w:val="1"/>
+      <w:numFmt w:val="bullet"/>
+      <w:lvlText w:val="o"/>
+      <w:lvlJc w:val="left"/>
+      <w:pPr>
+        <w:ind w:left="5400" w:hanging="360"/>
+      </w:pPr>
+      <w:rPr>
+        <w:rFonts w:ascii="Courier New" w:hAnsi="Courier New" w:cs="Courier New" w:hint="default"/>
+      </w:rPr>
+    </w:lvl>
+    <w:lvl w:ilvl="8" w:tplc="04090005" w:tentative="1">
+      <w:start w:val="1"/>
+      <w:numFmt w:val="bullet"/>
+      <w:lvlText w:val=""/>
+      <w:lvlJc w:val="left"/>
+      <w:pPr>
+        <w:ind w:left="6120" w:hanging="360"/>
+      </w:pPr>
+      <w:rPr>
+        <w:rFonts w:ascii="Wingdings" w:hAnsi="Wingdings" w:hint="default"/>
+      </w:rPr>
+    </w:lvl>
+  </w:abstractNum>
+  <w:abstractNum w:abstractNumId="4">
+    <w:nsid w:val="18E40EE7"/>
+    <w:multiLevelType w:val="hybridMultilevel"/>
+    <w:tmpl w:val="D4BA9F5C"/>
+    <w:lvl w:ilvl="0" w:tplc="04090001">
+      <w:start w:val="1"/>
+      <w:numFmt w:val="bullet"/>
+      <w:lvlText w:val=""/>
+      <w:lvlJc w:val="left"/>
+      <w:pPr>
+        <w:ind w:left="360" w:hanging="360"/>
+      </w:pPr>
+      <w:rPr>
+        <w:rFonts w:ascii="Symbol" w:hAnsi="Symbol" w:hint="default"/>
+      </w:rPr>
+    </w:lvl>
+    <w:lvl w:ilvl="1" w:tplc="04090003" w:tentative="1">
+      <w:start w:val="1"/>
+      <w:numFmt w:val="bullet"/>
+      <w:lvlText w:val="o"/>
+      <w:lvlJc w:val="left"/>
+      <w:pPr>
+        <w:ind w:left="1080" w:hanging="360"/>
+      </w:pPr>
+      <w:rPr>
+        <w:rFonts w:ascii="Courier New" w:hAnsi="Courier New" w:cs="Courier New" w:hint="default"/>
+      </w:rPr>
+    </w:lvl>
+    <w:lvl w:ilvl="2" w:tplc="04090005" w:tentative="1">
+      <w:start w:val="1"/>
+      <w:numFmt w:val="bullet"/>
+      <w:lvlText w:val=""/>
+      <w:lvlJc w:val="left"/>
+      <w:pPr>
+        <w:ind w:left="1800" w:hanging="360"/>
+      </w:pPr>
+      <w:rPr>
+        <w:rFonts w:ascii="Wingdings" w:hAnsi="Wingdings" w:hint="default"/>
+      </w:rPr>
+    </w:lvl>
+    <w:lvl w:ilvl="3" w:tplc="04090001" w:tentative="1">
+      <w:start w:val="1"/>
+      <w:numFmt w:val="bullet"/>
+      <w:lvlText w:val=""/>
+      <w:lvlJc w:val="left"/>
+      <w:pPr>
+        <w:ind w:left="2520" w:hanging="360"/>
+      </w:pPr>
+      <w:rPr>
+        <w:rFonts w:ascii="Symbol" w:hAnsi="Symbol" w:hint="default"/>
+      </w:rPr>
+    </w:lvl>
+    <w:lvl w:ilvl="4" w:tplc="04090003" w:tentative="1">
+      <w:start w:val="1"/>
+      <w:numFmt w:val="bullet"/>
+      <w:lvlText w:val="o"/>
+      <w:lvlJc w:val="left"/>
+      <w:pPr>
+        <w:ind w:left="3240" w:hanging="360"/>
+      </w:pPr>
+      <w:rPr>
+        <w:rFonts w:ascii="Courier New" w:hAnsi="Courier New" w:cs="Courier New" w:hint="default"/>
+      </w:rPr>
+    </w:lvl>
+    <w:lvl w:ilvl="5" w:tplc="04090005" w:tentative="1">
+      <w:start w:val="1"/>
+      <w:numFmt w:val="bullet"/>
+      <w:lvlText w:val=""/>
+      <w:lvlJc w:val="left"/>
+      <w:pPr>
+        <w:ind w:left="3960" w:hanging="360"/>
+      </w:pPr>
+      <w:rPr>
+        <w:rFonts w:ascii="Wingdings" w:hAnsi="Wingdings" w:hint="default"/>
+      </w:rPr>
+    </w:lvl>
+    <w:lvl w:ilvl="6" w:tplc="04090001" w:tentative="1">
+      <w:start w:val="1"/>
+      <w:numFmt w:val="bullet"/>
+      <w:lvlText w:val=""/>
+      <w:lvlJc w:val="left"/>
+      <w:pPr>
+        <w:ind w:left="4680" w:hanging="360"/>
+      </w:pPr>
+      <w:rPr>
+        <w:rFonts w:ascii="Symbol" w:hAnsi="Symbol" w:hint="default"/>
+      </w:rPr>
+    </w:lvl>
+    <w:lvl w:ilvl="7" w:tplc="04090003" w:tentative="1">
+      <w:start w:val="1"/>
+      <w:numFmt w:val="bullet"/>
+      <w:lvlText w:val="o"/>
+      <w:lvlJc w:val="left"/>
+      <w:pPr>
+        <w:ind w:left="5400" w:hanging="360"/>
+      </w:pPr>
+      <w:rPr>
+        <w:rFonts w:ascii="Courier New" w:hAnsi="Courier New" w:cs="Courier New" w:hint="default"/>
+      </w:rPr>
+    </w:lvl>
+    <w:lvl w:ilvl="8" w:tplc="04090005" w:tentative="1">
+      <w:start w:val="1"/>
+      <w:numFmt w:val="bullet"/>
+      <w:lvlText w:val=""/>
+      <w:lvlJc w:val="left"/>
+      <w:pPr>
+        <w:ind w:left="6120" w:hanging="360"/>
+      </w:pPr>
+      <w:rPr>
+        <w:rFonts w:ascii="Wingdings" w:hAnsi="Wingdings" w:hint="default"/>
+      </w:rPr>
+    </w:lvl>
+  </w:abstractNum>
+  <w:abstractNum w:abstractNumId="5">
     <w:nsid w:val="22C64EB3"/>
     <w:multiLevelType w:val="hybridMultilevel"/>
     <w:tmpl w:val="C4F6C98E"/>
@@ -1791,7 +3173,120 @@
       </w:rPr>
     </w:lvl>
   </w:abstractNum>
-  <w:abstractNum w:abstractNumId="2">
+  <w:abstractNum w:abstractNumId="6">
+    <w:nsid w:val="3D645C92"/>
+    <w:multiLevelType w:val="hybridMultilevel"/>
+    <w:tmpl w:val="35F8E94A"/>
+    <w:lvl w:ilvl="0" w:tplc="04090001">
+      <w:start w:val="1"/>
+      <w:numFmt w:val="bullet"/>
+      <w:lvlText w:val=""/>
+      <w:lvlJc w:val="left"/>
+      <w:pPr>
+        <w:ind w:left="360" w:hanging="360"/>
+      </w:pPr>
+      <w:rPr>
+        <w:rFonts w:ascii="Symbol" w:hAnsi="Symbol" w:hint="default"/>
+      </w:rPr>
+    </w:lvl>
+    <w:lvl w:ilvl="1" w:tplc="04090003" w:tentative="1">
+      <w:start w:val="1"/>
+      <w:numFmt w:val="bullet"/>
+      <w:lvlText w:val="o"/>
+      <w:lvlJc w:val="left"/>
+      <w:pPr>
+        <w:ind w:left="1080" w:hanging="360"/>
+      </w:pPr>
+      <w:rPr>
+        <w:rFonts w:ascii="Courier New" w:hAnsi="Courier New" w:cs="Courier New" w:hint="default"/>
+      </w:rPr>
+    </w:lvl>
+    <w:lvl w:ilvl="2" w:tplc="04090005" w:tentative="1">
+      <w:start w:val="1"/>
+      <w:numFmt w:val="bullet"/>
+      <w:lvlText w:val=""/>
+      <w:lvlJc w:val="left"/>
+      <w:pPr>
+        <w:ind w:left="1800" w:hanging="360"/>
+      </w:pPr>
+      <w:rPr>
+        <w:rFonts w:ascii="Wingdings" w:hAnsi="Wingdings" w:hint="default"/>
+      </w:rPr>
+    </w:lvl>
+    <w:lvl w:ilvl="3" w:tplc="04090001" w:tentative="1">
+      <w:start w:val="1"/>
+      <w:numFmt w:val="bullet"/>
+      <w:lvlText w:val=""/>
+      <w:lvlJc w:val="left"/>
+      <w:pPr>
+        <w:ind w:left="2520" w:hanging="360"/>
+      </w:pPr>
+      <w:rPr>
+        <w:rFonts w:ascii="Symbol" w:hAnsi="Symbol" w:hint="default"/>
+      </w:rPr>
+    </w:lvl>
+    <w:lvl w:ilvl="4" w:tplc="04090003" w:tentative="1">
+      <w:start w:val="1"/>
+      <w:numFmt w:val="bullet"/>
+      <w:lvlText w:val="o"/>
+      <w:lvlJc w:val="left"/>
+      <w:pPr>
+        <w:ind w:left="3240" w:hanging="360"/>
+      </w:pPr>
+      <w:rPr>
+        <w:rFonts w:ascii="Courier New" w:hAnsi="Courier New" w:cs="Courier New" w:hint="default"/>
+      </w:rPr>
+    </w:lvl>
+    <w:lvl w:ilvl="5" w:tplc="04090005" w:tentative="1">
+      <w:start w:val="1"/>
+      <w:numFmt w:val="bullet"/>
+      <w:lvlText w:val=""/>
+      <w:lvlJc w:val="left"/>
+      <w:pPr>
+        <w:ind w:left="3960" w:hanging="360"/>
+      </w:pPr>
+      <w:rPr>
+        <w:rFonts w:ascii="Wingdings" w:hAnsi="Wingdings" w:hint="default"/>
+      </w:rPr>
+    </w:lvl>
+    <w:lvl w:ilvl="6" w:tplc="04090001" w:tentative="1">
+      <w:start w:val="1"/>
+      <w:numFmt w:val="bullet"/>
+      <w:lvlText w:val=""/>
+      <w:lvlJc w:val="left"/>
+      <w:pPr>
+        <w:ind w:left="4680" w:hanging="360"/>
+      </w:pPr>
+      <w:rPr>
+        <w:rFonts w:ascii="Symbol" w:hAnsi="Symbol" w:hint="default"/>
+      </w:rPr>
+    </w:lvl>
+    <w:lvl w:ilvl="7" w:tplc="04090003" w:tentative="1">
+      <w:start w:val="1"/>
+      <w:numFmt w:val="bullet"/>
+      <w:lvlText w:val="o"/>
+      <w:lvlJc w:val="left"/>
+      <w:pPr>
+        <w:ind w:left="5400" w:hanging="360"/>
+      </w:pPr>
+      <w:rPr>
+        <w:rFonts w:ascii="Courier New" w:hAnsi="Courier New" w:cs="Courier New" w:hint="default"/>
+      </w:rPr>
+    </w:lvl>
+    <w:lvl w:ilvl="8" w:tplc="04090005" w:tentative="1">
+      <w:start w:val="1"/>
+      <w:numFmt w:val="bullet"/>
+      <w:lvlText w:val=""/>
+      <w:lvlJc w:val="left"/>
+      <w:pPr>
+        <w:ind w:left="6120" w:hanging="360"/>
+      </w:pPr>
+      <w:rPr>
+        <w:rFonts w:ascii="Wingdings" w:hAnsi="Wingdings" w:hint="default"/>
+      </w:rPr>
+    </w:lvl>
+  </w:abstractNum>
+  <w:abstractNum w:abstractNumId="7">
     <w:nsid w:val="41D544A8"/>
     <w:multiLevelType w:val="hybridMultilevel"/>
     <w:tmpl w:val="552C10DE"/>
@@ -1904,7 +3399,7 @@
       </w:rPr>
     </w:lvl>
   </w:abstractNum>
-  <w:abstractNum w:abstractNumId="3">
+  <w:abstractNum w:abstractNumId="8">
     <w:nsid w:val="4B246952"/>
     <w:multiLevelType w:val="hybridMultilevel"/>
     <w:tmpl w:val="88A821E4"/>
@@ -2017,7 +3512,7 @@
       </w:rPr>
     </w:lvl>
   </w:abstractNum>
-  <w:abstractNum w:abstractNumId="4">
+  <w:abstractNum w:abstractNumId="9">
     <w:nsid w:val="4E9F6DAA"/>
     <w:multiLevelType w:val="hybridMultilevel"/>
     <w:tmpl w:val="BD8C3FAC"/>
@@ -2130,7 +3625,7 @@
       </w:rPr>
     </w:lvl>
   </w:abstractNum>
-  <w:abstractNum w:abstractNumId="5">
+  <w:abstractNum w:abstractNumId="10">
     <w:nsid w:val="603E03A1"/>
     <w:multiLevelType w:val="hybridMultilevel"/>
     <w:tmpl w:val="D68E8F2A"/>
@@ -2243,7 +3738,233 @@
       </w:rPr>
     </w:lvl>
   </w:abstractNum>
-  <w:abstractNum w:abstractNumId="6">
+  <w:abstractNum w:abstractNumId="11">
+    <w:nsid w:val="6ACC5553"/>
+    <w:multiLevelType w:val="hybridMultilevel"/>
+    <w:tmpl w:val="1A5ECA24"/>
+    <w:lvl w:ilvl="0" w:tplc="04090001">
+      <w:start w:val="1"/>
+      <w:numFmt w:val="bullet"/>
+      <w:lvlText w:val=""/>
+      <w:lvlJc w:val="left"/>
+      <w:pPr>
+        <w:ind w:left="360" w:hanging="360"/>
+      </w:pPr>
+      <w:rPr>
+        <w:rFonts w:ascii="Symbol" w:hAnsi="Symbol" w:hint="default"/>
+      </w:rPr>
+    </w:lvl>
+    <w:lvl w:ilvl="1" w:tplc="04090003" w:tentative="1">
+      <w:start w:val="1"/>
+      <w:numFmt w:val="bullet"/>
+      <w:lvlText w:val="o"/>
+      <w:lvlJc w:val="left"/>
+      <w:pPr>
+        <w:ind w:left="1080" w:hanging="360"/>
+      </w:pPr>
+      <w:rPr>
+        <w:rFonts w:ascii="Courier New" w:hAnsi="Courier New" w:cs="Courier New" w:hint="default"/>
+      </w:rPr>
+    </w:lvl>
+    <w:lvl w:ilvl="2" w:tplc="04090005" w:tentative="1">
+      <w:start w:val="1"/>
+      <w:numFmt w:val="bullet"/>
+      <w:lvlText w:val=""/>
+      <w:lvlJc w:val="left"/>
+      <w:pPr>
+        <w:ind w:left="1800" w:hanging="360"/>
+      </w:pPr>
+      <w:rPr>
+        <w:rFonts w:ascii="Wingdings" w:hAnsi="Wingdings" w:hint="default"/>
+      </w:rPr>
+    </w:lvl>
+    <w:lvl w:ilvl="3" w:tplc="04090001" w:tentative="1">
+      <w:start w:val="1"/>
+      <w:numFmt w:val="bullet"/>
+      <w:lvlText w:val=""/>
+      <w:lvlJc w:val="left"/>
+      <w:pPr>
+        <w:ind w:left="2520" w:hanging="360"/>
+      </w:pPr>
+      <w:rPr>
+        <w:rFonts w:ascii="Symbol" w:hAnsi="Symbol" w:hint="default"/>
+      </w:rPr>
+    </w:lvl>
+    <w:lvl w:ilvl="4" w:tplc="04090003" w:tentative="1">
+      <w:start w:val="1"/>
+      <w:numFmt w:val="bullet"/>
+      <w:lvlText w:val="o"/>
+      <w:lvlJc w:val="left"/>
+      <w:pPr>
+        <w:ind w:left="3240" w:hanging="360"/>
+      </w:pPr>
+      <w:rPr>
+        <w:rFonts w:ascii="Courier New" w:hAnsi="Courier New" w:cs="Courier New" w:hint="default"/>
+      </w:rPr>
+    </w:lvl>
+    <w:lvl w:ilvl="5" w:tplc="04090005" w:tentative="1">
+      <w:start w:val="1"/>
+      <w:numFmt w:val="bullet"/>
+      <w:lvlText w:val=""/>
+      <w:lvlJc w:val="left"/>
+      <w:pPr>
+        <w:ind w:left="3960" w:hanging="360"/>
+      </w:pPr>
+      <w:rPr>
+        <w:rFonts w:ascii="Wingdings" w:hAnsi="Wingdings" w:hint="default"/>
+      </w:rPr>
+    </w:lvl>
+    <w:lvl w:ilvl="6" w:tplc="04090001" w:tentative="1">
+      <w:start w:val="1"/>
+      <w:numFmt w:val="bullet"/>
+      <w:lvlText w:val=""/>
+      <w:lvlJc w:val="left"/>
+      <w:pPr>
+        <w:ind w:left="4680" w:hanging="360"/>
+      </w:pPr>
+      <w:rPr>
+        <w:rFonts w:ascii="Symbol" w:hAnsi="Symbol" w:hint="default"/>
+      </w:rPr>
+    </w:lvl>
+    <w:lvl w:ilvl="7" w:tplc="04090003" w:tentative="1">
+      <w:start w:val="1"/>
+      <w:numFmt w:val="bullet"/>
+      <w:lvlText w:val="o"/>
+      <w:lvlJc w:val="left"/>
+      <w:pPr>
+        <w:ind w:left="5400" w:hanging="360"/>
+      </w:pPr>
+      <w:rPr>
+        <w:rFonts w:ascii="Courier New" w:hAnsi="Courier New" w:cs="Courier New" w:hint="default"/>
+      </w:rPr>
+    </w:lvl>
+    <w:lvl w:ilvl="8" w:tplc="04090005" w:tentative="1">
+      <w:start w:val="1"/>
+      <w:numFmt w:val="bullet"/>
+      <w:lvlText w:val=""/>
+      <w:lvlJc w:val="left"/>
+      <w:pPr>
+        <w:ind w:left="6120" w:hanging="360"/>
+      </w:pPr>
+      <w:rPr>
+        <w:rFonts w:ascii="Wingdings" w:hAnsi="Wingdings" w:hint="default"/>
+      </w:rPr>
+    </w:lvl>
+  </w:abstractNum>
+  <w:abstractNum w:abstractNumId="12">
+    <w:nsid w:val="755C2D00"/>
+    <w:multiLevelType w:val="hybridMultilevel"/>
+    <w:tmpl w:val="105CD9B0"/>
+    <w:lvl w:ilvl="0" w:tplc="04090001">
+      <w:start w:val="1"/>
+      <w:numFmt w:val="bullet"/>
+      <w:lvlText w:val=""/>
+      <w:lvlJc w:val="left"/>
+      <w:pPr>
+        <w:ind w:left="720" w:hanging="360"/>
+      </w:pPr>
+      <w:rPr>
+        <w:rFonts w:ascii="Symbol" w:hAnsi="Symbol" w:hint="default"/>
+      </w:rPr>
+    </w:lvl>
+    <w:lvl w:ilvl="1" w:tplc="04090003" w:tentative="1">
+      <w:start w:val="1"/>
+      <w:numFmt w:val="bullet"/>
+      <w:lvlText w:val="o"/>
+      <w:lvlJc w:val="left"/>
+      <w:pPr>
+        <w:ind w:left="1440" w:hanging="360"/>
+      </w:pPr>
+      <w:rPr>
+        <w:rFonts w:ascii="Courier New" w:hAnsi="Courier New" w:cs="Courier New" w:hint="default"/>
+      </w:rPr>
+    </w:lvl>
+    <w:lvl w:ilvl="2" w:tplc="04090005" w:tentative="1">
+      <w:start w:val="1"/>
+      <w:numFmt w:val="bullet"/>
+      <w:lvlText w:val=""/>
+      <w:lvlJc w:val="left"/>
+      <w:pPr>
+        <w:ind w:left="2160" w:hanging="360"/>
+      </w:pPr>
+      <w:rPr>
+        <w:rFonts w:ascii="Wingdings" w:hAnsi="Wingdings" w:hint="default"/>
+      </w:rPr>
+    </w:lvl>
+    <w:lvl w:ilvl="3" w:tplc="04090001" w:tentative="1">
+      <w:start w:val="1"/>
+      <w:numFmt w:val="bullet"/>
+      <w:lvlText w:val=""/>
+      <w:lvlJc w:val="left"/>
+      <w:pPr>
+        <w:ind w:left="2880" w:hanging="360"/>
+      </w:pPr>
+      <w:rPr>
+        <w:rFonts w:ascii="Symbol" w:hAnsi="Symbol" w:hint="default"/>
+      </w:rPr>
+    </w:lvl>
+    <w:lvl w:ilvl="4" w:tplc="04090003" w:tentative="1">
+      <w:start w:val="1"/>
+      <w:numFmt w:val="bullet"/>
+      <w:lvlText w:val="o"/>
+      <w:lvlJc w:val="left"/>
+      <w:pPr>
+        <w:ind w:left="3600" w:hanging="360"/>
+      </w:pPr>
+      <w:rPr>
+        <w:rFonts w:ascii="Courier New" w:hAnsi="Courier New" w:cs="Courier New" w:hint="default"/>
+      </w:rPr>
+    </w:lvl>
+    <w:lvl w:ilvl="5" w:tplc="04090005" w:tentative="1">
+      <w:start w:val="1"/>
+      <w:numFmt w:val="bullet"/>
+      <w:lvlText w:val=""/>
+      <w:lvlJc w:val="left"/>
+      <w:pPr>
+        <w:ind w:left="4320" w:hanging="360"/>
+      </w:pPr>
+      <w:rPr>
+        <w:rFonts w:ascii="Wingdings" w:hAnsi="Wingdings" w:hint="default"/>
+      </w:rPr>
+    </w:lvl>
+    <w:lvl w:ilvl="6" w:tplc="04090001" w:tentative="1">
+      <w:start w:val="1"/>
+      <w:numFmt w:val="bullet"/>
+      <w:lvlText w:val=""/>
+      <w:lvlJc w:val="left"/>
+      <w:pPr>
+        <w:ind w:left="5040" w:hanging="360"/>
+      </w:pPr>
+      <w:rPr>
+        <w:rFonts w:ascii="Symbol" w:hAnsi="Symbol" w:hint="default"/>
+      </w:rPr>
+    </w:lvl>
+    <w:lvl w:ilvl="7" w:tplc="04090003" w:tentative="1">
+      <w:start w:val="1"/>
+      <w:numFmt w:val="bullet"/>
+      <w:lvlText w:val="o"/>
+      <w:lvlJc w:val="left"/>
+      <w:pPr>
+        <w:ind w:left="5760" w:hanging="360"/>
+      </w:pPr>
+      <w:rPr>
+        <w:rFonts w:ascii="Courier New" w:hAnsi="Courier New" w:cs="Courier New" w:hint="default"/>
+      </w:rPr>
+    </w:lvl>
+    <w:lvl w:ilvl="8" w:tplc="04090005" w:tentative="1">
+      <w:start w:val="1"/>
+      <w:numFmt w:val="bullet"/>
+      <w:lvlText w:val=""/>
+      <w:lvlJc w:val="left"/>
+      <w:pPr>
+        <w:ind w:left="6480" w:hanging="360"/>
+      </w:pPr>
+      <w:rPr>
+        <w:rFonts w:ascii="Wingdings" w:hAnsi="Wingdings" w:hint="default"/>
+      </w:rPr>
+    </w:lvl>
+  </w:abstractNum>
+  <w:abstractNum w:abstractNumId="13">
     <w:nsid w:val="7B61053C"/>
     <w:multiLevelType w:val="hybridMultilevel"/>
     <w:tmpl w:val="21ECC2D8"/>
@@ -2356,26 +4077,163 @@
       </w:rPr>
     </w:lvl>
   </w:abstractNum>
+  <w:abstractNum w:abstractNumId="14">
+    <w:nsid w:val="7B97331E"/>
+    <w:multiLevelType w:val="hybridMultilevel"/>
+    <w:tmpl w:val="7070ED72"/>
+    <w:lvl w:ilvl="0" w:tplc="04090001">
+      <w:start w:val="1"/>
+      <w:numFmt w:val="bullet"/>
+      <w:lvlText w:val=""/>
+      <w:lvlJc w:val="left"/>
+      <w:pPr>
+        <w:ind w:left="360" w:hanging="360"/>
+      </w:pPr>
+      <w:rPr>
+        <w:rFonts w:ascii="Symbol" w:hAnsi="Symbol" w:hint="default"/>
+      </w:rPr>
+    </w:lvl>
+    <w:lvl w:ilvl="1" w:tplc="04090003" w:tentative="1">
+      <w:start w:val="1"/>
+      <w:numFmt w:val="bullet"/>
+      <w:lvlText w:val="o"/>
+      <w:lvlJc w:val="left"/>
+      <w:pPr>
+        <w:ind w:left="1080" w:hanging="360"/>
+      </w:pPr>
+      <w:rPr>
+        <w:rFonts w:ascii="Courier New" w:hAnsi="Courier New" w:cs="Courier New" w:hint="default"/>
+      </w:rPr>
+    </w:lvl>
+    <w:lvl w:ilvl="2" w:tplc="04090005" w:tentative="1">
+      <w:start w:val="1"/>
+      <w:numFmt w:val="bullet"/>
+      <w:lvlText w:val=""/>
+      <w:lvlJc w:val="left"/>
+      <w:pPr>
+        <w:ind w:left="1800" w:hanging="360"/>
+      </w:pPr>
+      <w:rPr>
+        <w:rFonts w:ascii="Wingdings" w:hAnsi="Wingdings" w:hint="default"/>
+      </w:rPr>
+    </w:lvl>
+    <w:lvl w:ilvl="3" w:tplc="04090001" w:tentative="1">
+      <w:start w:val="1"/>
+      <w:numFmt w:val="bullet"/>
+      <w:lvlText w:val=""/>
+      <w:lvlJc w:val="left"/>
+      <w:pPr>
+        <w:ind w:left="2520" w:hanging="360"/>
+      </w:pPr>
+      <w:rPr>
+        <w:rFonts w:ascii="Symbol" w:hAnsi="Symbol" w:hint="default"/>
+      </w:rPr>
+    </w:lvl>
+    <w:lvl w:ilvl="4" w:tplc="04090003" w:tentative="1">
+      <w:start w:val="1"/>
+      <w:numFmt w:val="bullet"/>
+      <w:lvlText w:val="o"/>
+      <w:lvlJc w:val="left"/>
+      <w:pPr>
+        <w:ind w:left="3240" w:hanging="360"/>
+      </w:pPr>
+      <w:rPr>
+        <w:rFonts w:ascii="Courier New" w:hAnsi="Courier New" w:cs="Courier New" w:hint="default"/>
+      </w:rPr>
+    </w:lvl>
+    <w:lvl w:ilvl="5" w:tplc="04090005" w:tentative="1">
+      <w:start w:val="1"/>
+      <w:numFmt w:val="bullet"/>
+      <w:lvlText w:val=""/>
+      <w:lvlJc w:val="left"/>
+      <w:pPr>
+        <w:ind w:left="3960" w:hanging="360"/>
+      </w:pPr>
+      <w:rPr>
+        <w:rFonts w:ascii="Wingdings" w:hAnsi="Wingdings" w:hint="default"/>
+      </w:rPr>
+    </w:lvl>
+    <w:lvl w:ilvl="6" w:tplc="04090001" w:tentative="1">
+      <w:start w:val="1"/>
+      <w:numFmt w:val="bullet"/>
+      <w:lvlText w:val=""/>
+      <w:lvlJc w:val="left"/>
+      <w:pPr>
+        <w:ind w:left="4680" w:hanging="360"/>
+      </w:pPr>
+      <w:rPr>
+        <w:rFonts w:ascii="Symbol" w:hAnsi="Symbol" w:hint="default"/>
+      </w:rPr>
+    </w:lvl>
+    <w:lvl w:ilvl="7" w:tplc="04090003" w:tentative="1">
+      <w:start w:val="1"/>
+      <w:numFmt w:val="bullet"/>
+      <w:lvlText w:val="o"/>
+      <w:lvlJc w:val="left"/>
+      <w:pPr>
+        <w:ind w:left="5400" w:hanging="360"/>
+      </w:pPr>
+      <w:rPr>
+        <w:rFonts w:ascii="Courier New" w:hAnsi="Courier New" w:cs="Courier New" w:hint="default"/>
+      </w:rPr>
+    </w:lvl>
+    <w:lvl w:ilvl="8" w:tplc="04090005" w:tentative="1">
+      <w:start w:val="1"/>
+      <w:numFmt w:val="bullet"/>
+      <w:lvlText w:val=""/>
+      <w:lvlJc w:val="left"/>
+      <w:pPr>
+        <w:ind w:left="6120" w:hanging="360"/>
+      </w:pPr>
+      <w:rPr>
+        <w:rFonts w:ascii="Wingdings" w:hAnsi="Wingdings" w:hint="default"/>
+      </w:rPr>
+    </w:lvl>
+  </w:abstractNum>
   <w:num w:numId="1">
+    <w:abstractNumId w:val="9"/>
+  </w:num>
+  <w:num w:numId="2">
+    <w:abstractNumId w:val="2"/>
+  </w:num>
+  <w:num w:numId="3">
+    <w:abstractNumId w:val="7"/>
+  </w:num>
+  <w:num w:numId="4">
+    <w:abstractNumId w:val="10"/>
+  </w:num>
+  <w:num w:numId="5">
+    <w:abstractNumId w:val="5"/>
+  </w:num>
+  <w:num w:numId="6">
+    <w:abstractNumId w:val="8"/>
+  </w:num>
+  <w:num w:numId="7">
+    <w:abstractNumId w:val="13"/>
+  </w:num>
+  <w:num w:numId="8">
     <w:abstractNumId w:val="4"/>
   </w:num>
-  <w:num w:numId="2">
+  <w:num w:numId="9">
+    <w:abstractNumId w:val="14"/>
+  </w:num>
+  <w:num w:numId="10">
+    <w:abstractNumId w:val="6"/>
+  </w:num>
+  <w:num w:numId="11">
+    <w:abstractNumId w:val="1"/>
+  </w:num>
+  <w:num w:numId="12">
+    <w:abstractNumId w:val="11"/>
+  </w:num>
+  <w:num w:numId="13">
+    <w:abstractNumId w:val="3"/>
+  </w:num>
+  <w:num w:numId="14">
     <w:abstractNumId w:val="0"/>
   </w:num>
-  <w:num w:numId="3">
-    <w:abstractNumId w:val="2"/>
-  </w:num>
-  <w:num w:numId="4">
-    <w:abstractNumId w:val="5"/>
-  </w:num>
-  <w:num w:numId="5">
-    <w:abstractNumId w:val="1"/>
-  </w:num>
-  <w:num w:numId="6">
-    <w:abstractNumId w:val="3"/>
-  </w:num>
-  <w:num w:numId="7">
-    <w:abstractNumId w:val="6"/>
+  <w:num w:numId="15">
+    <w:abstractNumId w:val="12"/>
   </w:num>
 </w:numbering>
 </file>

</xml_diff>

<commit_message>
Elkezdtem a tesztallomanyokat beleirni
</commit_message>
<xml_diff>
--- a/Dokumentacio1.docx
+++ b/Dokumentacio1.docx
@@ -121,7 +121,14 @@
           <w:szCs w:val="24"/>
           <w:lang w:val="hu-HU"/>
         </w:rPr>
-        <w:t>-ben az emberiség</w:t>
+        <w:t>–</w:t>
+      </w:r>
+      <w:r>
+        <w:rPr>
+          <w:szCs w:val="24"/>
+          <w:lang w:val="hu-HU"/>
+        </w:rPr>
+        <w:t>ben az emberiség</w:t>
       </w:r>
       <w:r>
         <w:rPr>
@@ -156,7 +163,14 @@
           <w:szCs w:val="24"/>
           <w:lang w:val="hu-HU"/>
         </w:rPr>
-        <w:t>-ban útra indítanak egy ór</w:t>
+        <w:t>–</w:t>
+      </w:r>
+      <w:r>
+        <w:rPr>
+          <w:szCs w:val="24"/>
+          <w:lang w:val="hu-HU"/>
+        </w:rPr>
+        <w:t>ban útra indítanak egy ór</w:t>
       </w:r>
       <w:r>
         <w:rPr>
@@ -306,7 +320,7 @@
           <w:szCs w:val="24"/>
         </w:rPr>
         <w:drawing>
-          <wp:inline distT="0" distB="0" distL="0" distR="0" wp14:anchorId="5812D822" wp14:editId="65FA6279">
+          <wp:inline distT="0" distB="0" distL="0" distR="0" wp14:anchorId="66C029B3" wp14:editId="750CB23C">
             <wp:extent cx="5734050" cy="2886075"/>
             <wp:effectExtent l="0" t="0" r="0" b="9525"/>
             <wp:docPr id="2" name="Picture 2"/>
@@ -363,7 +377,7 @@
         </w:rPr>
         <w:lastRenderedPageBreak/>
         <w:drawing>
-          <wp:inline distT="0" distB="0" distL="0" distR="0" wp14:anchorId="733D8AA8" wp14:editId="1AFD52AF">
+          <wp:inline distT="0" distB="0" distL="0" distR="0" wp14:anchorId="031E8B75" wp14:editId="45D8AB18">
             <wp:extent cx="4572000" cy="2571750"/>
             <wp:effectExtent l="0" t="0" r="0" b="0"/>
             <wp:docPr id="1" name="Picture 1"/>
@@ -1038,7 +1052,7 @@
           <w:szCs w:val="36"/>
           <w:lang w:val="hu-HU"/>
         </w:rPr>
-        <w:t>-</w:t>
+        <w:t>–</w:t>
       </w:r>
     </w:p>
     <w:p>
@@ -1190,7 +1204,7 @@
           <w:szCs w:val="36"/>
           <w:lang w:val="hu-HU"/>
         </w:rPr>
-        <w:t>-</w:t>
+        <w:t>–</w:t>
       </w:r>
     </w:p>
     <w:p>
@@ -1300,7 +1314,7 @@
           <w:szCs w:val="36"/>
           <w:lang w:val="hu-HU"/>
         </w:rPr>
-        <w:t>-</w:t>
+        <w:t>–</w:t>
       </w:r>
     </w:p>
     <w:p>
@@ -1318,7 +1332,23 @@
           <w:szCs w:val="36"/>
           <w:lang w:val="hu-HU"/>
         </w:rPr>
-        <w:t>Üres-e:</w:t>
+        <w:t>Üres</w:t>
+      </w:r>
+      <w:r>
+        <w:rPr>
+          <w:b/>
+          <w:szCs w:val="36"/>
+          <w:lang w:val="hu-HU"/>
+        </w:rPr>
+        <w:t>–</w:t>
+      </w:r>
+      <w:r>
+        <w:rPr>
+          <w:b/>
+          <w:szCs w:val="36"/>
+          <w:lang w:val="hu-HU"/>
+        </w:rPr>
+        <w:t>e:</w:t>
       </w:r>
       <w:r>
         <w:rPr>
@@ -1347,7 +1377,14 @@
           <w:szCs w:val="36"/>
           <w:lang w:val="hu-HU"/>
         </w:rPr>
-        <w:t>Előfeltételek: -</w:t>
+        <w:t xml:space="preserve">Előfeltételek: </w:t>
+      </w:r>
+      <w:r>
+        <w:rPr>
+          <w:szCs w:val="36"/>
+          <w:lang w:val="hu-HU"/>
+        </w:rPr>
+        <w:t>–</w:t>
       </w:r>
     </w:p>
     <w:p>
@@ -1393,7 +1430,23 @@
           <w:szCs w:val="36"/>
           <w:lang w:val="hu-HU"/>
         </w:rPr>
-        <w:t>Tele van-e:</w:t>
+        <w:t>Tele van</w:t>
+      </w:r>
+      <w:r>
+        <w:rPr>
+          <w:b/>
+          <w:szCs w:val="36"/>
+          <w:lang w:val="hu-HU"/>
+        </w:rPr>
+        <w:t>–</w:t>
+      </w:r>
+      <w:r>
+        <w:rPr>
+          <w:b/>
+          <w:szCs w:val="36"/>
+          <w:lang w:val="hu-HU"/>
+        </w:rPr>
+        <w:t>e:</w:t>
       </w:r>
       <w:r>
         <w:rPr>
@@ -1429,7 +1482,14 @@
           <w:szCs w:val="36"/>
           <w:lang w:val="hu-HU"/>
         </w:rPr>
-        <w:t>Előfeltételek: -</w:t>
+        <w:t xml:space="preserve">Előfeltételek: </w:t>
+      </w:r>
+      <w:r>
+        <w:rPr>
+          <w:szCs w:val="36"/>
+          <w:lang w:val="hu-HU"/>
+        </w:rPr>
+        <w:t>–</w:t>
       </w:r>
     </w:p>
     <w:p>
@@ -1518,7 +1578,14 @@
           <w:szCs w:val="36"/>
           <w:lang w:val="hu-HU"/>
         </w:rPr>
-        <w:t>Előfeltételek: -</w:t>
+        <w:t xml:space="preserve">Előfeltételek: </w:t>
+      </w:r>
+      <w:r>
+        <w:rPr>
+          <w:szCs w:val="36"/>
+          <w:lang w:val="hu-HU"/>
+        </w:rPr>
+        <w:t>–</w:t>
       </w:r>
     </w:p>
     <w:p>
@@ -1539,7 +1606,14 @@
           <w:szCs w:val="36"/>
           <w:lang w:val="hu-HU"/>
         </w:rPr>
-        <w:t>Utófeltételek: -</w:t>
+        <w:t xml:space="preserve">Utófeltételek: </w:t>
+      </w:r>
+      <w:r>
+        <w:rPr>
+          <w:szCs w:val="36"/>
+          <w:lang w:val="hu-HU"/>
+        </w:rPr>
+        <w:t>–</w:t>
       </w:r>
     </w:p>
     <w:p>
@@ -1642,7 +1716,7 @@
           <w:szCs w:val="36"/>
           <w:lang w:val="hu-HU"/>
         </w:rPr>
-        <w:t>-</w:t>
+        <w:t>–</w:t>
       </w:r>
     </w:p>
     <w:p>
@@ -1724,7 +1798,14 @@
           <w:szCs w:val="36"/>
           <w:lang w:val="hu-HU"/>
         </w:rPr>
-        <w:t>Utófeltételek: -</w:t>
+        <w:t xml:space="preserve">Utófeltételek: </w:t>
+      </w:r>
+      <w:r>
+        <w:rPr>
+          <w:szCs w:val="36"/>
+          <w:lang w:val="hu-HU"/>
+        </w:rPr>
+        <w:t>–</w:t>
       </w:r>
     </w:p>
     <w:p>
@@ -1835,7 +1916,14 @@
           <w:szCs w:val="36"/>
           <w:lang w:val="hu-HU"/>
         </w:rPr>
-        <w:t>Előfeltételek: -</w:t>
+        <w:t xml:space="preserve">Előfeltételek: </w:t>
+      </w:r>
+      <w:r>
+        <w:rPr>
+          <w:szCs w:val="36"/>
+          <w:lang w:val="hu-HU"/>
+        </w:rPr>
+        <w:t>–</w:t>
       </w:r>
     </w:p>
     <w:p>
@@ -2090,7 +2178,14 @@
           <w:szCs w:val="36"/>
           <w:lang w:val="hu-HU"/>
         </w:rPr>
-        <w:t>Utófeltételek: -</w:t>
+        <w:t xml:space="preserve">Utófeltételek: </w:t>
+      </w:r>
+      <w:r>
+        <w:rPr>
+          <w:szCs w:val="36"/>
+          <w:lang w:val="hu-HU"/>
+        </w:rPr>
+        <w:t>–</w:t>
       </w:r>
     </w:p>
     <w:p>
@@ -2188,7 +2283,14 @@
           <w:szCs w:val="36"/>
           <w:lang w:val="hu-HU"/>
         </w:rPr>
-        <w:t>Utófeltételek: -</w:t>
+        <w:t xml:space="preserve">Utófeltételek: </w:t>
+      </w:r>
+      <w:r>
+        <w:rPr>
+          <w:szCs w:val="36"/>
+          <w:lang w:val="hu-HU"/>
+        </w:rPr>
+        <w:t>–</w:t>
       </w:r>
     </w:p>
     <w:p>
@@ -2256,7 +2358,14 @@
           <w:szCs w:val="36"/>
           <w:lang w:val="hu-HU"/>
         </w:rPr>
-        <w:t>Előfeltételek: -</w:t>
+        <w:t xml:space="preserve">Előfeltételek: </w:t>
+      </w:r>
+      <w:r>
+        <w:rPr>
+          <w:szCs w:val="36"/>
+          <w:lang w:val="hu-HU"/>
+        </w:rPr>
+        <w:t>–</w:t>
       </w:r>
     </w:p>
     <w:p>
@@ -2448,7 +2557,14 @@
           <w:szCs w:val="36"/>
           <w:lang w:val="hu-HU"/>
         </w:rPr>
-        <w:t>Előfeltételek: -</w:t>
+        <w:t xml:space="preserve">Előfeltételek: </w:t>
+      </w:r>
+      <w:r>
+        <w:rPr>
+          <w:szCs w:val="36"/>
+          <w:lang w:val="hu-HU"/>
+        </w:rPr>
+        <w:t>–</w:t>
       </w:r>
     </w:p>
     <w:p>
@@ -2469,17 +2585,115 @@
           <w:szCs w:val="36"/>
           <w:lang w:val="hu-HU"/>
         </w:rPr>
-        <w:t>Utófeltételek: -</w:t>
-      </w:r>
-    </w:p>
-    <w:p>
-      <w:pPr>
-        <w:jc w:val="both"/>
-        <w:rPr>
-          <w:szCs w:val="36"/>
-          <w:lang w:val="hu-HU"/>
-        </w:rPr>
-      </w:pPr>
+        <w:t xml:space="preserve">Utófeltételek: </w:t>
+      </w:r>
+      <w:r>
+        <w:rPr>
+          <w:szCs w:val="36"/>
+          <w:lang w:val="hu-HU"/>
+        </w:rPr>
+        <w:t>–</w:t>
+      </w:r>
+    </w:p>
+    <w:p>
+      <w:pPr>
+        <w:jc w:val="both"/>
+        <w:rPr>
+          <w:sz w:val="36"/>
+          <w:szCs w:val="36"/>
+          <w:u w:val="single"/>
+          <w:lang w:val="hu-HU"/>
+        </w:rPr>
+      </w:pPr>
+      <w:r>
+        <w:rPr>
+          <w:sz w:val="36"/>
+          <w:szCs w:val="36"/>
+          <w:lang w:val="hu-HU"/>
+        </w:rPr>
+        <w:lastRenderedPageBreak/>
+        <w:tab/>
+      </w:r>
+      <w:r>
+        <w:rPr>
+          <w:sz w:val="36"/>
+          <w:szCs w:val="36"/>
+          <w:lang w:val="hu-HU"/>
+        </w:rPr>
+        <w:tab/>
+      </w:r>
+      <w:r>
+        <w:rPr>
+          <w:sz w:val="36"/>
+          <w:szCs w:val="36"/>
+          <w:u w:val="single"/>
+          <w:lang w:val="hu-HU"/>
+        </w:rPr>
+        <w:t>Tesztállományok</w:t>
+      </w:r>
+    </w:p>
+    <w:p>
+      <w:pPr>
+        <w:jc w:val="both"/>
+        <w:rPr>
+          <w:szCs w:val="36"/>
+          <w:lang w:val="hu-HU"/>
+        </w:rPr>
+      </w:pPr>
+      <w:r>
+        <w:rPr>
+          <w:b/>
+          <w:szCs w:val="36"/>
+          <w:lang w:val="hu-HU"/>
+        </w:rPr>
+        <w:t>teszt1</w:t>
+      </w:r>
+      <w:r>
+        <w:rPr>
+          <w:szCs w:val="36"/>
+          <w:lang w:val="hu-HU"/>
+        </w:rPr>
+        <w:t xml:space="preserve"> </w:t>
+      </w:r>
+      <w:r>
+        <w:rPr>
+          <w:szCs w:val="36"/>
+          <w:lang w:val="hu-HU"/>
+        </w:rPr>
+        <w:t>–</w:t>
+      </w:r>
+      <w:r>
+        <w:rPr>
+          <w:szCs w:val="36"/>
+          <w:lang w:val="hu-HU"/>
+        </w:rPr>
+        <w:t xml:space="preserve"> </w:t>
+      </w:r>
+      <w:r>
+        <w:rPr>
+          <w:szCs w:val="36"/>
+          <w:lang w:val="hu-HU"/>
+        </w:rPr>
+        <w:t>üres állomány</w:t>
+      </w:r>
+    </w:p>
+    <w:p>
+      <w:pPr>
+        <w:jc w:val="both"/>
+        <w:rPr>
+          <w:b/>
+          <w:szCs w:val="36"/>
+          <w:lang w:val="hu-HU"/>
+        </w:rPr>
+      </w:pPr>
+      <w:r>
+        <w:rPr>
+          <w:b/>
+          <w:szCs w:val="36"/>
+          <w:lang w:val="hu-HU"/>
+        </w:rPr>
+        <w:t>Kimenet:</w:t>
+      </w:r>
       <w:bookmarkStart w:id="0" w:name="_GoBack"/>
       <w:bookmarkEnd w:id="0"/>
     </w:p>

</xml_diff>

<commit_message>
Dokumentacional kibovitettem picit a Kovetkezmenyeket
</commit_message>
<xml_diff>
--- a/Dokumentacio1.docx
+++ b/Dokumentacio1.docx
@@ -86,6 +86,7 @@
                         <w:szCs w:val="80"/>
                       </w:rPr>
                     </w:pPr>
+                    <w:proofErr w:type="spellStart"/>
                     <w:r>
                       <w:rPr>
                         <w:rFonts w:ascii="Berlin Sans FB Demi" w:eastAsiaTheme="majorEastAsia" w:hAnsi="Berlin Sans FB Demi" w:cstheme="majorBidi"/>
@@ -93,8 +94,29 @@
                         <w:sz w:val="80"/>
                         <w:szCs w:val="80"/>
                       </w:rPr>
-                      <w:t>Körkörös Lista</w:t>
+                      <w:t>Körkörös</w:t>
                     </w:r>
+                    <w:proofErr w:type="spellEnd"/>
+                    <w:r>
+                      <w:rPr>
+                        <w:rFonts w:ascii="Berlin Sans FB Demi" w:eastAsiaTheme="majorEastAsia" w:hAnsi="Berlin Sans FB Demi" w:cstheme="majorBidi"/>
+                        <w:color w:val="4F81BD" w:themeColor="accent1"/>
+                        <w:sz w:val="80"/>
+                        <w:szCs w:val="80"/>
+                      </w:rPr>
+                      <w:t xml:space="preserve"> </w:t>
+                    </w:r>
+                    <w:proofErr w:type="spellStart"/>
+                    <w:r>
+                      <w:rPr>
+                        <w:rFonts w:ascii="Berlin Sans FB Demi" w:eastAsiaTheme="majorEastAsia" w:hAnsi="Berlin Sans FB Demi" w:cstheme="majorBidi"/>
+                        <w:color w:val="4F81BD" w:themeColor="accent1"/>
+                        <w:sz w:val="80"/>
+                        <w:szCs w:val="80"/>
+                      </w:rPr>
+                      <w:t>Lista</w:t>
+                    </w:r>
+                    <w:proofErr w:type="spellEnd"/>
                   </w:p>
                 </w:sdtContent>
               </w:sdt>
@@ -144,6 +166,7 @@
                       </w:rPr>
                       <w:t xml:space="preserve"> </w:t>
                     </w:r>
+                    <w:proofErr w:type="spellStart"/>
                     <w:r>
                       <w:rPr>
                         <w:rFonts w:ascii="Berlin Sans FB Demi" w:eastAsiaTheme="majorEastAsia" w:hAnsi="Berlin Sans FB Demi" w:cstheme="majorBidi"/>
@@ -162,6 +185,7 @@
                       </w:rPr>
                       <w:t>okumentáció</w:t>
                     </w:r>
+                    <w:proofErr w:type="spellEnd"/>
                   </w:p>
                 </w:tc>
               </w:sdtContent>
@@ -219,13 +243,41 @@
                     <w:text/>
                   </w:sdtPr>
                   <w:sdtContent>
+                    <w:proofErr w:type="spellStart"/>
                     <w:r>
                       <w:rPr>
                         <w:rFonts w:ascii="Berlin Sans FB" w:hAnsi="Berlin Sans FB"/>
                         <w:color w:val="4F81BD" w:themeColor="accent1"/>
                         <w:sz w:val="28"/>
                       </w:rPr>
-                      <w:t>Balázs Ádám-Attila</w:t>
+                      <w:t>Balázs</w:t>
+                    </w:r>
+                    <w:proofErr w:type="spellEnd"/>
+                    <w:r>
+                      <w:rPr>
+                        <w:rFonts w:ascii="Berlin Sans FB" w:hAnsi="Berlin Sans FB"/>
+                        <w:color w:val="4F81BD" w:themeColor="accent1"/>
+                        <w:sz w:val="28"/>
+                      </w:rPr>
+                      <w:t xml:space="preserve"> </w:t>
+                    </w:r>
+                    <w:proofErr w:type="spellStart"/>
+                    <w:r>
+                      <w:rPr>
+                        <w:rFonts w:ascii="Berlin Sans FB" w:hAnsi="Berlin Sans FB"/>
+                        <w:color w:val="4F81BD" w:themeColor="accent1"/>
+                        <w:sz w:val="28"/>
+                      </w:rPr>
+                      <w:t>Ádám</w:t>
+                    </w:r>
+                    <w:proofErr w:type="spellEnd"/>
+                    <w:r>
+                      <w:rPr>
+                        <w:rFonts w:ascii="Berlin Sans FB" w:hAnsi="Berlin Sans FB"/>
+                        <w:color w:val="4F81BD" w:themeColor="accent1"/>
+                        <w:sz w:val="28"/>
+                      </w:rPr>
+                      <w:t>-Attila</w:t>
                     </w:r>
                   </w:sdtContent>
                 </w:sdt>
@@ -236,6 +288,14 @@
                     <w:sz w:val="28"/>
                   </w:rPr>
                   <w:tab/>
+                </w:r>
+                <w:proofErr w:type="spellStart"/>
+                <w:r>
+                  <w:rPr>
+                    <w:rFonts w:ascii="Berlin Sans FB" w:hAnsi="Berlin Sans FB"/>
+                    <w:color w:val="4F81BD" w:themeColor="accent1"/>
+                    <w:sz w:val="28"/>
+                  </w:rPr>
                   <w:t>Babe</w:t>
                 </w:r>
                 <w:r>
@@ -252,8 +312,27 @@
                     <w:color w:val="4F81BD" w:themeColor="accent1"/>
                     <w:sz w:val="28"/>
                   </w:rPr>
-                  <w:t>-Bolyai Tudományegyetem</w:t>
+                  <w:t>-Bolyai</w:t>
                 </w:r>
+                <w:proofErr w:type="spellEnd"/>
+                <w:r>
+                  <w:rPr>
+                    <w:rFonts w:ascii="Berlin Sans FB" w:hAnsi="Berlin Sans FB"/>
+                    <w:color w:val="4F81BD" w:themeColor="accent1"/>
+                    <w:sz w:val="28"/>
+                  </w:rPr>
+                  <w:t xml:space="preserve"> </w:t>
+                </w:r>
+                <w:proofErr w:type="spellStart"/>
+                <w:r>
+                  <w:rPr>
+                    <w:rFonts w:ascii="Berlin Sans FB" w:hAnsi="Berlin Sans FB"/>
+                    <w:color w:val="4F81BD" w:themeColor="accent1"/>
+                    <w:sz w:val="28"/>
+                  </w:rPr>
+                  <w:t>Tudományegyetem</w:t>
+                </w:r>
+                <w:proofErr w:type="spellEnd"/>
               </w:p>
               <w:p>
                 <w:pPr>
@@ -282,8 +361,17 @@
                     <w:sz w:val="28"/>
                   </w:rPr>
                   <w:tab/>
+                </w:r>
+                <w:proofErr w:type="spellStart"/>
+                <w:r>
+                  <w:rPr>
+                    <w:rFonts w:ascii="Berlin Sans FB" w:hAnsi="Berlin Sans FB"/>
+                    <w:color w:val="4F81BD" w:themeColor="accent1"/>
+                    <w:sz w:val="28"/>
+                  </w:rPr>
                   <w:t>Adatszerkezetek</w:t>
                 </w:r>
+                <w:proofErr w:type="spellEnd"/>
               </w:p>
               <w:p>
                 <w:pPr>
@@ -715,7 +803,6 @@
         <w:jc w:val="both"/>
         <w:rPr>
           <w:szCs w:val="24"/>
-          <w:lang w:val="hu-HU"/>
         </w:rPr>
       </w:pPr>
       <w:r>
@@ -893,8 +980,6 @@
         </w:rPr>
         <w:t xml:space="preserve"> Az űrhajó struktúrájából kiindulva a feladat megoldásához használjuk a Körkörös Lista AAT-t!</w:t>
       </w:r>
-      <w:bookmarkStart w:id="0" w:name="_GoBack"/>
-      <w:bookmarkEnd w:id="0"/>
     </w:p>
     <w:p>
       <w:pPr>
@@ -3883,18 +3968,508 @@
         </w:rPr>
         <w:tab/>
       </w:r>
-      <w:r>
-        <w:rPr>
-          <w:szCs w:val="36"/>
-        </w:rPr>
-        <w:t xml:space="preserve">Az alkalmazást több helyen lehet még fejleszteni, </w:t>
-      </w:r>
-      <w:r>
-        <w:rPr>
-          <w:szCs w:val="36"/>
-        </w:rPr>
-        <w:t xml:space="preserve">például a modulok lakosainak több adatait tárolni, mint csak a foglalkozásukat, nevüket és korukat, például haj szín, szem szín, magasság, betegségek és így tovább. </w:t>
-      </w:r>
+      <w:proofErr w:type="spellStart"/>
+      <w:proofErr w:type="gramStart"/>
+      <w:r>
+        <w:rPr>
+          <w:szCs w:val="36"/>
+        </w:rPr>
+        <w:t>Az</w:t>
+      </w:r>
+      <w:proofErr w:type="spellEnd"/>
+      <w:proofErr w:type="gramEnd"/>
+      <w:r>
+        <w:rPr>
+          <w:szCs w:val="36"/>
+        </w:rPr>
+        <w:t xml:space="preserve"> </w:t>
+      </w:r>
+      <w:proofErr w:type="spellStart"/>
+      <w:r>
+        <w:rPr>
+          <w:szCs w:val="36"/>
+        </w:rPr>
+        <w:t>alkalmazást</w:t>
+      </w:r>
+      <w:proofErr w:type="spellEnd"/>
+      <w:r>
+        <w:rPr>
+          <w:szCs w:val="36"/>
+        </w:rPr>
+        <w:t xml:space="preserve"> </w:t>
+      </w:r>
+      <w:proofErr w:type="spellStart"/>
+      <w:r>
+        <w:rPr>
+          <w:szCs w:val="36"/>
+        </w:rPr>
+        <w:t>több</w:t>
+      </w:r>
+      <w:proofErr w:type="spellEnd"/>
+      <w:r>
+        <w:rPr>
+          <w:szCs w:val="36"/>
+        </w:rPr>
+        <w:t xml:space="preserve"> </w:t>
+      </w:r>
+      <w:proofErr w:type="spellStart"/>
+      <w:r>
+        <w:rPr>
+          <w:szCs w:val="36"/>
+        </w:rPr>
+        <w:t>helyen</w:t>
+      </w:r>
+      <w:proofErr w:type="spellEnd"/>
+      <w:r>
+        <w:rPr>
+          <w:szCs w:val="36"/>
+        </w:rPr>
+        <w:t xml:space="preserve"> </w:t>
+      </w:r>
+      <w:proofErr w:type="spellStart"/>
+      <w:r>
+        <w:rPr>
+          <w:szCs w:val="36"/>
+        </w:rPr>
+        <w:t>lehet</w:t>
+      </w:r>
+      <w:proofErr w:type="spellEnd"/>
+      <w:r>
+        <w:rPr>
+          <w:szCs w:val="36"/>
+        </w:rPr>
+        <w:t xml:space="preserve"> </w:t>
+      </w:r>
+      <w:proofErr w:type="spellStart"/>
+      <w:r>
+        <w:rPr>
+          <w:szCs w:val="36"/>
+        </w:rPr>
+        <w:t>még</w:t>
+      </w:r>
+      <w:proofErr w:type="spellEnd"/>
+      <w:r>
+        <w:rPr>
+          <w:szCs w:val="36"/>
+        </w:rPr>
+        <w:t xml:space="preserve"> </w:t>
+      </w:r>
+      <w:proofErr w:type="spellStart"/>
+      <w:r>
+        <w:rPr>
+          <w:szCs w:val="36"/>
+        </w:rPr>
+        <w:t>fejleszteni</w:t>
+      </w:r>
+      <w:proofErr w:type="spellEnd"/>
+      <w:r>
+        <w:rPr>
+          <w:szCs w:val="36"/>
+        </w:rPr>
+        <w:t xml:space="preserve">, </w:t>
+      </w:r>
+      <w:proofErr w:type="spellStart"/>
+      <w:r>
+        <w:rPr>
+          <w:szCs w:val="36"/>
+        </w:rPr>
+        <w:t>például</w:t>
+      </w:r>
+      <w:proofErr w:type="spellEnd"/>
+      <w:r>
+        <w:rPr>
+          <w:szCs w:val="36"/>
+        </w:rPr>
+        <w:t xml:space="preserve"> a </w:t>
+      </w:r>
+      <w:proofErr w:type="spellStart"/>
+      <w:r>
+        <w:rPr>
+          <w:szCs w:val="36"/>
+        </w:rPr>
+        <w:t>modulok</w:t>
+      </w:r>
+      <w:proofErr w:type="spellEnd"/>
+      <w:r>
+        <w:rPr>
+          <w:szCs w:val="36"/>
+        </w:rPr>
+        <w:t xml:space="preserve"> </w:t>
+      </w:r>
+      <w:proofErr w:type="spellStart"/>
+      <w:r>
+        <w:rPr>
+          <w:szCs w:val="36"/>
+        </w:rPr>
+        <w:t>lakosainak</w:t>
+      </w:r>
+      <w:proofErr w:type="spellEnd"/>
+      <w:r>
+        <w:rPr>
+          <w:szCs w:val="36"/>
+        </w:rPr>
+        <w:t xml:space="preserve"> </w:t>
+      </w:r>
+      <w:proofErr w:type="spellStart"/>
+      <w:r>
+        <w:rPr>
+          <w:szCs w:val="36"/>
+        </w:rPr>
+        <w:t>több</w:t>
+      </w:r>
+      <w:proofErr w:type="spellEnd"/>
+      <w:r>
+        <w:rPr>
+          <w:szCs w:val="36"/>
+        </w:rPr>
+        <w:t xml:space="preserve"> </w:t>
+      </w:r>
+      <w:proofErr w:type="spellStart"/>
+      <w:r>
+        <w:rPr>
+          <w:szCs w:val="36"/>
+        </w:rPr>
+        <w:t>adatait</w:t>
+      </w:r>
+      <w:proofErr w:type="spellEnd"/>
+      <w:r>
+        <w:rPr>
+          <w:szCs w:val="36"/>
+        </w:rPr>
+        <w:t xml:space="preserve"> </w:t>
+      </w:r>
+      <w:proofErr w:type="spellStart"/>
+      <w:r>
+        <w:rPr>
+          <w:szCs w:val="36"/>
+        </w:rPr>
+        <w:t>tárolni</w:t>
+      </w:r>
+      <w:proofErr w:type="spellEnd"/>
+      <w:r>
+        <w:rPr>
+          <w:szCs w:val="36"/>
+        </w:rPr>
+        <w:t xml:space="preserve">, mint </w:t>
+      </w:r>
+      <w:proofErr w:type="spellStart"/>
+      <w:r>
+        <w:rPr>
+          <w:szCs w:val="36"/>
+        </w:rPr>
+        <w:t>csak</w:t>
+      </w:r>
+      <w:proofErr w:type="spellEnd"/>
+      <w:r>
+        <w:rPr>
+          <w:szCs w:val="36"/>
+        </w:rPr>
+        <w:t xml:space="preserve"> a </w:t>
+      </w:r>
+      <w:proofErr w:type="spellStart"/>
+      <w:r>
+        <w:rPr>
+          <w:szCs w:val="36"/>
+        </w:rPr>
+        <w:t>foglalkozásukat</w:t>
+      </w:r>
+      <w:proofErr w:type="spellEnd"/>
+      <w:r>
+        <w:rPr>
+          <w:szCs w:val="36"/>
+        </w:rPr>
+        <w:t xml:space="preserve">, </w:t>
+      </w:r>
+      <w:proofErr w:type="spellStart"/>
+      <w:r>
+        <w:rPr>
+          <w:szCs w:val="36"/>
+        </w:rPr>
+        <w:t>nevüket</w:t>
+      </w:r>
+      <w:proofErr w:type="spellEnd"/>
+      <w:r>
+        <w:rPr>
+          <w:szCs w:val="36"/>
+        </w:rPr>
+        <w:t xml:space="preserve"> </w:t>
+      </w:r>
+      <w:proofErr w:type="spellStart"/>
+      <w:r>
+        <w:rPr>
+          <w:szCs w:val="36"/>
+        </w:rPr>
+        <w:t>és</w:t>
+      </w:r>
+      <w:proofErr w:type="spellEnd"/>
+      <w:r>
+        <w:rPr>
+          <w:szCs w:val="36"/>
+        </w:rPr>
+        <w:t xml:space="preserve"> </w:t>
+      </w:r>
+      <w:proofErr w:type="spellStart"/>
+      <w:r>
+        <w:rPr>
+          <w:szCs w:val="36"/>
+        </w:rPr>
+        <w:t>korukat</w:t>
+      </w:r>
+      <w:proofErr w:type="spellEnd"/>
+      <w:r>
+        <w:rPr>
+          <w:szCs w:val="36"/>
+        </w:rPr>
+        <w:t xml:space="preserve">, </w:t>
+      </w:r>
+      <w:proofErr w:type="spellStart"/>
+      <w:r>
+        <w:rPr>
+          <w:szCs w:val="36"/>
+        </w:rPr>
+        <w:t>például</w:t>
+      </w:r>
+      <w:proofErr w:type="spellEnd"/>
+      <w:r>
+        <w:rPr>
+          <w:szCs w:val="36"/>
+        </w:rPr>
+        <w:t xml:space="preserve"> haj </w:t>
+      </w:r>
+      <w:proofErr w:type="spellStart"/>
+      <w:r>
+        <w:rPr>
+          <w:szCs w:val="36"/>
+        </w:rPr>
+        <w:t>szín</w:t>
+      </w:r>
+      <w:proofErr w:type="spellEnd"/>
+      <w:r>
+        <w:rPr>
+          <w:szCs w:val="36"/>
+        </w:rPr>
+        <w:t xml:space="preserve">, </w:t>
+      </w:r>
+      <w:proofErr w:type="spellStart"/>
+      <w:r>
+        <w:rPr>
+          <w:szCs w:val="36"/>
+        </w:rPr>
+        <w:t>szem</w:t>
+      </w:r>
+      <w:proofErr w:type="spellEnd"/>
+      <w:r>
+        <w:rPr>
+          <w:szCs w:val="36"/>
+        </w:rPr>
+        <w:t xml:space="preserve"> </w:t>
+      </w:r>
+      <w:proofErr w:type="spellStart"/>
+      <w:r>
+        <w:rPr>
+          <w:szCs w:val="36"/>
+        </w:rPr>
+        <w:t>szín</w:t>
+      </w:r>
+      <w:proofErr w:type="spellEnd"/>
+      <w:r>
+        <w:rPr>
+          <w:szCs w:val="36"/>
+        </w:rPr>
+        <w:t xml:space="preserve">, </w:t>
+      </w:r>
+      <w:proofErr w:type="spellStart"/>
+      <w:r>
+        <w:rPr>
+          <w:szCs w:val="36"/>
+        </w:rPr>
+        <w:t>magasság</w:t>
+      </w:r>
+      <w:proofErr w:type="spellEnd"/>
+      <w:r>
+        <w:rPr>
+          <w:szCs w:val="36"/>
+        </w:rPr>
+        <w:t xml:space="preserve">, </w:t>
+      </w:r>
+      <w:proofErr w:type="spellStart"/>
+      <w:r>
+        <w:rPr>
+          <w:szCs w:val="36"/>
+        </w:rPr>
+        <w:t>betegségek</w:t>
+      </w:r>
+      <w:proofErr w:type="spellEnd"/>
+      <w:r>
+        <w:rPr>
+          <w:szCs w:val="36"/>
+        </w:rPr>
+        <w:t xml:space="preserve"> </w:t>
+      </w:r>
+      <w:proofErr w:type="spellStart"/>
+      <w:r>
+        <w:rPr>
+          <w:szCs w:val="36"/>
+        </w:rPr>
+        <w:t>és</w:t>
+      </w:r>
+      <w:proofErr w:type="spellEnd"/>
+      <w:r>
+        <w:rPr>
+          <w:szCs w:val="36"/>
+        </w:rPr>
+        <w:t xml:space="preserve"> </w:t>
+      </w:r>
+      <w:proofErr w:type="spellStart"/>
+      <w:r>
+        <w:rPr>
+          <w:szCs w:val="36"/>
+        </w:rPr>
+        <w:t>így</w:t>
+      </w:r>
+      <w:proofErr w:type="spellEnd"/>
+      <w:r>
+        <w:rPr>
+          <w:szCs w:val="36"/>
+        </w:rPr>
+        <w:t xml:space="preserve"> </w:t>
+      </w:r>
+      <w:proofErr w:type="spellStart"/>
+      <w:r>
+        <w:rPr>
+          <w:szCs w:val="36"/>
+        </w:rPr>
+        <w:t>tovább</w:t>
+      </w:r>
+      <w:proofErr w:type="spellEnd"/>
+      <w:r>
+        <w:rPr>
+          <w:szCs w:val="36"/>
+        </w:rPr>
+        <w:t xml:space="preserve">. </w:t>
+      </w:r>
+      <w:r>
+        <w:rPr>
+          <w:szCs w:val="36"/>
+        </w:rPr>
+        <w:t xml:space="preserve">Minden </w:t>
+      </w:r>
+      <w:proofErr w:type="spellStart"/>
+      <w:r>
+        <w:rPr>
+          <w:szCs w:val="36"/>
+        </w:rPr>
+        <w:t>modul</w:t>
+      </w:r>
+      <w:proofErr w:type="spellEnd"/>
+      <w:r>
+        <w:rPr>
+          <w:szCs w:val="36"/>
+        </w:rPr>
+        <w:t xml:space="preserve"> </w:t>
+      </w:r>
+      <w:proofErr w:type="spellStart"/>
+      <w:r>
+        <w:rPr>
+          <w:szCs w:val="36"/>
+        </w:rPr>
+        <w:t>esetén</w:t>
+      </w:r>
+      <w:proofErr w:type="spellEnd"/>
+      <w:r>
+        <w:rPr>
+          <w:szCs w:val="36"/>
+        </w:rPr>
+        <w:t xml:space="preserve"> </w:t>
+      </w:r>
+      <w:proofErr w:type="spellStart"/>
+      <w:proofErr w:type="gramStart"/>
+      <w:r>
+        <w:rPr>
+          <w:szCs w:val="36"/>
+        </w:rPr>
+        <w:t>az</w:t>
+      </w:r>
+      <w:proofErr w:type="spellEnd"/>
+      <w:proofErr w:type="gramEnd"/>
+      <w:r>
+        <w:rPr>
+          <w:szCs w:val="36"/>
+        </w:rPr>
+        <w:t xml:space="preserve"> </w:t>
+      </w:r>
+      <w:proofErr w:type="spellStart"/>
+      <w:r>
+        <w:rPr>
+          <w:szCs w:val="36"/>
+        </w:rPr>
+        <w:t>élelmiszer</w:t>
+      </w:r>
+      <w:proofErr w:type="spellEnd"/>
+      <w:r>
+        <w:rPr>
+          <w:szCs w:val="36"/>
+        </w:rPr>
+        <w:t xml:space="preserve"> </w:t>
+      </w:r>
+      <w:proofErr w:type="spellStart"/>
+      <w:r>
+        <w:rPr>
+          <w:szCs w:val="36"/>
+        </w:rPr>
+        <w:t>tartalékokat</w:t>
+      </w:r>
+      <w:proofErr w:type="spellEnd"/>
+      <w:r>
+        <w:rPr>
+          <w:szCs w:val="36"/>
+        </w:rPr>
+        <w:t xml:space="preserve"> is </w:t>
+      </w:r>
+      <w:proofErr w:type="spellStart"/>
+      <w:r>
+        <w:rPr>
+          <w:szCs w:val="36"/>
+        </w:rPr>
+        <w:t>hasznos</w:t>
+      </w:r>
+      <w:proofErr w:type="spellEnd"/>
+      <w:r>
+        <w:rPr>
+          <w:szCs w:val="36"/>
+        </w:rPr>
+        <w:t xml:space="preserve"> </w:t>
+      </w:r>
+      <w:proofErr w:type="spellStart"/>
+      <w:r>
+        <w:rPr>
+          <w:szCs w:val="36"/>
+        </w:rPr>
+        <w:t>lenne</w:t>
+      </w:r>
+      <w:proofErr w:type="spellEnd"/>
+      <w:r>
+        <w:rPr>
+          <w:szCs w:val="36"/>
+        </w:rPr>
+        <w:t xml:space="preserve"> </w:t>
+      </w:r>
+      <w:proofErr w:type="spellStart"/>
+      <w:r>
+        <w:rPr>
+          <w:szCs w:val="36"/>
+        </w:rPr>
+        <w:t>nyilvántartani</w:t>
+      </w:r>
+      <w:proofErr w:type="spellEnd"/>
+      <w:r>
+        <w:rPr>
+          <w:szCs w:val="36"/>
+        </w:rPr>
+        <w:t xml:space="preserve">. </w:t>
+      </w:r>
+      <w:bookmarkStart w:id="0" w:name="_GoBack"/>
+      <w:bookmarkEnd w:id="0"/>
       <w:r>
         <w:rPr>
           <w:szCs w:val="36"/>
@@ -3905,25 +4480,763 @@
         <w:rPr>
           <w:szCs w:val="36"/>
         </w:rPr>
-        <w:t xml:space="preserve">, minden modulnak tulajdoníthatnánk egy sajátos nevet, például Alfa Modul, Gamma Modul. </w:t>
-      </w:r>
-      <w:r>
-        <w:rPr>
-          <w:szCs w:val="36"/>
-        </w:rPr>
-        <w:t>Továbbá, az alkalmazást felhaszálóbarátabbá lehetne tenni azáltal, hogy g</w:t>
-      </w:r>
-      <w:r>
-        <w:rPr>
-          <w:szCs w:val="36"/>
-        </w:rPr>
-        <w:t>rafikus felhasználói felület</w:t>
-      </w:r>
-      <w:r>
-        <w:rPr>
-          <w:szCs w:val="36"/>
-        </w:rPr>
-        <w:t>et készítünk, viszont jelenleg is könnyen használható, mivel a menu opciói világosan kifejezik, hogy milyen műveleteket lehet elvégezni, ezeknek elvégzése közben pedig az alkalmazás kommunikál a felhasználóval és irányadó üzeneteket jelenít meg, hogy világos legyen milyen bemeneti adatokra vár.</w:t>
+        <w:t xml:space="preserve">, </w:t>
+      </w:r>
+      <w:proofErr w:type="spellStart"/>
+      <w:proofErr w:type="gramStart"/>
+      <w:r>
+        <w:rPr>
+          <w:szCs w:val="36"/>
+        </w:rPr>
+        <w:t>minden</w:t>
+      </w:r>
+      <w:proofErr w:type="spellEnd"/>
+      <w:proofErr w:type="gramEnd"/>
+      <w:r>
+        <w:rPr>
+          <w:szCs w:val="36"/>
+        </w:rPr>
+        <w:t xml:space="preserve"> </w:t>
+      </w:r>
+      <w:proofErr w:type="spellStart"/>
+      <w:r>
+        <w:rPr>
+          <w:szCs w:val="36"/>
+        </w:rPr>
+        <w:t>modulnak</w:t>
+      </w:r>
+      <w:proofErr w:type="spellEnd"/>
+      <w:r>
+        <w:rPr>
+          <w:szCs w:val="36"/>
+        </w:rPr>
+        <w:t xml:space="preserve"> </w:t>
+      </w:r>
+      <w:proofErr w:type="spellStart"/>
+      <w:r>
+        <w:rPr>
+          <w:szCs w:val="36"/>
+        </w:rPr>
+        <w:t>tulajdoníthatnánk</w:t>
+      </w:r>
+      <w:proofErr w:type="spellEnd"/>
+      <w:r>
+        <w:rPr>
+          <w:szCs w:val="36"/>
+        </w:rPr>
+        <w:t xml:space="preserve"> </w:t>
+      </w:r>
+      <w:proofErr w:type="spellStart"/>
+      <w:r>
+        <w:rPr>
+          <w:szCs w:val="36"/>
+        </w:rPr>
+        <w:t>egy</w:t>
+      </w:r>
+      <w:proofErr w:type="spellEnd"/>
+      <w:r>
+        <w:rPr>
+          <w:szCs w:val="36"/>
+        </w:rPr>
+        <w:t xml:space="preserve"> </w:t>
+      </w:r>
+      <w:proofErr w:type="spellStart"/>
+      <w:r>
+        <w:rPr>
+          <w:szCs w:val="36"/>
+        </w:rPr>
+        <w:t>sajátos</w:t>
+      </w:r>
+      <w:proofErr w:type="spellEnd"/>
+      <w:r>
+        <w:rPr>
+          <w:szCs w:val="36"/>
+        </w:rPr>
+        <w:t xml:space="preserve"> </w:t>
+      </w:r>
+      <w:proofErr w:type="spellStart"/>
+      <w:r>
+        <w:rPr>
+          <w:szCs w:val="36"/>
+        </w:rPr>
+        <w:t>nevet</w:t>
+      </w:r>
+      <w:proofErr w:type="spellEnd"/>
+      <w:r>
+        <w:rPr>
+          <w:szCs w:val="36"/>
+        </w:rPr>
+        <w:t xml:space="preserve">, </w:t>
+      </w:r>
+      <w:proofErr w:type="spellStart"/>
+      <w:r>
+        <w:rPr>
+          <w:szCs w:val="36"/>
+        </w:rPr>
+        <w:t>például</w:t>
+      </w:r>
+      <w:proofErr w:type="spellEnd"/>
+      <w:r>
+        <w:rPr>
+          <w:szCs w:val="36"/>
+        </w:rPr>
+        <w:t xml:space="preserve"> Alfa </w:t>
+      </w:r>
+      <w:proofErr w:type="spellStart"/>
+      <w:r>
+        <w:rPr>
+          <w:szCs w:val="36"/>
+        </w:rPr>
+        <w:t>Modul</w:t>
+      </w:r>
+      <w:proofErr w:type="spellEnd"/>
+      <w:r>
+        <w:rPr>
+          <w:szCs w:val="36"/>
+        </w:rPr>
+        <w:t xml:space="preserve">, Gamma </w:t>
+      </w:r>
+      <w:proofErr w:type="spellStart"/>
+      <w:r>
+        <w:rPr>
+          <w:szCs w:val="36"/>
+        </w:rPr>
+        <w:t>Modul</w:t>
+      </w:r>
+      <w:proofErr w:type="spellEnd"/>
+      <w:r>
+        <w:rPr>
+          <w:szCs w:val="36"/>
+        </w:rPr>
+        <w:t xml:space="preserve">. </w:t>
+      </w:r>
+      <w:proofErr w:type="spellStart"/>
+      <w:r>
+        <w:rPr>
+          <w:szCs w:val="36"/>
+        </w:rPr>
+        <w:t>Továbbá</w:t>
+      </w:r>
+      <w:proofErr w:type="spellEnd"/>
+      <w:r>
+        <w:rPr>
+          <w:szCs w:val="36"/>
+        </w:rPr>
+        <w:t xml:space="preserve">, </w:t>
+      </w:r>
+      <w:proofErr w:type="spellStart"/>
+      <w:r>
+        <w:rPr>
+          <w:szCs w:val="36"/>
+        </w:rPr>
+        <w:t>az</w:t>
+      </w:r>
+      <w:proofErr w:type="spellEnd"/>
+      <w:r>
+        <w:rPr>
+          <w:szCs w:val="36"/>
+        </w:rPr>
+        <w:t xml:space="preserve"> </w:t>
+      </w:r>
+      <w:proofErr w:type="spellStart"/>
+      <w:r>
+        <w:rPr>
+          <w:szCs w:val="36"/>
+        </w:rPr>
+        <w:t>alkalmazást</w:t>
+      </w:r>
+      <w:proofErr w:type="spellEnd"/>
+      <w:r>
+        <w:rPr>
+          <w:szCs w:val="36"/>
+        </w:rPr>
+        <w:t xml:space="preserve"> </w:t>
+      </w:r>
+      <w:proofErr w:type="spellStart"/>
+      <w:r>
+        <w:rPr>
+          <w:szCs w:val="36"/>
+        </w:rPr>
+        <w:t>felhaszálóbarátabbá</w:t>
+      </w:r>
+      <w:proofErr w:type="spellEnd"/>
+      <w:r>
+        <w:rPr>
+          <w:szCs w:val="36"/>
+        </w:rPr>
+        <w:t xml:space="preserve"> </w:t>
+      </w:r>
+      <w:proofErr w:type="spellStart"/>
+      <w:r>
+        <w:rPr>
+          <w:szCs w:val="36"/>
+        </w:rPr>
+        <w:t>lehetne</w:t>
+      </w:r>
+      <w:proofErr w:type="spellEnd"/>
+      <w:r>
+        <w:rPr>
+          <w:szCs w:val="36"/>
+        </w:rPr>
+        <w:t xml:space="preserve"> </w:t>
+      </w:r>
+      <w:proofErr w:type="spellStart"/>
+      <w:r>
+        <w:rPr>
+          <w:szCs w:val="36"/>
+        </w:rPr>
+        <w:t>tenni</w:t>
+      </w:r>
+      <w:proofErr w:type="spellEnd"/>
+      <w:r>
+        <w:rPr>
+          <w:szCs w:val="36"/>
+        </w:rPr>
+        <w:t xml:space="preserve"> </w:t>
+      </w:r>
+      <w:proofErr w:type="spellStart"/>
+      <w:r>
+        <w:rPr>
+          <w:szCs w:val="36"/>
+        </w:rPr>
+        <w:t>azáltal</w:t>
+      </w:r>
+      <w:proofErr w:type="spellEnd"/>
+      <w:r>
+        <w:rPr>
+          <w:szCs w:val="36"/>
+        </w:rPr>
+        <w:t xml:space="preserve">, </w:t>
+      </w:r>
+      <w:proofErr w:type="spellStart"/>
+      <w:r>
+        <w:rPr>
+          <w:szCs w:val="36"/>
+        </w:rPr>
+        <w:t>hogy</w:t>
+      </w:r>
+      <w:proofErr w:type="spellEnd"/>
+      <w:r>
+        <w:rPr>
+          <w:szCs w:val="36"/>
+        </w:rPr>
+        <w:t xml:space="preserve"> </w:t>
+      </w:r>
+      <w:proofErr w:type="spellStart"/>
+      <w:r>
+        <w:rPr>
+          <w:szCs w:val="36"/>
+        </w:rPr>
+        <w:t>g</w:t>
+      </w:r>
+      <w:r>
+        <w:rPr>
+          <w:szCs w:val="36"/>
+        </w:rPr>
+        <w:t>rafikus</w:t>
+      </w:r>
+      <w:proofErr w:type="spellEnd"/>
+      <w:r>
+        <w:rPr>
+          <w:szCs w:val="36"/>
+        </w:rPr>
+        <w:t xml:space="preserve"> </w:t>
+      </w:r>
+      <w:proofErr w:type="spellStart"/>
+      <w:r>
+        <w:rPr>
+          <w:szCs w:val="36"/>
+        </w:rPr>
+        <w:t>felhasználói</w:t>
+      </w:r>
+      <w:proofErr w:type="spellEnd"/>
+      <w:r>
+        <w:rPr>
+          <w:szCs w:val="36"/>
+        </w:rPr>
+        <w:t xml:space="preserve"> </w:t>
+      </w:r>
+      <w:proofErr w:type="spellStart"/>
+      <w:r>
+        <w:rPr>
+          <w:szCs w:val="36"/>
+        </w:rPr>
+        <w:t>felület</w:t>
+      </w:r>
+      <w:r>
+        <w:rPr>
+          <w:szCs w:val="36"/>
+        </w:rPr>
+        <w:t>et</w:t>
+      </w:r>
+      <w:proofErr w:type="spellEnd"/>
+      <w:r>
+        <w:rPr>
+          <w:szCs w:val="36"/>
+        </w:rPr>
+        <w:t xml:space="preserve"> </w:t>
+      </w:r>
+      <w:proofErr w:type="spellStart"/>
+      <w:r>
+        <w:rPr>
+          <w:szCs w:val="36"/>
+        </w:rPr>
+        <w:t>készítünk</w:t>
+      </w:r>
+      <w:proofErr w:type="spellEnd"/>
+      <w:r>
+        <w:rPr>
+          <w:szCs w:val="36"/>
+        </w:rPr>
+        <w:t xml:space="preserve">, </w:t>
+      </w:r>
+      <w:proofErr w:type="spellStart"/>
+      <w:r>
+        <w:rPr>
+          <w:szCs w:val="36"/>
+        </w:rPr>
+        <w:t>viszont</w:t>
+      </w:r>
+      <w:proofErr w:type="spellEnd"/>
+      <w:r>
+        <w:rPr>
+          <w:szCs w:val="36"/>
+        </w:rPr>
+        <w:t xml:space="preserve"> </w:t>
+      </w:r>
+      <w:proofErr w:type="spellStart"/>
+      <w:r>
+        <w:rPr>
+          <w:szCs w:val="36"/>
+        </w:rPr>
+        <w:t>jelenleg</w:t>
+      </w:r>
+      <w:proofErr w:type="spellEnd"/>
+      <w:r>
+        <w:rPr>
+          <w:szCs w:val="36"/>
+        </w:rPr>
+        <w:t xml:space="preserve"> is </w:t>
+      </w:r>
+      <w:proofErr w:type="spellStart"/>
+      <w:r>
+        <w:rPr>
+          <w:szCs w:val="36"/>
+        </w:rPr>
+        <w:t>könnyen</w:t>
+      </w:r>
+      <w:proofErr w:type="spellEnd"/>
+      <w:r>
+        <w:rPr>
+          <w:szCs w:val="36"/>
+        </w:rPr>
+        <w:t xml:space="preserve"> </w:t>
+      </w:r>
+      <w:proofErr w:type="spellStart"/>
+      <w:r>
+        <w:rPr>
+          <w:szCs w:val="36"/>
+        </w:rPr>
+        <w:t>használható</w:t>
+      </w:r>
+      <w:proofErr w:type="spellEnd"/>
+      <w:r>
+        <w:rPr>
+          <w:szCs w:val="36"/>
+        </w:rPr>
+        <w:t xml:space="preserve">, </w:t>
+      </w:r>
+      <w:proofErr w:type="spellStart"/>
+      <w:r>
+        <w:rPr>
+          <w:szCs w:val="36"/>
+        </w:rPr>
+        <w:t>mivel</w:t>
+      </w:r>
+      <w:proofErr w:type="spellEnd"/>
+      <w:r>
+        <w:rPr>
+          <w:szCs w:val="36"/>
+        </w:rPr>
+        <w:t xml:space="preserve"> a menu </w:t>
+      </w:r>
+      <w:proofErr w:type="spellStart"/>
+      <w:r>
+        <w:rPr>
+          <w:szCs w:val="36"/>
+        </w:rPr>
+        <w:t>opciói</w:t>
+      </w:r>
+      <w:proofErr w:type="spellEnd"/>
+      <w:r>
+        <w:rPr>
+          <w:szCs w:val="36"/>
+        </w:rPr>
+        <w:t xml:space="preserve"> </w:t>
+      </w:r>
+      <w:proofErr w:type="spellStart"/>
+      <w:r>
+        <w:rPr>
+          <w:szCs w:val="36"/>
+        </w:rPr>
+        <w:t>világosan</w:t>
+      </w:r>
+      <w:proofErr w:type="spellEnd"/>
+      <w:r>
+        <w:rPr>
+          <w:szCs w:val="36"/>
+        </w:rPr>
+        <w:t xml:space="preserve"> </w:t>
+      </w:r>
+      <w:proofErr w:type="spellStart"/>
+      <w:r>
+        <w:rPr>
+          <w:szCs w:val="36"/>
+        </w:rPr>
+        <w:t>kifejezik</w:t>
+      </w:r>
+      <w:proofErr w:type="spellEnd"/>
+      <w:r>
+        <w:rPr>
+          <w:szCs w:val="36"/>
+        </w:rPr>
+        <w:t xml:space="preserve">, </w:t>
+      </w:r>
+      <w:proofErr w:type="spellStart"/>
+      <w:r>
+        <w:rPr>
+          <w:szCs w:val="36"/>
+        </w:rPr>
+        <w:t>hogy</w:t>
+      </w:r>
+      <w:proofErr w:type="spellEnd"/>
+      <w:r>
+        <w:rPr>
+          <w:szCs w:val="36"/>
+        </w:rPr>
+        <w:t xml:space="preserve"> </w:t>
+      </w:r>
+      <w:proofErr w:type="spellStart"/>
+      <w:r>
+        <w:rPr>
+          <w:szCs w:val="36"/>
+        </w:rPr>
+        <w:t>milyen</w:t>
+      </w:r>
+      <w:proofErr w:type="spellEnd"/>
+      <w:r>
+        <w:rPr>
+          <w:szCs w:val="36"/>
+        </w:rPr>
+        <w:t xml:space="preserve"> </w:t>
+      </w:r>
+      <w:proofErr w:type="spellStart"/>
+      <w:r>
+        <w:rPr>
+          <w:szCs w:val="36"/>
+        </w:rPr>
+        <w:t>műveleteket</w:t>
+      </w:r>
+      <w:proofErr w:type="spellEnd"/>
+      <w:r>
+        <w:rPr>
+          <w:szCs w:val="36"/>
+        </w:rPr>
+        <w:t xml:space="preserve"> </w:t>
+      </w:r>
+      <w:proofErr w:type="spellStart"/>
+      <w:r>
+        <w:rPr>
+          <w:szCs w:val="36"/>
+        </w:rPr>
+        <w:t>lehet</w:t>
+      </w:r>
+      <w:proofErr w:type="spellEnd"/>
+      <w:r>
+        <w:rPr>
+          <w:szCs w:val="36"/>
+        </w:rPr>
+        <w:t xml:space="preserve"> </w:t>
+      </w:r>
+      <w:proofErr w:type="spellStart"/>
+      <w:r>
+        <w:rPr>
+          <w:szCs w:val="36"/>
+        </w:rPr>
+        <w:t>elvégezni</w:t>
+      </w:r>
+      <w:proofErr w:type="spellEnd"/>
+      <w:r>
+        <w:rPr>
+          <w:szCs w:val="36"/>
+        </w:rPr>
+        <w:t xml:space="preserve">, </w:t>
+      </w:r>
+      <w:proofErr w:type="spellStart"/>
+      <w:r>
+        <w:rPr>
+          <w:szCs w:val="36"/>
+        </w:rPr>
+        <w:t>ezeknek</w:t>
+      </w:r>
+      <w:proofErr w:type="spellEnd"/>
+      <w:r>
+        <w:rPr>
+          <w:szCs w:val="36"/>
+        </w:rPr>
+        <w:t xml:space="preserve"> </w:t>
+      </w:r>
+      <w:proofErr w:type="spellStart"/>
+      <w:r>
+        <w:rPr>
+          <w:szCs w:val="36"/>
+        </w:rPr>
+        <w:t>elvégzése</w:t>
+      </w:r>
+      <w:proofErr w:type="spellEnd"/>
+      <w:r>
+        <w:rPr>
+          <w:szCs w:val="36"/>
+        </w:rPr>
+        <w:t xml:space="preserve"> </w:t>
+      </w:r>
+      <w:proofErr w:type="spellStart"/>
+      <w:r>
+        <w:rPr>
+          <w:szCs w:val="36"/>
+        </w:rPr>
+        <w:t>közben</w:t>
+      </w:r>
+      <w:proofErr w:type="spellEnd"/>
+      <w:r>
+        <w:rPr>
+          <w:szCs w:val="36"/>
+        </w:rPr>
+        <w:t xml:space="preserve"> </w:t>
+      </w:r>
+      <w:proofErr w:type="spellStart"/>
+      <w:r>
+        <w:rPr>
+          <w:szCs w:val="36"/>
+        </w:rPr>
+        <w:t>pedig</w:t>
+      </w:r>
+      <w:proofErr w:type="spellEnd"/>
+      <w:r>
+        <w:rPr>
+          <w:szCs w:val="36"/>
+        </w:rPr>
+        <w:t xml:space="preserve"> </w:t>
+      </w:r>
+      <w:proofErr w:type="spellStart"/>
+      <w:r>
+        <w:rPr>
+          <w:szCs w:val="36"/>
+        </w:rPr>
+        <w:t>az</w:t>
+      </w:r>
+      <w:proofErr w:type="spellEnd"/>
+      <w:r>
+        <w:rPr>
+          <w:szCs w:val="36"/>
+        </w:rPr>
+        <w:t xml:space="preserve"> </w:t>
+      </w:r>
+      <w:proofErr w:type="spellStart"/>
+      <w:r>
+        <w:rPr>
+          <w:szCs w:val="36"/>
+        </w:rPr>
+        <w:t>alkalmazás</w:t>
+      </w:r>
+      <w:proofErr w:type="spellEnd"/>
+      <w:r>
+        <w:rPr>
+          <w:szCs w:val="36"/>
+        </w:rPr>
+        <w:t xml:space="preserve"> </w:t>
+      </w:r>
+      <w:proofErr w:type="spellStart"/>
+      <w:r>
+        <w:rPr>
+          <w:szCs w:val="36"/>
+        </w:rPr>
+        <w:t>kommunikál</w:t>
+      </w:r>
+      <w:proofErr w:type="spellEnd"/>
+      <w:r>
+        <w:rPr>
+          <w:szCs w:val="36"/>
+        </w:rPr>
+        <w:t xml:space="preserve"> a </w:t>
+      </w:r>
+      <w:proofErr w:type="spellStart"/>
+      <w:r>
+        <w:rPr>
+          <w:szCs w:val="36"/>
+        </w:rPr>
+        <w:t>felhasználóval</w:t>
+      </w:r>
+      <w:proofErr w:type="spellEnd"/>
+      <w:r>
+        <w:rPr>
+          <w:szCs w:val="36"/>
+        </w:rPr>
+        <w:t xml:space="preserve"> </w:t>
+      </w:r>
+      <w:proofErr w:type="spellStart"/>
+      <w:r>
+        <w:rPr>
+          <w:szCs w:val="36"/>
+        </w:rPr>
+        <w:t>és</w:t>
+      </w:r>
+      <w:proofErr w:type="spellEnd"/>
+      <w:r>
+        <w:rPr>
+          <w:szCs w:val="36"/>
+        </w:rPr>
+        <w:t xml:space="preserve"> </w:t>
+      </w:r>
+      <w:proofErr w:type="spellStart"/>
+      <w:r>
+        <w:rPr>
+          <w:szCs w:val="36"/>
+        </w:rPr>
+        <w:t>irányadó</w:t>
+      </w:r>
+      <w:proofErr w:type="spellEnd"/>
+      <w:r>
+        <w:rPr>
+          <w:szCs w:val="36"/>
+        </w:rPr>
+        <w:t xml:space="preserve"> </w:t>
+      </w:r>
+      <w:proofErr w:type="spellStart"/>
+      <w:r>
+        <w:rPr>
+          <w:szCs w:val="36"/>
+        </w:rPr>
+        <w:t>üzeneteket</w:t>
+      </w:r>
+      <w:proofErr w:type="spellEnd"/>
+      <w:r>
+        <w:rPr>
+          <w:szCs w:val="36"/>
+        </w:rPr>
+        <w:t xml:space="preserve"> </w:t>
+      </w:r>
+      <w:proofErr w:type="spellStart"/>
+      <w:r>
+        <w:rPr>
+          <w:szCs w:val="36"/>
+        </w:rPr>
+        <w:t>jelenít</w:t>
+      </w:r>
+      <w:proofErr w:type="spellEnd"/>
+      <w:r>
+        <w:rPr>
+          <w:szCs w:val="36"/>
+        </w:rPr>
+        <w:t xml:space="preserve"> meg, </w:t>
+      </w:r>
+      <w:proofErr w:type="spellStart"/>
+      <w:r>
+        <w:rPr>
+          <w:szCs w:val="36"/>
+        </w:rPr>
+        <w:t>hogy</w:t>
+      </w:r>
+      <w:proofErr w:type="spellEnd"/>
+      <w:r>
+        <w:rPr>
+          <w:szCs w:val="36"/>
+        </w:rPr>
+        <w:t xml:space="preserve"> </w:t>
+      </w:r>
+      <w:proofErr w:type="spellStart"/>
+      <w:r>
+        <w:rPr>
+          <w:szCs w:val="36"/>
+        </w:rPr>
+        <w:t>világos</w:t>
+      </w:r>
+      <w:proofErr w:type="spellEnd"/>
+      <w:r>
+        <w:rPr>
+          <w:szCs w:val="36"/>
+        </w:rPr>
+        <w:t xml:space="preserve"> </w:t>
+      </w:r>
+      <w:proofErr w:type="spellStart"/>
+      <w:r>
+        <w:rPr>
+          <w:szCs w:val="36"/>
+        </w:rPr>
+        <w:t>legyen</w:t>
+      </w:r>
+      <w:proofErr w:type="spellEnd"/>
+      <w:r>
+        <w:rPr>
+          <w:szCs w:val="36"/>
+        </w:rPr>
+        <w:t xml:space="preserve"> </w:t>
+      </w:r>
+      <w:proofErr w:type="spellStart"/>
+      <w:r>
+        <w:rPr>
+          <w:szCs w:val="36"/>
+        </w:rPr>
+        <w:t>milyen</w:t>
+      </w:r>
+      <w:proofErr w:type="spellEnd"/>
+      <w:r>
+        <w:rPr>
+          <w:szCs w:val="36"/>
+        </w:rPr>
+        <w:t xml:space="preserve"> </w:t>
+      </w:r>
+      <w:proofErr w:type="spellStart"/>
+      <w:r>
+        <w:rPr>
+          <w:szCs w:val="36"/>
+        </w:rPr>
+        <w:t>bemeneti</w:t>
+      </w:r>
+      <w:proofErr w:type="spellEnd"/>
+      <w:r>
+        <w:rPr>
+          <w:szCs w:val="36"/>
+        </w:rPr>
+        <w:t xml:space="preserve"> </w:t>
+      </w:r>
+      <w:proofErr w:type="spellStart"/>
+      <w:r>
+        <w:rPr>
+          <w:szCs w:val="36"/>
+        </w:rPr>
+        <w:t>adatokra</w:t>
+      </w:r>
+      <w:proofErr w:type="spellEnd"/>
+      <w:r>
+        <w:rPr>
+          <w:szCs w:val="36"/>
+        </w:rPr>
+        <w:t xml:space="preserve"> </w:t>
+      </w:r>
+      <w:proofErr w:type="spellStart"/>
+      <w:r>
+        <w:rPr>
+          <w:szCs w:val="36"/>
+        </w:rPr>
+        <w:t>vár</w:t>
+      </w:r>
+      <w:proofErr w:type="spellEnd"/>
+      <w:r>
+        <w:rPr>
+          <w:szCs w:val="36"/>
+        </w:rPr>
+        <w:t>.</w:t>
       </w:r>
     </w:p>
     <w:sectPr>
@@ -6387,8 +7700,8 @@
   </w:compat>
   <w:rsids>
     <w:rsidRoot w:val="00AB715D"/>
-    <w:rsid w:val="00012E6E"/>
     <w:rsid w:val="00AB715D"/>
+    <w:rsid w:val="00C016EE"/>
   </w:rsids>
   <m:mathPr>
     <m:mathFont m:val="Cambria Math"/>

</xml_diff>